<commit_message>
Changed font-size of grammar in template to 9pt. Fixed bug where it didn't recognize a complex TOC field that started and ended in the same paragraph.
</commit_message>
<xml_diff>
--- a/md2docx/template.docx
+++ b/md2docx/template.docx
@@ -11,6 +11,8 @@
       </w:pPr>
       <w:bookmarkStart w:id="0" w:name="_Toc22627484"/>
       <w:bookmarkStart w:id="1" w:name="_Toc34122801"/>
+      <w:bookmarkStart w:id="2" w:name="_GoBack"/>
+      <w:bookmarkEnd w:id="2"/>
     </w:p>
     <w:p>
       <w:pPr>
@@ -65,8 +67,8 @@
       <w:pPr>
         <w:pStyle w:val="Text"/>
       </w:pPr>
-      <w:bookmarkStart w:id="2" w:name="_Toc22627485"/>
-      <w:bookmarkStart w:id="3" w:name="_Toc34122802"/>
+      <w:bookmarkStart w:id="3" w:name="_Toc22627485"/>
+      <w:bookmarkStart w:id="4" w:name="_Toc34122802"/>
     </w:p>
     <w:p>
       <w:pPr>
@@ -85,11 +87,11 @@
       <w:r>
         <w:t>Version 11.</w:t>
       </w:r>
-      <w:bookmarkEnd w:id="2"/>
+      <w:bookmarkEnd w:id="3"/>
       <w:r>
         <w:t>0</w:t>
       </w:r>
-      <w:bookmarkEnd w:id="3"/>
+      <w:bookmarkEnd w:id="4"/>
     </w:p>
     <w:p>
       <w:pPr>
@@ -110,14 +112,14 @@
       <w:pPr>
         <w:pStyle w:val="Author"/>
       </w:pPr>
-      <w:bookmarkStart w:id="4" w:name="_Toc34122803"/>
+      <w:bookmarkStart w:id="5" w:name="_Toc34122803"/>
       <w:r>
         <w:t xml:space="preserve">Paul </w:t>
       </w:r>
       <w:r>
         <w:t>Vick</w:t>
       </w:r>
-      <w:bookmarkEnd w:id="4"/>
+      <w:bookmarkEnd w:id="5"/>
       <w:r>
         <w:t>, Lucian Wischik</w:t>
       </w:r>
@@ -126,11 +128,11 @@
       <w:pPr>
         <w:pStyle w:val="Author"/>
       </w:pPr>
-      <w:bookmarkStart w:id="5" w:name="_Toc34122804"/>
+      <w:bookmarkStart w:id="6" w:name="_Toc34122804"/>
       <w:r>
         <w:t>Microsoft C</w:t>
       </w:r>
-      <w:bookmarkEnd w:id="5"/>
+      <w:bookmarkEnd w:id="6"/>
       <w:r>
         <w:t>orporation</w:t>
       </w:r>
@@ -298,26 +300,32 @@
           <w:docGrid w:linePitch="360"/>
         </w:sectPr>
       </w:pPr>
-      <w:fldSimple w:instr=" TOC \o &quot;1-3&quot; \n \h \z \u ">
-        <w:hyperlink w:anchor="_Toc432604519" w:history="1">
-          <w:r>
-            <w:rPr>
-              <w:rStyle w:val="Hyperlink"/>
-              <w:noProof/>
-            </w:rPr>
-            <w:t>1</w:t>
-          </w:r>
-          <w:bookmarkStart w:id="6" w:name="_GoBack"/>
-          <w:bookmarkEnd w:id="6"/>
-          <w:r>
-            <w:rPr>
-              <w:rStyle w:val="Hyperlink"/>
-              <w:noProof/>
-            </w:rPr>
-            <w:t>. Section1</w:t>
-          </w:r>
-        </w:hyperlink>
-      </w:fldSimple>
+      <w:r>
+        <w:lastRenderedPageBreak/>
+        <w:fldChar w:fldCharType="begin"/>
+      </w:r>
+      <w:r>
+        <w:instrText xml:space="preserve"> TOC \o "1-3" \n \h \z \u </w:instrText>
+      </w:r>
+      <w:r>
+        <w:fldChar w:fldCharType="separate"/>
+      </w:r>
+      <w:hyperlink w:anchor="_Toc432604519" w:history="1">
+        <w:r>
+          <w:rPr>
+            <w:rStyle w:val="Hyperlink"/>
+            <w:noProof/>
+          </w:rPr>
+          <w:t>1. Section1</w:t>
+        </w:r>
+      </w:hyperlink>
+      <w:r>
+        <w:rPr>
+          <w:rStyle w:val="Hyperlink"/>
+          <w:noProof/>
+        </w:rPr>
+        <w:fldChar w:fldCharType="end"/>
+      </w:r>
     </w:p>
     <w:p>
       <w:pPr>
@@ -688,59 +696,31 @@
         <w:bottom w:val="single" w:sz="4" w:space="1" w:color="auto"/>
       </w:pBdr>
     </w:pPr>
-    <w:r>
-      <w:fldChar w:fldCharType="begin"/>
-    </w:r>
-    <w:r>
-      <w:instrText xml:space="preserve"> STYLEREF  "Heading 1,Heading 1#" \n  \* MERGEFORMAT </w:instrText>
-    </w:r>
-    <w:r>
-      <w:fldChar w:fldCharType="separate"/>
-    </w:r>
+    <w:fldSimple w:instr=" STYLEREF  &quot;Heading 1,Heading 1#&quot; \n  \* MERGEFORMAT ">
+      <w:r>
+        <w:rPr>
+          <w:b/>
+          <w:bCs/>
+          <w:noProof/>
+        </w:rPr>
+        <w:t>2</w:t>
+      </w:r>
+    </w:fldSimple>
     <w:r>
       <w:rPr>
         <w:b/>
         <w:bCs/>
-        <w:noProof/>
-      </w:rPr>
-      <w:t>2</w:t>
-    </w:r>
-    <w:r>
-      <w:rPr>
-        <w:b/>
-        <w:bCs/>
-        <w:noProof/>
-      </w:rPr>
-      <w:fldChar w:fldCharType="end"/>
-    </w:r>
-    <w:r>
-      <w:rPr>
-        <w:b/>
-        <w:bCs/>
       </w:rPr>
       <w:t xml:space="preserve">.     </w:t>
     </w:r>
-    <w:r>
-      <w:fldChar w:fldCharType="begin"/>
-    </w:r>
-    <w:r>
-      <w:instrText xml:space="preserve"> STYLEREF  "Heading 1,Heading 1#"  \* MERGEFORMAT </w:instrText>
-    </w:r>
-    <w:r>
-      <w:fldChar w:fldCharType="separate"/>
-    </w:r>
-    <w:r>
-      <w:rPr>
-        <w:noProof/>
-      </w:rPr>
-      <w:t>sdSdf</w:t>
-    </w:r>
-    <w:r>
-      <w:rPr>
-        <w:noProof/>
-      </w:rPr>
-      <w:fldChar w:fldCharType="end"/>
-    </w:r>
+    <w:fldSimple w:instr=" STYLEREF  &quot;Heading 1,Heading 1#&quot;  \* MERGEFORMAT ">
+      <w:r>
+        <w:rPr>
+          <w:noProof/>
+        </w:rPr>
+        <w:t>sdSdf</w:t>
+      </w:r>
+    </w:fldSimple>
   </w:p>
 </w:hdr>
 </file>
@@ -770,63 +750,33 @@
       </w:rPr>
       <w:tab/>
     </w:r>
-    <w:r>
-      <w:fldChar w:fldCharType="begin"/>
-    </w:r>
-    <w:r>
-      <w:instrText xml:space="preserve"> STYLEREF  "Heading 2,Heading 2#" \n  \* MERGEFORMAT </w:instrText>
-    </w:r>
-    <w:r>
-      <w:fldChar w:fldCharType="separate"/>
-    </w:r>
+    <w:fldSimple w:instr=" STYLEREF  &quot;Heading 2,Heading 2#&quot; \n  \* MERGEFORMAT ">
+      <w:r>
+        <w:rPr>
+          <w:b/>
+          <w:bCs/>
+          <w:noProof/>
+        </w:rPr>
+        <w:t>1.1</w:t>
+      </w:r>
+    </w:fldSimple>
     <w:r>
       <w:rPr>
         <w:b/>
         <w:bCs/>
-        <w:noProof/>
-      </w:rPr>
-      <w:t>1.1</w:t>
-    </w:r>
-    <w:r>
-      <w:rPr>
-        <w:b/>
-        <w:bCs/>
-        <w:noProof/>
-      </w:rPr>
-      <w:fldChar w:fldCharType="end"/>
-    </w:r>
-    <w:r>
-      <w:rPr>
-        <w:b/>
-        <w:bCs/>
       </w:rPr>
       <w:t xml:space="preserve">     </w:t>
     </w:r>
-    <w:r>
-      <w:fldChar w:fldCharType="begin"/>
-    </w:r>
-    <w:r>
-      <w:instrText xml:space="preserve"> STYLEREF  "Heading 2,Heading 2#"  \* MERGEFORMAT </w:instrText>
-    </w:r>
-    <w:r>
-      <w:fldChar w:fldCharType="separate"/>
-    </w:r>
-    <w:r>
-      <w:rPr>
-        <w:b/>
-        <w:bCs/>
-        <w:noProof/>
-      </w:rPr>
-      <w:t>Section1a</w:t>
-    </w:r>
-    <w:r>
-      <w:rPr>
-        <w:b/>
-        <w:bCs/>
-        <w:noProof/>
-      </w:rPr>
-      <w:fldChar w:fldCharType="end"/>
-    </w:r>
+    <w:fldSimple w:instr=" STYLEREF  &quot;Heading 2,Heading 2#&quot;  \* MERGEFORMAT ">
+      <w:r>
+        <w:rPr>
+          <w:b/>
+          <w:bCs/>
+          <w:noProof/>
+        </w:rPr>
+        <w:t>Section1a</w:t>
+      </w:r>
+    </w:fldSimple>
   </w:p>
 </w:hdr>
 </file>
@@ -9240,7 +9190,7 @@
   <w:style w:type="paragraph" w:customStyle="1" w:styleId="Grammar">
     <w:name w:val="Grammar#"/>
     <w:basedOn w:val="Text"/>
-    <w:rsid w:val="008C2BC7"/>
+    <w:rsid w:val="004514D7"/>
     <w:pPr>
       <w:shd w:val="clear" w:color="auto" w:fill="E6E6E6"/>
       <w:spacing w:before="120"/>
@@ -9248,7 +9198,7 @@
     <w:rPr>
       <w:rFonts w:ascii="Consolas" w:hAnsi="Consolas"/>
       <w:noProof/>
-      <w:sz w:val="20"/>
+      <w:sz w:val="18"/>
     </w:rPr>
   </w:style>
   <w:style w:type="paragraph" w:customStyle="1" w:styleId="TOCHeading">
@@ -9835,23 +9785,193 @@
 
 <file path=customXml/item1.xml><?xml version="1.0" encoding="utf-8"?>
 <?mso-contentType ?>
-<FormTemplates xmlns="http://schemas.microsoft.com/sharepoint/v3/contenttype/forms">
-  <Display>DocumentLibraryForm</Display>
-  <Edit>DocumentLibraryForm</Edit>
-  <New>DocumentLibraryForm</New>
-</FormTemplates>
+<spe:Receivers xmlns:spe="http://schemas.microsoft.com/sharepoint/events">
+  <Receiver>
+    <Name>Document ID Generator</Name>
+    <Synchronization>Synchronous</Synchronization>
+    <Type>10001</Type>
+    <SequenceNumber>1000</SequenceNumber>
+    <Assembly>Microsoft.Office.DocumentManagement, Version=14.0.0.0, Culture=neutral, PublicKeyToken=71e9bce111e9429c</Assembly>
+    <Class>Microsoft.Office.DocumentManagement.Internal.DocIdHandler</Class>
+    <Data/>
+    <Filter/>
+  </Receiver>
+  <Receiver>
+    <Name>Document ID Generator</Name>
+    <Synchronization>Synchronous</Synchronization>
+    <Type>10002</Type>
+    <SequenceNumber>1001</SequenceNumber>
+    <Assembly>Microsoft.Office.DocumentManagement, Version=14.0.0.0, Culture=neutral, PublicKeyToken=71e9bce111e9429c</Assembly>
+    <Class>Microsoft.Office.DocumentManagement.Internal.DocIdHandler</Class>
+    <Data/>
+    <Filter/>
+  </Receiver>
+  <Receiver>
+    <Name>Document ID Generator</Name>
+    <Synchronization>Synchronous</Synchronization>
+    <Type>10004</Type>
+    <SequenceNumber>1002</SequenceNumber>
+    <Assembly>Microsoft.Office.DocumentManagement, Version=14.0.0.0, Culture=neutral, PublicKeyToken=71e9bce111e9429c</Assembly>
+    <Class>Microsoft.Office.DocumentManagement.Internal.DocIdHandler</Class>
+    <Data/>
+    <Filter/>
+  </Receiver>
+  <Receiver>
+    <Name>Document ID Generator</Name>
+    <Synchronization>Synchronous</Synchronization>
+    <Type>10006</Type>
+    <SequenceNumber>1003</SequenceNumber>
+    <Assembly>Microsoft.Office.DocumentManagement, Version=14.0.0.0, Culture=neutral, PublicKeyToken=71e9bce111e9429c</Assembly>
+    <Class>Microsoft.Office.DocumentManagement.Internal.DocIdHandler</Class>
+    <Data/>
+    <Filter/>
+  </Receiver>
+</spe:Receivers>
 </file>
 
 <file path=customXml/item2.xml><?xml version="1.0" encoding="utf-8"?>
-<p:properties xmlns:p="http://schemas.microsoft.com/office/2006/metadata/properties" xmlns:xsi="http://www.w3.org/2001/XMLSchema-instance">
-  <documentManagement>
-    <_dlc_DocId xmlns="7566ee58-baa1-4cd7-a09e-b251a660c77d">AEZS3CYSKJT6-5-11593</_dlc_DocId>
-    <_dlc_DocIdUrl xmlns="7566ee58-baa1-4cd7-a09e-b251a660c77d">
-      <Url>http://devdiv/sites/docs/_layouts/DocIdRedir.aspx?ID=AEZS3CYSKJT6-5-11593</Url>
-      <Description>AEZS3CYSKJT6-5-11593</Description>
-    </_dlc_DocIdUrl>
-  </documentManagement>
-</p:properties>
+<ct:contentTypeSchema xmlns:ct="http://schemas.microsoft.com/office/2006/metadata/contentType" xmlns:ma="http://schemas.microsoft.com/office/2006/metadata/properties/metaAttributes" ct:_="" ma:_="" ma:contentTypeName="Document" ma:contentTypeID="0x0101003833BC964D4BA745A687F59529EB781A" ma:contentTypeVersion="1" ma:contentTypeDescription="Create a new document." ma:contentTypeScope="" ma:versionID="2c82f5b31150f784f7ba8a27c9ffc128">
+  <xsd:schema xmlns:xsd="http://www.w3.org/2001/XMLSchema" xmlns:xs="http://www.w3.org/2001/XMLSchema" xmlns:p="http://schemas.microsoft.com/office/2006/metadata/properties" xmlns:ns2="7566ee58-baa1-4cd7-a09e-b251a660c77d" targetNamespace="http://schemas.microsoft.com/office/2006/metadata/properties" ma:root="true" ma:fieldsID="6ac6cc619cf7e2dee534c609ec1857d2" ns2:_="">
+    <xsd:import namespace="7566ee58-baa1-4cd7-a09e-b251a660c77d"/>
+    <xsd:element name="properties">
+      <xsd:complexType>
+        <xsd:sequence>
+          <xsd:element name="documentManagement">
+            <xsd:complexType>
+              <xsd:all>
+                <xsd:element ref="ns2:_dlc_DocId" minOccurs="0"/>
+                <xsd:element ref="ns2:_dlc_DocIdUrl" minOccurs="0"/>
+                <xsd:element ref="ns2:_dlc_DocIdPersistId" minOccurs="0"/>
+              </xsd:all>
+            </xsd:complexType>
+          </xsd:element>
+        </xsd:sequence>
+      </xsd:complexType>
+    </xsd:element>
+  </xsd:schema>
+  <xsd:schema xmlns:xsd="http://www.w3.org/2001/XMLSchema" xmlns:xs="http://www.w3.org/2001/XMLSchema" xmlns:dms="http://schemas.microsoft.com/office/2006/documentManagement/types" xmlns:pc="http://schemas.microsoft.com/office/infopath/2007/PartnerControls" targetNamespace="7566ee58-baa1-4cd7-a09e-b251a660c77d" elementFormDefault="qualified">
+    <xsd:import namespace="http://schemas.microsoft.com/office/2006/documentManagement/types"/>
+    <xsd:import namespace="http://schemas.microsoft.com/office/infopath/2007/PartnerControls"/>
+    <xsd:element name="_dlc_DocId" ma:index="8" nillable="true" ma:displayName="Document ID Value" ma:description="The value of the document ID assigned to this item." ma:internalName="_dlc_DocId" ma:readOnly="true">
+      <xsd:simpleType>
+        <xsd:restriction base="dms:Text"/>
+      </xsd:simpleType>
+    </xsd:element>
+    <xsd:element name="_dlc_DocIdUrl" ma:index="9" nillable="true" ma:displayName="Document ID" ma:description="Permanent link to this document." ma:hidden="true" ma:internalName="_dlc_DocIdUrl" ma:readOnly="true">
+      <xsd:complexType>
+        <xsd:complexContent>
+          <xsd:extension base="dms:URL">
+            <xsd:sequence>
+              <xsd:element name="Url" type="dms:ValidUrl" minOccurs="0" nillable="true"/>
+              <xsd:element name="Description" type="xsd:string" nillable="true"/>
+            </xsd:sequence>
+          </xsd:extension>
+        </xsd:complexContent>
+      </xsd:complexType>
+    </xsd:element>
+    <xsd:element name="_dlc_DocIdPersistId" ma:index="10" nillable="true" ma:displayName="Persist ID" ma:description="Keep ID on add." ma:hidden="true" ma:internalName="_dlc_DocIdPersistId" ma:readOnly="true">
+      <xsd:simpleType>
+        <xsd:restriction base="dms:Boolean"/>
+      </xsd:simpleType>
+    </xsd:element>
+  </xsd:schema>
+  <xsd:schema xmlns="http://schemas.openxmlformats.org/package/2006/metadata/core-properties" xmlns:xsd="http://www.w3.org/2001/XMLSchema" xmlns:xsi="http://www.w3.org/2001/XMLSchema-instance" xmlns:dc="http://purl.org/dc/elements/1.1/" xmlns:dcterms="http://purl.org/dc/terms/" xmlns:odoc="http://schemas.microsoft.com/internal/obd" targetNamespace="http://schemas.openxmlformats.org/package/2006/metadata/core-properties" elementFormDefault="qualified" attributeFormDefault="unqualified" blockDefault="#all">
+    <xsd:import namespace="http://purl.org/dc/elements/1.1/" schemaLocation="http://dublincore.org/schemas/xmls/qdc/2003/04/02/dc.xsd"/>
+    <xsd:import namespace="http://purl.org/dc/terms/" schemaLocation="http://dublincore.org/schemas/xmls/qdc/2003/04/02/dcterms.xsd"/>
+    <xsd:element name="coreProperties" type="CT_coreProperties"/>
+    <xsd:complexType name="CT_coreProperties">
+      <xsd:all>
+        <xsd:element ref="dc:creator" minOccurs="0" maxOccurs="1"/>
+        <xsd:element ref="dcterms:created" minOccurs="0" maxOccurs="1"/>
+        <xsd:element ref="dc:identifier" minOccurs="0" maxOccurs="1"/>
+        <xsd:element name="contentType" minOccurs="0" maxOccurs="1" type="xsd:string" ma:index="0" ma:displayName="Content Type"/>
+        <xsd:element ref="dc:title" minOccurs="0" maxOccurs="1" ma:index="4" ma:displayName="Title"/>
+        <xsd:element ref="dc:subject" minOccurs="0" maxOccurs="1"/>
+        <xsd:element ref="dc:description" minOccurs="0" maxOccurs="1"/>
+        <xsd:element name="keywords" minOccurs="0" maxOccurs="1" type="xsd:string"/>
+        <xsd:element ref="dc:language" minOccurs="0" maxOccurs="1"/>
+        <xsd:element name="category" minOccurs="0" maxOccurs="1" type="xsd:string"/>
+        <xsd:element name="version" minOccurs="0" maxOccurs="1" type="xsd:string"/>
+        <xsd:element name="revision" minOccurs="0" maxOccurs="1" type="xsd:string">
+          <xsd:annotation>
+            <xsd:documentation>
+                        This value indicates the number of saves or revisions. The application is responsible for updating this value after each revision.
+                    </xsd:documentation>
+          </xsd:annotation>
+        </xsd:element>
+        <xsd:element name="lastModifiedBy" minOccurs="0" maxOccurs="1" type="xsd:string"/>
+        <xsd:element ref="dcterms:modified" minOccurs="0" maxOccurs="1"/>
+        <xsd:element name="contentStatus" minOccurs="0" maxOccurs="1" type="xsd:string"/>
+      </xsd:all>
+    </xsd:complexType>
+  </xsd:schema>
+  <xs:schema xmlns:pc="http://schemas.microsoft.com/office/infopath/2007/PartnerControls" xmlns:xs="http://www.w3.org/2001/XMLSchema" targetNamespace="http://schemas.microsoft.com/office/infopath/2007/PartnerControls" elementFormDefault="qualified" attributeFormDefault="unqualified">
+    <xs:element name="Person">
+      <xs:complexType>
+        <xs:sequence>
+          <xs:element ref="pc:DisplayName" minOccurs="0"/>
+          <xs:element ref="pc:AccountId" minOccurs="0"/>
+          <xs:element ref="pc:AccountType" minOccurs="0"/>
+        </xs:sequence>
+      </xs:complexType>
+    </xs:element>
+    <xs:element name="DisplayName" type="xs:string"/>
+    <xs:element name="AccountId" type="xs:string"/>
+    <xs:element name="AccountType" type="xs:string"/>
+    <xs:element name="BDCAssociatedEntity">
+      <xs:complexType>
+        <xs:sequence>
+          <xs:element ref="pc:BDCEntity" minOccurs="0" maxOccurs="unbounded"/>
+        </xs:sequence>
+        <xs:attribute ref="pc:EntityNamespace"/>
+        <xs:attribute ref="pc:EntityName"/>
+        <xs:attribute ref="pc:SystemInstanceName"/>
+        <xs:attribute ref="pc:AssociationName"/>
+      </xs:complexType>
+    </xs:element>
+    <xs:attribute name="EntityNamespace" type="xs:string"/>
+    <xs:attribute name="EntityName" type="xs:string"/>
+    <xs:attribute name="SystemInstanceName" type="xs:string"/>
+    <xs:attribute name="AssociationName" type="xs:string"/>
+    <xs:element name="BDCEntity">
+      <xs:complexType>
+        <xs:sequence>
+          <xs:element ref="pc:EntityDisplayName" minOccurs="0"/>
+          <xs:element ref="pc:EntityInstanceReference" minOccurs="0"/>
+          <xs:element ref="pc:EntityId1" minOccurs="0"/>
+          <xs:element ref="pc:EntityId2" minOccurs="0"/>
+          <xs:element ref="pc:EntityId3" minOccurs="0"/>
+          <xs:element ref="pc:EntityId4" minOccurs="0"/>
+          <xs:element ref="pc:EntityId5" minOccurs="0"/>
+        </xs:sequence>
+      </xs:complexType>
+    </xs:element>
+    <xs:element name="EntityDisplayName" type="xs:string"/>
+    <xs:element name="EntityInstanceReference" type="xs:string"/>
+    <xs:element name="EntityId1" type="xs:string"/>
+    <xs:element name="EntityId2" type="xs:string"/>
+    <xs:element name="EntityId3" type="xs:string"/>
+    <xs:element name="EntityId4" type="xs:string"/>
+    <xs:element name="EntityId5" type="xs:string"/>
+    <xs:element name="Terms">
+      <xs:complexType>
+        <xs:sequence>
+          <xs:element ref="pc:TermInfo" minOccurs="0" maxOccurs="unbounded"/>
+        </xs:sequence>
+      </xs:complexType>
+    </xs:element>
+    <xs:element name="TermInfo">
+      <xs:complexType>
+        <xs:sequence>
+          <xs:element ref="pc:TermName" minOccurs="0"/>
+          <xs:element ref="pc:TermId" minOccurs="0"/>
+        </xs:sequence>
+      </xs:complexType>
+    </xs:element>
+    <xs:element name="TermName" type="xs:string"/>
+    <xs:element name="TermId" type="xs:string"/>
+  </xs:schema>
+</ct:contentTypeSchema>
 </file>
 
 <file path=customXml/item3.xml><?xml version="1.0" encoding="utf-8"?>
@@ -9999,194 +10119,24 @@
 </file>
 
 <file path=customXml/item4.xml><?xml version="1.0" encoding="utf-8"?>
-<ct:contentTypeSchema xmlns:ct="http://schemas.microsoft.com/office/2006/metadata/contentType" xmlns:ma="http://schemas.microsoft.com/office/2006/metadata/properties/metaAttributes" ct:_="" ma:_="" ma:contentTypeName="Document" ma:contentTypeID="0x0101003833BC964D4BA745A687F59529EB781A" ma:contentTypeVersion="1" ma:contentTypeDescription="Create a new document." ma:contentTypeScope="" ma:versionID="2c82f5b31150f784f7ba8a27c9ffc128">
-  <xsd:schema xmlns:xsd="http://www.w3.org/2001/XMLSchema" xmlns:xs="http://www.w3.org/2001/XMLSchema" xmlns:p="http://schemas.microsoft.com/office/2006/metadata/properties" xmlns:ns2="7566ee58-baa1-4cd7-a09e-b251a660c77d" targetNamespace="http://schemas.microsoft.com/office/2006/metadata/properties" ma:root="true" ma:fieldsID="6ac6cc619cf7e2dee534c609ec1857d2" ns2:_="">
-    <xsd:import namespace="7566ee58-baa1-4cd7-a09e-b251a660c77d"/>
-    <xsd:element name="properties">
-      <xsd:complexType>
-        <xsd:sequence>
-          <xsd:element name="documentManagement">
-            <xsd:complexType>
-              <xsd:all>
-                <xsd:element ref="ns2:_dlc_DocId" minOccurs="0"/>
-                <xsd:element ref="ns2:_dlc_DocIdUrl" minOccurs="0"/>
-                <xsd:element ref="ns2:_dlc_DocIdPersistId" minOccurs="0"/>
-              </xsd:all>
-            </xsd:complexType>
-          </xsd:element>
-        </xsd:sequence>
-      </xsd:complexType>
-    </xsd:element>
-  </xsd:schema>
-  <xsd:schema xmlns:xsd="http://www.w3.org/2001/XMLSchema" xmlns:xs="http://www.w3.org/2001/XMLSchema" xmlns:dms="http://schemas.microsoft.com/office/2006/documentManagement/types" xmlns:pc="http://schemas.microsoft.com/office/infopath/2007/PartnerControls" targetNamespace="7566ee58-baa1-4cd7-a09e-b251a660c77d" elementFormDefault="qualified">
-    <xsd:import namespace="http://schemas.microsoft.com/office/2006/documentManagement/types"/>
-    <xsd:import namespace="http://schemas.microsoft.com/office/infopath/2007/PartnerControls"/>
-    <xsd:element name="_dlc_DocId" ma:index="8" nillable="true" ma:displayName="Document ID Value" ma:description="The value of the document ID assigned to this item." ma:internalName="_dlc_DocId" ma:readOnly="true">
-      <xsd:simpleType>
-        <xsd:restriction base="dms:Text"/>
-      </xsd:simpleType>
-    </xsd:element>
-    <xsd:element name="_dlc_DocIdUrl" ma:index="9" nillable="true" ma:displayName="Document ID" ma:description="Permanent link to this document." ma:hidden="true" ma:internalName="_dlc_DocIdUrl" ma:readOnly="true">
-      <xsd:complexType>
-        <xsd:complexContent>
-          <xsd:extension base="dms:URL">
-            <xsd:sequence>
-              <xsd:element name="Url" type="dms:ValidUrl" minOccurs="0" nillable="true"/>
-              <xsd:element name="Description" type="xsd:string" nillable="true"/>
-            </xsd:sequence>
-          </xsd:extension>
-        </xsd:complexContent>
-      </xsd:complexType>
-    </xsd:element>
-    <xsd:element name="_dlc_DocIdPersistId" ma:index="10" nillable="true" ma:displayName="Persist ID" ma:description="Keep ID on add." ma:hidden="true" ma:internalName="_dlc_DocIdPersistId" ma:readOnly="true">
-      <xsd:simpleType>
-        <xsd:restriction base="dms:Boolean"/>
-      </xsd:simpleType>
-    </xsd:element>
-  </xsd:schema>
-  <xsd:schema xmlns="http://schemas.openxmlformats.org/package/2006/metadata/core-properties" xmlns:xsd="http://www.w3.org/2001/XMLSchema" xmlns:xsi="http://www.w3.org/2001/XMLSchema-instance" xmlns:dc="http://purl.org/dc/elements/1.1/" xmlns:dcterms="http://purl.org/dc/terms/" xmlns:odoc="http://schemas.microsoft.com/internal/obd" targetNamespace="http://schemas.openxmlformats.org/package/2006/metadata/core-properties" elementFormDefault="qualified" attributeFormDefault="unqualified" blockDefault="#all">
-    <xsd:import namespace="http://purl.org/dc/elements/1.1/" schemaLocation="http://dublincore.org/schemas/xmls/qdc/2003/04/02/dc.xsd"/>
-    <xsd:import namespace="http://purl.org/dc/terms/" schemaLocation="http://dublincore.org/schemas/xmls/qdc/2003/04/02/dcterms.xsd"/>
-    <xsd:element name="coreProperties" type="CT_coreProperties"/>
-    <xsd:complexType name="CT_coreProperties">
-      <xsd:all>
-        <xsd:element ref="dc:creator" minOccurs="0" maxOccurs="1"/>
-        <xsd:element ref="dcterms:created" minOccurs="0" maxOccurs="1"/>
-        <xsd:element ref="dc:identifier" minOccurs="0" maxOccurs="1"/>
-        <xsd:element name="contentType" minOccurs="0" maxOccurs="1" type="xsd:string" ma:index="0" ma:displayName="Content Type"/>
-        <xsd:element ref="dc:title" minOccurs="0" maxOccurs="1" ma:index="4" ma:displayName="Title"/>
-        <xsd:element ref="dc:subject" minOccurs="0" maxOccurs="1"/>
-        <xsd:element ref="dc:description" minOccurs="0" maxOccurs="1"/>
-        <xsd:element name="keywords" minOccurs="0" maxOccurs="1" type="xsd:string"/>
-        <xsd:element ref="dc:language" minOccurs="0" maxOccurs="1"/>
-        <xsd:element name="category" minOccurs="0" maxOccurs="1" type="xsd:string"/>
-        <xsd:element name="version" minOccurs="0" maxOccurs="1" type="xsd:string"/>
-        <xsd:element name="revision" minOccurs="0" maxOccurs="1" type="xsd:string">
-          <xsd:annotation>
-            <xsd:documentation>
-                        This value indicates the number of saves or revisions. The application is responsible for updating this value after each revision.
-                    </xsd:documentation>
-          </xsd:annotation>
-        </xsd:element>
-        <xsd:element name="lastModifiedBy" minOccurs="0" maxOccurs="1" type="xsd:string"/>
-        <xsd:element ref="dcterms:modified" minOccurs="0" maxOccurs="1"/>
-        <xsd:element name="contentStatus" minOccurs="0" maxOccurs="1" type="xsd:string"/>
-      </xsd:all>
-    </xsd:complexType>
-  </xsd:schema>
-  <xs:schema xmlns:pc="http://schemas.microsoft.com/office/infopath/2007/PartnerControls" xmlns:xs="http://www.w3.org/2001/XMLSchema" targetNamespace="http://schemas.microsoft.com/office/infopath/2007/PartnerControls" elementFormDefault="qualified" attributeFormDefault="unqualified">
-    <xs:element name="Person">
-      <xs:complexType>
-        <xs:sequence>
-          <xs:element ref="pc:DisplayName" minOccurs="0"/>
-          <xs:element ref="pc:AccountId" minOccurs="0"/>
-          <xs:element ref="pc:AccountType" minOccurs="0"/>
-        </xs:sequence>
-      </xs:complexType>
-    </xs:element>
-    <xs:element name="DisplayName" type="xs:string"/>
-    <xs:element name="AccountId" type="xs:string"/>
-    <xs:element name="AccountType" type="xs:string"/>
-    <xs:element name="BDCAssociatedEntity">
-      <xs:complexType>
-        <xs:sequence>
-          <xs:element ref="pc:BDCEntity" minOccurs="0" maxOccurs="unbounded"/>
-        </xs:sequence>
-        <xs:attribute ref="pc:EntityNamespace"/>
-        <xs:attribute ref="pc:EntityName"/>
-        <xs:attribute ref="pc:SystemInstanceName"/>
-        <xs:attribute ref="pc:AssociationName"/>
-      </xs:complexType>
-    </xs:element>
-    <xs:attribute name="EntityNamespace" type="xs:string"/>
-    <xs:attribute name="EntityName" type="xs:string"/>
-    <xs:attribute name="SystemInstanceName" type="xs:string"/>
-    <xs:attribute name="AssociationName" type="xs:string"/>
-    <xs:element name="BDCEntity">
-      <xs:complexType>
-        <xs:sequence>
-          <xs:element ref="pc:EntityDisplayName" minOccurs="0"/>
-          <xs:element ref="pc:EntityInstanceReference" minOccurs="0"/>
-          <xs:element ref="pc:EntityId1" minOccurs="0"/>
-          <xs:element ref="pc:EntityId2" minOccurs="0"/>
-          <xs:element ref="pc:EntityId3" minOccurs="0"/>
-          <xs:element ref="pc:EntityId4" minOccurs="0"/>
-          <xs:element ref="pc:EntityId5" minOccurs="0"/>
-        </xs:sequence>
-      </xs:complexType>
-    </xs:element>
-    <xs:element name="EntityDisplayName" type="xs:string"/>
-    <xs:element name="EntityInstanceReference" type="xs:string"/>
-    <xs:element name="EntityId1" type="xs:string"/>
-    <xs:element name="EntityId2" type="xs:string"/>
-    <xs:element name="EntityId3" type="xs:string"/>
-    <xs:element name="EntityId4" type="xs:string"/>
-    <xs:element name="EntityId5" type="xs:string"/>
-    <xs:element name="Terms">
-      <xs:complexType>
-        <xs:sequence>
-          <xs:element ref="pc:TermInfo" minOccurs="0" maxOccurs="unbounded"/>
-        </xs:sequence>
-      </xs:complexType>
-    </xs:element>
-    <xs:element name="TermInfo">
-      <xs:complexType>
-        <xs:sequence>
-          <xs:element ref="pc:TermName" minOccurs="0"/>
-          <xs:element ref="pc:TermId" minOccurs="0"/>
-        </xs:sequence>
-      </xs:complexType>
-    </xs:element>
-    <xs:element name="TermName" type="xs:string"/>
-    <xs:element name="TermId" type="xs:string"/>
-  </xs:schema>
-</ct:contentTypeSchema>
+<p:properties xmlns:p="http://schemas.microsoft.com/office/2006/metadata/properties" xmlns:xsi="http://www.w3.org/2001/XMLSchema-instance">
+  <documentManagement>
+    <_dlc_DocId xmlns="7566ee58-baa1-4cd7-a09e-b251a660c77d">AEZS3CYSKJT6-5-11593</_dlc_DocId>
+    <_dlc_DocIdUrl xmlns="7566ee58-baa1-4cd7-a09e-b251a660c77d">
+      <Url>http://devdiv/sites/docs/_layouts/DocIdRedir.aspx?ID=AEZS3CYSKJT6-5-11593</Url>
+      <Description>AEZS3CYSKJT6-5-11593</Description>
+    </_dlc_DocIdUrl>
+  </documentManagement>
+</p:properties>
 </file>
 
 <file path=customXml/item5.xml><?xml version="1.0" encoding="utf-8"?>
 <?mso-contentType ?>
-<spe:Receivers xmlns:spe="http://schemas.microsoft.com/sharepoint/events">
-  <Receiver>
-    <Name>Document ID Generator</Name>
-    <Synchronization>Synchronous</Synchronization>
-    <Type>10001</Type>
-    <SequenceNumber>1000</SequenceNumber>
-    <Assembly>Microsoft.Office.DocumentManagement, Version=14.0.0.0, Culture=neutral, PublicKeyToken=71e9bce111e9429c</Assembly>
-    <Class>Microsoft.Office.DocumentManagement.Internal.DocIdHandler</Class>
-    <Data/>
-    <Filter/>
-  </Receiver>
-  <Receiver>
-    <Name>Document ID Generator</Name>
-    <Synchronization>Synchronous</Synchronization>
-    <Type>10002</Type>
-    <SequenceNumber>1001</SequenceNumber>
-    <Assembly>Microsoft.Office.DocumentManagement, Version=14.0.0.0, Culture=neutral, PublicKeyToken=71e9bce111e9429c</Assembly>
-    <Class>Microsoft.Office.DocumentManagement.Internal.DocIdHandler</Class>
-    <Data/>
-    <Filter/>
-  </Receiver>
-  <Receiver>
-    <Name>Document ID Generator</Name>
-    <Synchronization>Synchronous</Synchronization>
-    <Type>10004</Type>
-    <SequenceNumber>1002</SequenceNumber>
-    <Assembly>Microsoft.Office.DocumentManagement, Version=14.0.0.0, Culture=neutral, PublicKeyToken=71e9bce111e9429c</Assembly>
-    <Class>Microsoft.Office.DocumentManagement.Internal.DocIdHandler</Class>
-    <Data/>
-    <Filter/>
-  </Receiver>
-  <Receiver>
-    <Name>Document ID Generator</Name>
-    <Synchronization>Synchronous</Synchronization>
-    <Type>10006</Type>
-    <SequenceNumber>1003</SequenceNumber>
-    <Assembly>Microsoft.Office.DocumentManagement, Version=14.0.0.0, Culture=neutral, PublicKeyToken=71e9bce111e9429c</Assembly>
-    <Class>Microsoft.Office.DocumentManagement.Internal.DocIdHandler</Class>
-    <Data/>
-    <Filter/>
-  </Receiver>
-</spe:Receivers>
+<FormTemplates xmlns="http://schemas.microsoft.com/sharepoint/v3/contenttype/forms">
+  <Display>DocumentLibraryForm</Display>
+  <Edit>DocumentLibraryForm</Edit>
+  <New>DocumentLibraryForm</New>
+</FormTemplates>
 </file>
 
 <file path=customXml/item6.xml><?xml version="1.0" encoding="utf-8"?>
@@ -10194,31 +10144,14 @@
 </file>
 
 <file path=customXml/itemProps1.xml><?xml version="1.0" encoding="utf-8"?>
-<ds:datastoreItem xmlns:ds="http://schemas.openxmlformats.org/officeDocument/2006/customXml" ds:itemID="{5F7E0613-7F22-4F19-943E-EB5FC93EC306}">
+<ds:datastoreItem xmlns:ds="http://schemas.openxmlformats.org/officeDocument/2006/customXml" ds:itemID="{336AD0E4-6EE5-4145-8577-A81CAC1AAD59}">
   <ds:schemaRefs>
-    <ds:schemaRef ds:uri="http://schemas.microsoft.com/sharepoint/v3/contenttype/forms"/>
+    <ds:schemaRef ds:uri="http://schemas.microsoft.com/sharepoint/events"/>
   </ds:schemaRefs>
 </ds:datastoreItem>
 </file>
 
 <file path=customXml/itemProps2.xml><?xml version="1.0" encoding="utf-8"?>
-<ds:datastoreItem xmlns:ds="http://schemas.openxmlformats.org/officeDocument/2006/customXml" ds:itemID="{2E37463F-4900-4DF7-93D5-2DE331F0BA76}">
-  <ds:schemaRefs>
-    <ds:schemaRef ds:uri="http://schemas.microsoft.com/office/2006/metadata/properties"/>
-    <ds:schemaRef ds:uri="7566ee58-baa1-4cd7-a09e-b251a660c77d"/>
-  </ds:schemaRefs>
-</ds:datastoreItem>
-</file>
-
-<file path=customXml/itemProps3.xml><?xml version="1.0" encoding="utf-8"?>
-<ds:datastoreItem xmlns:ds="http://schemas.openxmlformats.org/officeDocument/2006/customXml" ds:itemID="{DE6E02EE-5B55-46EE-801E-18B022259B8B}">
-  <ds:schemaRefs>
-    <ds:schemaRef ds:uri="http://schemas.microsoft.com/office/2009/outspace/metadata"/>
-  </ds:schemaRefs>
-</ds:datastoreItem>
-</file>
-
-<file path=customXml/itemProps4.xml><?xml version="1.0" encoding="utf-8"?>
 <ds:datastoreItem xmlns:ds="http://schemas.openxmlformats.org/officeDocument/2006/customXml" ds:itemID="{BB996290-6EDA-4F04-AF2C-C6E42E03DC7F}">
   <ds:schemaRefs>
     <ds:schemaRef ds:uri="http://schemas.microsoft.com/office/2006/metadata/contentType"/>
@@ -10236,16 +10169,33 @@
 </ds:datastoreItem>
 </file>
 
+<file path=customXml/itemProps3.xml><?xml version="1.0" encoding="utf-8"?>
+<ds:datastoreItem xmlns:ds="http://schemas.openxmlformats.org/officeDocument/2006/customXml" ds:itemID="{DE6E02EE-5B55-46EE-801E-18B022259B8B}">
+  <ds:schemaRefs>
+    <ds:schemaRef ds:uri="http://schemas.microsoft.com/office/2009/outspace/metadata"/>
+  </ds:schemaRefs>
+</ds:datastoreItem>
+</file>
+
+<file path=customXml/itemProps4.xml><?xml version="1.0" encoding="utf-8"?>
+<ds:datastoreItem xmlns:ds="http://schemas.openxmlformats.org/officeDocument/2006/customXml" ds:itemID="{2E37463F-4900-4DF7-93D5-2DE331F0BA76}">
+  <ds:schemaRefs>
+    <ds:schemaRef ds:uri="http://schemas.microsoft.com/office/2006/metadata/properties"/>
+    <ds:schemaRef ds:uri="7566ee58-baa1-4cd7-a09e-b251a660c77d"/>
+  </ds:schemaRefs>
+</ds:datastoreItem>
+</file>
+
 <file path=customXml/itemProps5.xml><?xml version="1.0" encoding="utf-8"?>
-<ds:datastoreItem xmlns:ds="http://schemas.openxmlformats.org/officeDocument/2006/customXml" ds:itemID="{336AD0E4-6EE5-4145-8577-A81CAC1AAD59}">
+<ds:datastoreItem xmlns:ds="http://schemas.openxmlformats.org/officeDocument/2006/customXml" ds:itemID="{5F7E0613-7F22-4F19-943E-EB5FC93EC306}">
   <ds:schemaRefs>
-    <ds:schemaRef ds:uri="http://schemas.microsoft.com/sharepoint/events"/>
+    <ds:schemaRef ds:uri="http://schemas.microsoft.com/sharepoint/v3/contenttype/forms"/>
   </ds:schemaRefs>
 </ds:datastoreItem>
 </file>
 
 <file path=customXml/itemProps6.xml><?xml version="1.0" encoding="utf-8"?>
-<ds:datastoreItem xmlns:ds="http://schemas.openxmlformats.org/officeDocument/2006/customXml" ds:itemID="{F2CE939F-061A-4172-ADE0-2CAF0D0E5ED2}">
+<ds:datastoreItem xmlns:ds="http://schemas.openxmlformats.org/officeDocument/2006/customXml" ds:itemID="{A02F2A8C-1111-44B8-ADBB-0ACC44AC5BF8}">
   <ds:schemaRefs>
     <ds:schemaRef ds:uri="http://schemas.openxmlformats.org/officeDocument/2006/bibliography"/>
   </ds:schemaRefs>

</xml_diff>

<commit_message>
Removed unused styles from the template
</commit_message>
<xml_diff>
--- a/md2docx/template.docx
+++ b/md2docx/template.docx
@@ -3,42 +3,14 @@
 <w:document xmlns:wpc="http://schemas.microsoft.com/office/word/2010/wordprocessingCanvas" xmlns:cx="http://schemas.microsoft.com/office/drawing/2014/chartex" xmlns:mc="http://schemas.openxmlformats.org/markup-compatibility/2006" xmlns:o="urn:schemas-microsoft-com:office:office" xmlns:r="http://schemas.openxmlformats.org/officeDocument/2006/relationships" xmlns:m="http://schemas.openxmlformats.org/officeDocument/2006/math" xmlns:v="urn:schemas-microsoft-com:vml" xmlns:wp14="http://schemas.microsoft.com/office/word/2010/wordprocessingDrawing" xmlns:wp="http://schemas.openxmlformats.org/drawingml/2006/wordprocessingDrawing" xmlns:w10="urn:schemas-microsoft-com:office:word" xmlns:w="http://schemas.openxmlformats.org/wordprocessingml/2006/main" xmlns:w14="http://schemas.microsoft.com/office/word/2010/wordml" xmlns:w15="http://schemas.microsoft.com/office/word/2012/wordml" xmlns:w16se="http://schemas.microsoft.com/office/word/2015/wordml/symex" xmlns:wpg="http://schemas.microsoft.com/office/word/2010/wordprocessingGroup" xmlns:wpi="http://schemas.microsoft.com/office/word/2010/wordprocessingInk" xmlns:wne="http://schemas.microsoft.com/office/word/2006/wordml" xmlns:wps="http://schemas.microsoft.com/office/word/2010/wordprocessingShape" mc:Ignorable="w14 w15 w16se wp14">
   <w:body>
     <w:p>
-      <w:pPr>
-        <w:pStyle w:val="Text"/>
-        <w:rPr>
-          <w:sz w:val="20"/>
-        </w:rPr>
-      </w:pPr>
       <w:bookmarkStart w:id="0" w:name="_Toc22627484"/>
       <w:bookmarkStart w:id="1" w:name="_Toc34122801"/>
-      <w:bookmarkStart w:id="2" w:name="_GoBack"/>
-      <w:bookmarkEnd w:id="2"/>
     </w:p>
-    <w:p>
-      <w:pPr>
-        <w:pStyle w:val="Text"/>
-      </w:pPr>
-    </w:p>
-    <w:p>
-      <w:pPr>
-        <w:pStyle w:val="Text"/>
-      </w:pPr>
-    </w:p>
-    <w:p>
-      <w:pPr>
-        <w:pStyle w:val="Text"/>
-      </w:pPr>
-    </w:p>
-    <w:p>
-      <w:pPr>
-        <w:pStyle w:val="Text"/>
-      </w:pPr>
-    </w:p>
-    <w:p>
-      <w:pPr>
-        <w:pStyle w:val="Text"/>
-      </w:pPr>
-    </w:p>
+    <w:p/>
+    <w:p/>
+    <w:p/>
+    <w:p/>
+    <w:p/>
     <w:p>
       <w:pPr>
         <w:pStyle w:val="Title"/>
@@ -64,22 +36,11 @@
       <w:bookmarkEnd w:id="1"/>
     </w:p>
     <w:p>
-      <w:pPr>
-        <w:pStyle w:val="Text"/>
-      </w:pPr>
-      <w:bookmarkStart w:id="3" w:name="_Toc22627485"/>
-      <w:bookmarkStart w:id="4" w:name="_Toc34122802"/>
+      <w:bookmarkStart w:id="2" w:name="_Toc22627485"/>
+      <w:bookmarkStart w:id="3" w:name="_Toc34122802"/>
     </w:p>
-    <w:p>
-      <w:pPr>
-        <w:pStyle w:val="Text"/>
-      </w:pPr>
-    </w:p>
-    <w:p>
-      <w:pPr>
-        <w:pStyle w:val="Text"/>
-      </w:pPr>
-    </w:p>
+    <w:p/>
+    <w:p/>
     <w:p>
       <w:pPr>
         <w:pStyle w:val="Subtitle"/>
@@ -87,59 +48,46 @@
       <w:r>
         <w:t>Version 11.</w:t>
       </w:r>
-      <w:bookmarkEnd w:id="3"/>
+      <w:bookmarkEnd w:id="2"/>
       <w:r>
         <w:t>0</w:t>
       </w:r>
-      <w:bookmarkEnd w:id="4"/>
+      <w:bookmarkEnd w:id="3"/>
     </w:p>
+    <w:p/>
+    <w:p/>
+    <w:p/>
     <w:p>
       <w:pPr>
-        <w:pStyle w:val="Text"/>
-      </w:pPr>
-    </w:p>
-    <w:p>
-      <w:pPr>
-        <w:pStyle w:val="Text"/>
-      </w:pPr>
-    </w:p>
-    <w:p>
-      <w:pPr>
-        <w:pStyle w:val="Text"/>
-      </w:pPr>
-    </w:p>
-    <w:p>
-      <w:pPr>
-        <w:pStyle w:val="Author"/>
-      </w:pPr>
-      <w:bookmarkStart w:id="5" w:name="_Toc34122803"/>
+        <w:pStyle w:val="Subtitle"/>
+      </w:pPr>
+      <w:bookmarkStart w:id="4" w:name="_Toc34122803"/>
       <w:r>
         <w:t xml:space="preserve">Paul </w:t>
       </w:r>
       <w:r>
         <w:t>Vick</w:t>
       </w:r>
-      <w:bookmarkEnd w:id="5"/>
+      <w:bookmarkEnd w:id="4"/>
       <w:r>
         <w:t>, Lucian Wischik</w:t>
       </w:r>
     </w:p>
     <w:p>
       <w:pPr>
-        <w:pStyle w:val="Author"/>
-      </w:pPr>
-      <w:bookmarkStart w:id="6" w:name="_Toc34122804"/>
+        <w:pStyle w:val="Subtitle"/>
+      </w:pPr>
+      <w:bookmarkStart w:id="5" w:name="_Toc34122804"/>
       <w:r>
         <w:t>Microsoft C</w:t>
       </w:r>
-      <w:bookmarkEnd w:id="6"/>
+      <w:bookmarkEnd w:id="5"/>
       <w:r>
         <w:t>orporation</w:t>
       </w:r>
     </w:p>
     <w:p>
       <w:pPr>
-        <w:pStyle w:val="Text"/>
         <w:sectPr>
           <w:footerReference w:type="even" r:id="rId14"/>
           <w:footerReference w:type="default" r:id="rId15"/>
@@ -152,9 +100,6 @@
       </w:pPr>
     </w:p>
     <w:p>
-      <w:pPr>
-        <w:pStyle w:val="Text"/>
-      </w:pPr>
       <w:r>
         <w:lastRenderedPageBreak/>
         <w:t xml:space="preserve">The information contained in this document represents the current view of Microsoft Corporation on the issues discussed as of the date of publication. Because Microsoft must respond to changing market conditions, it should </w:t>
@@ -167,41 +112,31 @@
       </w:r>
     </w:p>
     <w:p>
-      <w:pPr>
-        <w:pStyle w:val="Text"/>
-      </w:pPr>
       <w:r>
         <w:t>This Language Specification is for informational purposes only. MICROSOFT MAKES NO WARRANTIES, EXPRESS, IMPLIED OR STATUTORY, AS TO THE INFORMATION IN THIS DOCUMENT.</w:t>
       </w:r>
     </w:p>
     <w:p>
-      <w:pPr>
-        <w:pStyle w:val="Text"/>
-      </w:pPr>
       <w:r>
-        <w:t xml:space="preserve">Complying with all applicable copyright laws is the responsibility of the user. Without limiting the rights under copyright, no part of this document may be reproduced, stored in or introduced into a retrieval system, or transmitted in any form or by any means (electronic, mechanical, photocopying, recording, or otherwise), or for any purpose, without the express written permission of Microsoft Corporation. </w:t>
+        <w:t>Complying with all applicable copyright laws is the responsibility of the user. Without limiting the rights under copyright, no part of th</w:t>
+      </w:r>
+      <w:bookmarkStart w:id="6" w:name="_GoBack"/>
+      <w:bookmarkEnd w:id="6"/>
+      <w:r>
+        <w:t xml:space="preserve">is document may be reproduced, stored in or introduced into a retrieval system, or transmitted in any form or by any means (electronic, mechanical, photocopying, recording, or otherwise), or for any purpose, without the express written permission of Microsoft Corporation. </w:t>
       </w:r>
     </w:p>
     <w:p>
-      <w:pPr>
-        <w:pStyle w:val="Text"/>
-      </w:pPr>
       <w:r>
         <w:t>Microsoft may have patents, patent applications, trademarks, copyrights, or other intellectual property rights covering subject matter in this document. Except as expressly provided in any written license agreement from Microsoft, the furnishing of this document does not give you any license to these patents, trademarks, copyrights, or other intellectual property.</w:t>
       </w:r>
     </w:p>
     <w:p>
-      <w:pPr>
-        <w:pStyle w:val="Text"/>
-      </w:pPr>
       <w:r>
         <w:t>Unless otherwise noted, the example companies, organizations, products, domain names, e-mail addresses, logos, people, places and events depicted herein are fictitious, and no association with any real company, organization, product, domain name, email address, logo, person, place or event is intended or should be inferred.</w:t>
       </w:r>
     </w:p>
     <w:p>
-      <w:pPr>
-        <w:pStyle w:val="Text"/>
-      </w:pPr>
       <w:r>
         <w:sym w:font="Symbol" w:char="F0E3"/>
       </w:r>
@@ -222,9 +157,6 @@
       </w:r>
     </w:p>
     <w:p>
-      <w:pPr>
-        <w:pStyle w:val="Text"/>
-      </w:pPr>
       <w:r>
         <w:t xml:space="preserve">Microsoft, MS-DOS, Visual Basic, Windows 2000, Windows 95, Windows 98, Windows ME, Windows NT, Windows XP, Windows Vista and Windows are either registered trademarks or trademarks of Microsoft Corporation in the </w:t>
       </w:r>
@@ -240,9 +172,6 @@
       </w:r>
     </w:p>
     <w:p>
-      <w:pPr>
-        <w:pStyle w:val="Text"/>
-      </w:pPr>
       <w:r>
         <w:t>The names of actual companies and products mentioned herein may be the trademarks of their respective owners.</w:t>
       </w:r>
@@ -285,12 +214,7 @@
           <w:tab w:val="right" w:leader="dot" w:pos="4598"/>
         </w:tabs>
         <w:rPr>
-          <w:rFonts w:asciiTheme="minorHAnsi" w:eastAsiaTheme="minorEastAsia" w:hAnsiTheme="minorHAnsi" w:cstheme="minorBidi"/>
-          <w:b w:val="0"/>
-          <w:bCs w:val="0"/>
-          <w:noProof/>
-          <w:color w:val="auto"/>
-          <w:sz w:val="22"/>
+          <w:rFonts w:eastAsiaTheme="minorEastAsia"/>
         </w:rPr>
         <w:sectPr>
           <w:type w:val="continuous"/>
@@ -313,7 +237,6 @@
       <w:hyperlink w:anchor="_Toc432604519" w:history="1">
         <w:r>
           <w:rPr>
-            <w:rStyle w:val="Hyperlink"/>
             <w:noProof/>
           </w:rPr>
           <w:t>1. Section1</w:t>
@@ -321,7 +244,6 @@
       </w:hyperlink>
       <w:r>
         <w:rPr>
-          <w:rStyle w:val="Hyperlink"/>
           <w:noProof/>
         </w:rPr>
         <w:fldChar w:fldCharType="end"/>
@@ -387,6 +309,7 @@
         <w:separator/>
       </w:r>
     </w:p>
+    <w:p/>
   </w:endnote>
   <w:endnote w:type="continuationSeparator" w:id="0">
     <w:p>
@@ -394,6 +317,7 @@
         <w:continuationSeparator/>
       </w:r>
     </w:p>
+    <w:p/>
   </w:endnote>
 </w:endnotes>
 </file>
@@ -402,10 +326,7 @@
 <w:ftr xmlns:wpc="http://schemas.microsoft.com/office/word/2010/wordprocessingCanvas" xmlns:cx="http://schemas.microsoft.com/office/drawing/2014/chartex" xmlns:mc="http://schemas.openxmlformats.org/markup-compatibility/2006" xmlns:o="urn:schemas-microsoft-com:office:office" xmlns:r="http://schemas.openxmlformats.org/officeDocument/2006/relationships" xmlns:m="http://schemas.openxmlformats.org/officeDocument/2006/math" xmlns:v="urn:schemas-microsoft-com:vml" xmlns:wp14="http://schemas.microsoft.com/office/word/2010/wordprocessingDrawing" xmlns:wp="http://schemas.openxmlformats.org/drawingml/2006/wordprocessingDrawing" xmlns:w10="urn:schemas-microsoft-com:office:word" xmlns:w="http://schemas.openxmlformats.org/wordprocessingml/2006/main" xmlns:w14="http://schemas.microsoft.com/office/word/2010/wordml" xmlns:w15="http://schemas.microsoft.com/office/word/2012/wordml" xmlns:w16se="http://schemas.microsoft.com/office/word/2015/wordml/symex" xmlns:wpg="http://schemas.microsoft.com/office/word/2010/wordprocessingGroup" xmlns:wpi="http://schemas.microsoft.com/office/word/2010/wordprocessingInk" xmlns:wne="http://schemas.microsoft.com/office/word/2006/wordml" xmlns:wps="http://schemas.microsoft.com/office/word/2010/wordprocessingShape" mc:Ignorable="w14 w15 w16se wp14">
   <w:p>
     <w:pPr>
-      <w:pStyle w:val="Footer"/>
       <w:tabs>
-        <w:tab w:val="clear" w:pos="4320"/>
-        <w:tab w:val="clear" w:pos="8640"/>
         <w:tab w:val="right" w:pos="9936"/>
       </w:tabs>
     </w:pPr>
@@ -497,7 +418,6 @@
 <w:ftr xmlns:wpc="http://schemas.microsoft.com/office/word/2010/wordprocessingCanvas" xmlns:cx="http://schemas.microsoft.com/office/drawing/2014/chartex" xmlns:mc="http://schemas.openxmlformats.org/markup-compatibility/2006" xmlns:o="urn:schemas-microsoft-com:office:office" xmlns:r="http://schemas.openxmlformats.org/officeDocument/2006/relationships" xmlns:m="http://schemas.openxmlformats.org/officeDocument/2006/math" xmlns:v="urn:schemas-microsoft-com:vml" xmlns:wp14="http://schemas.microsoft.com/office/word/2010/wordprocessingDrawing" xmlns:wp="http://schemas.openxmlformats.org/drawingml/2006/wordprocessingDrawing" xmlns:w10="urn:schemas-microsoft-com:office:word" xmlns:w="http://schemas.openxmlformats.org/wordprocessingml/2006/main" xmlns:w14="http://schemas.microsoft.com/office/word/2010/wordml" xmlns:w15="http://schemas.microsoft.com/office/word/2012/wordml" xmlns:w16se="http://schemas.microsoft.com/office/word/2015/wordml/symex" xmlns:wpg="http://schemas.microsoft.com/office/word/2010/wordprocessingGroup" xmlns:wpi="http://schemas.microsoft.com/office/word/2010/wordprocessingInk" xmlns:wne="http://schemas.microsoft.com/office/word/2006/wordml" xmlns:wps="http://schemas.microsoft.com/office/word/2010/wordprocessingShape" mc:Ignorable="w14 w15 w16se wp14">
   <w:p>
     <w:pPr>
-      <w:pStyle w:val="Footer"/>
       <w:jc w:val="center"/>
     </w:pPr>
     <w:r>
@@ -541,7 +461,6 @@
 <w:ftr xmlns:wpc="http://schemas.microsoft.com/office/word/2010/wordprocessingCanvas" xmlns:cx="http://schemas.microsoft.com/office/drawing/2014/chartex" xmlns:mc="http://schemas.openxmlformats.org/markup-compatibility/2006" xmlns:o="urn:schemas-microsoft-com:office:office" xmlns:r="http://schemas.openxmlformats.org/officeDocument/2006/relationships" xmlns:m="http://schemas.openxmlformats.org/officeDocument/2006/math" xmlns:v="urn:schemas-microsoft-com:vml" xmlns:wp14="http://schemas.microsoft.com/office/word/2010/wordprocessingDrawing" xmlns:wp="http://schemas.openxmlformats.org/drawingml/2006/wordprocessingDrawing" xmlns:w10="urn:schemas-microsoft-com:office:word" xmlns:w="http://schemas.openxmlformats.org/wordprocessingml/2006/main" xmlns:w14="http://schemas.microsoft.com/office/word/2010/wordml" xmlns:w15="http://schemas.microsoft.com/office/word/2012/wordml" xmlns:w16se="http://schemas.microsoft.com/office/word/2015/wordml/symex" xmlns:wpg="http://schemas.microsoft.com/office/word/2010/wordprocessingGroup" xmlns:wpi="http://schemas.microsoft.com/office/word/2010/wordprocessingInk" xmlns:wne="http://schemas.microsoft.com/office/word/2006/wordml" xmlns:wps="http://schemas.microsoft.com/office/word/2010/wordprocessingShape" mc:Ignorable="w14 w15 w16se wp14">
   <w:p>
     <w:pPr>
-      <w:pStyle w:val="Footer"/>
       <w:jc w:val="center"/>
     </w:pPr>
   </w:p>
@@ -552,9 +471,7 @@
 <w:ftr xmlns:wpc="http://schemas.microsoft.com/office/word/2010/wordprocessingCanvas" xmlns:cx="http://schemas.microsoft.com/office/drawing/2014/chartex" xmlns:mc="http://schemas.openxmlformats.org/markup-compatibility/2006" xmlns:o="urn:schemas-microsoft-com:office:office" xmlns:r="http://schemas.openxmlformats.org/officeDocument/2006/relationships" xmlns:m="http://schemas.openxmlformats.org/officeDocument/2006/math" xmlns:v="urn:schemas-microsoft-com:vml" xmlns:wp14="http://schemas.microsoft.com/office/word/2010/wordprocessingDrawing" xmlns:wp="http://schemas.openxmlformats.org/drawingml/2006/wordprocessingDrawing" xmlns:w10="urn:schemas-microsoft-com:office:word" xmlns:w="http://schemas.openxmlformats.org/wordprocessingml/2006/main" xmlns:w14="http://schemas.microsoft.com/office/word/2010/wordml" xmlns:w15="http://schemas.microsoft.com/office/word/2012/wordml" xmlns:w16se="http://schemas.microsoft.com/office/word/2015/wordml/symex" xmlns:wpg="http://schemas.microsoft.com/office/word/2010/wordprocessingGroup" xmlns:wpi="http://schemas.microsoft.com/office/word/2010/wordprocessingInk" xmlns:wne="http://schemas.microsoft.com/office/word/2006/wordml" xmlns:wps="http://schemas.microsoft.com/office/word/2010/wordprocessingShape" mc:Ignorable="w14 w15 w16se wp14">
   <w:p>
     <w:pPr>
-      <w:pStyle w:val="Footer"/>
       <w:tabs>
-        <w:tab w:val="clear" w:pos="8640"/>
         <w:tab w:val="right" w:pos="9900"/>
       </w:tabs>
     </w:pPr>
@@ -656,6 +573,7 @@
         <w:separator/>
       </w:r>
     </w:p>
+    <w:p/>
   </w:footnote>
   <w:footnote w:type="continuationSeparator" w:id="0">
     <w:p>
@@ -663,27 +581,20 @@
         <w:continuationSeparator/>
       </w:r>
     </w:p>
+    <w:p/>
   </w:footnote>
 </w:footnotes>
 </file>
 
 <file path=word/header1.xml><?xml version="1.0" encoding="utf-8"?>
 <w:hdr xmlns:wpc="http://schemas.microsoft.com/office/word/2010/wordprocessingCanvas" xmlns:cx="http://schemas.microsoft.com/office/drawing/2014/chartex" xmlns:mc="http://schemas.openxmlformats.org/markup-compatibility/2006" xmlns:o="urn:schemas-microsoft-com:office:office" xmlns:r="http://schemas.openxmlformats.org/officeDocument/2006/relationships" xmlns:m="http://schemas.openxmlformats.org/officeDocument/2006/math" xmlns:v="urn:schemas-microsoft-com:vml" xmlns:wp14="http://schemas.microsoft.com/office/word/2010/wordprocessingDrawing" xmlns:wp="http://schemas.openxmlformats.org/drawingml/2006/wordprocessingDrawing" xmlns:w10="urn:schemas-microsoft-com:office:word" xmlns:w="http://schemas.openxmlformats.org/wordprocessingml/2006/main" xmlns:w14="http://schemas.microsoft.com/office/word/2010/wordml" xmlns:w15="http://schemas.microsoft.com/office/word/2012/wordml" xmlns:w16se="http://schemas.microsoft.com/office/word/2015/wordml/symex" xmlns:wpg="http://schemas.microsoft.com/office/word/2010/wordprocessingGroup" xmlns:wpi="http://schemas.microsoft.com/office/word/2010/wordprocessingInk" xmlns:wne="http://schemas.microsoft.com/office/word/2006/wordml" xmlns:wps="http://schemas.microsoft.com/office/word/2010/wordprocessingShape" mc:Ignorable="w14 w15 w16se wp14">
-  <w:p>
-    <w:pPr>
-      <w:pStyle w:val="Header"/>
-    </w:pPr>
-  </w:p>
+  <w:p/>
 </w:hdr>
 </file>
 
 <file path=word/header2.xml><?xml version="1.0" encoding="utf-8"?>
 <w:hdr xmlns:wpc="http://schemas.microsoft.com/office/word/2010/wordprocessingCanvas" xmlns:cx="http://schemas.microsoft.com/office/drawing/2014/chartex" xmlns:mc="http://schemas.openxmlformats.org/markup-compatibility/2006" xmlns:o="urn:schemas-microsoft-com:office:office" xmlns:r="http://schemas.openxmlformats.org/officeDocument/2006/relationships" xmlns:m="http://schemas.openxmlformats.org/officeDocument/2006/math" xmlns:v="urn:schemas-microsoft-com:vml" xmlns:wp14="http://schemas.microsoft.com/office/word/2010/wordprocessingDrawing" xmlns:wp="http://schemas.openxmlformats.org/drawingml/2006/wordprocessingDrawing" xmlns:w10="urn:schemas-microsoft-com:office:word" xmlns:w="http://schemas.openxmlformats.org/wordprocessingml/2006/main" xmlns:w14="http://schemas.microsoft.com/office/word/2010/wordml" xmlns:w15="http://schemas.microsoft.com/office/word/2012/wordml" xmlns:w16se="http://schemas.microsoft.com/office/word/2015/wordml/symex" xmlns:wpg="http://schemas.microsoft.com/office/word/2010/wordprocessingGroup" xmlns:wpi="http://schemas.microsoft.com/office/word/2010/wordprocessingInk" xmlns:wne="http://schemas.microsoft.com/office/word/2006/wordml" xmlns:wps="http://schemas.microsoft.com/office/word/2010/wordprocessingShape" mc:Ignorable="w14 w15 w16se wp14">
-  <w:p>
-    <w:pPr>
-      <w:pStyle w:val="Header"/>
-    </w:pPr>
-  </w:p>
+  <w:p/>
 </w:hdr>
 </file>
 
@@ -691,111 +602,6 @@
 <w:hdr xmlns:wpc="http://schemas.microsoft.com/office/word/2010/wordprocessingCanvas" xmlns:cx="http://schemas.microsoft.com/office/drawing/2014/chartex" xmlns:mc="http://schemas.openxmlformats.org/markup-compatibility/2006" xmlns:o="urn:schemas-microsoft-com:office:office" xmlns:r="http://schemas.openxmlformats.org/officeDocument/2006/relationships" xmlns:m="http://schemas.openxmlformats.org/officeDocument/2006/math" xmlns:v="urn:schemas-microsoft-com:vml" xmlns:wp14="http://schemas.microsoft.com/office/word/2010/wordprocessingDrawing" xmlns:wp="http://schemas.openxmlformats.org/drawingml/2006/wordprocessingDrawing" xmlns:w10="urn:schemas-microsoft-com:office:word" xmlns:w="http://schemas.openxmlformats.org/wordprocessingml/2006/main" xmlns:w14="http://schemas.microsoft.com/office/word/2010/wordml" xmlns:w15="http://schemas.microsoft.com/office/word/2012/wordml" xmlns:w16se="http://schemas.microsoft.com/office/word/2015/wordml/symex" xmlns:wpg="http://schemas.microsoft.com/office/word/2010/wordprocessingGroup" xmlns:wpi="http://schemas.microsoft.com/office/word/2010/wordprocessingInk" xmlns:wne="http://schemas.microsoft.com/office/word/2006/wordml" xmlns:wps="http://schemas.microsoft.com/office/word/2010/wordprocessingShape" mc:Ignorable="w14 w15 w16se wp14">
   <w:p>
     <w:pPr>
-      <w:pStyle w:val="Header"/>
-      <w:pBdr>
-        <w:bottom w:val="single" w:sz="4" w:space="1" w:color="auto"/>
-      </w:pBdr>
-    </w:pPr>
-    <w:fldSimple w:instr=" STYLEREF  &quot;Heading 1,Heading 1#&quot; \n  \* MERGEFORMAT ">
-      <w:r>
-        <w:rPr>
-          <w:b/>
-          <w:bCs/>
-          <w:noProof/>
-        </w:rPr>
-        <w:t>2</w:t>
-      </w:r>
-    </w:fldSimple>
-    <w:r>
-      <w:rPr>
-        <w:b/>
-        <w:bCs/>
-      </w:rPr>
-      <w:t xml:space="preserve">.     </w:t>
-    </w:r>
-    <w:fldSimple w:instr=" STYLEREF  &quot;Heading 1,Heading 1#&quot;  \* MERGEFORMAT ">
-      <w:r>
-        <w:rPr>
-          <w:noProof/>
-        </w:rPr>
-        <w:t>sdSdf</w:t>
-      </w:r>
-    </w:fldSimple>
-  </w:p>
-</w:hdr>
-</file>
-
-<file path=word/header4.xml><?xml version="1.0" encoding="utf-8"?>
-<w:hdr xmlns:wpc="http://schemas.microsoft.com/office/word/2010/wordprocessingCanvas" xmlns:cx="http://schemas.microsoft.com/office/drawing/2014/chartex" xmlns:mc="http://schemas.openxmlformats.org/markup-compatibility/2006" xmlns:o="urn:schemas-microsoft-com:office:office" xmlns:r="http://schemas.openxmlformats.org/officeDocument/2006/relationships" xmlns:m="http://schemas.openxmlformats.org/officeDocument/2006/math" xmlns:v="urn:schemas-microsoft-com:vml" xmlns:wp14="http://schemas.microsoft.com/office/word/2010/wordprocessingDrawing" xmlns:wp="http://schemas.openxmlformats.org/drawingml/2006/wordprocessingDrawing" xmlns:w10="urn:schemas-microsoft-com:office:word" xmlns:w="http://schemas.openxmlformats.org/wordprocessingml/2006/main" xmlns:w14="http://schemas.microsoft.com/office/word/2010/wordml" xmlns:w15="http://schemas.microsoft.com/office/word/2012/wordml" xmlns:w16se="http://schemas.microsoft.com/office/word/2015/wordml/symex" xmlns:wpg="http://schemas.microsoft.com/office/word/2010/wordprocessingGroup" xmlns:wpi="http://schemas.microsoft.com/office/word/2010/wordprocessingInk" xmlns:wne="http://schemas.microsoft.com/office/word/2006/wordml" xmlns:wps="http://schemas.microsoft.com/office/word/2010/wordprocessingShape" mc:Ignorable="w14 w15 w16se wp14">
-  <w:p>
-    <w:pPr>
-      <w:pStyle w:val="Header"/>
-      <w:pBdr>
-        <w:bottom w:val="single" w:sz="4" w:space="1" w:color="auto"/>
-      </w:pBdr>
-      <w:tabs>
-        <w:tab w:val="clear" w:pos="4320"/>
-        <w:tab w:val="clear" w:pos="8640"/>
-        <w:tab w:val="right" w:pos="9936"/>
-      </w:tabs>
-      <w:rPr>
-        <w:b/>
-        <w:bCs/>
-      </w:rPr>
-    </w:pPr>
-    <w:r>
-      <w:rPr>
-        <w:b/>
-        <w:bCs/>
-      </w:rPr>
-      <w:tab/>
-    </w:r>
-    <w:fldSimple w:instr=" STYLEREF  &quot;Heading 2,Heading 2#&quot; \n  \* MERGEFORMAT ">
-      <w:r>
-        <w:rPr>
-          <w:b/>
-          <w:bCs/>
-          <w:noProof/>
-        </w:rPr>
-        <w:t>1.1</w:t>
-      </w:r>
-    </w:fldSimple>
-    <w:r>
-      <w:rPr>
-        <w:b/>
-        <w:bCs/>
-      </w:rPr>
-      <w:t xml:space="preserve">     </w:t>
-    </w:r>
-    <w:fldSimple w:instr=" STYLEREF  &quot;Heading 2,Heading 2#&quot;  \* MERGEFORMAT ">
-      <w:r>
-        <w:rPr>
-          <w:b/>
-          <w:bCs/>
-          <w:noProof/>
-        </w:rPr>
-        <w:t>Section1a</w:t>
-      </w:r>
-    </w:fldSimple>
-  </w:p>
-</w:hdr>
-</file>
-
-<file path=word/header5.xml><?xml version="1.0" encoding="utf-8"?>
-<w:hdr xmlns:wpc="http://schemas.microsoft.com/office/word/2010/wordprocessingCanvas" xmlns:cx="http://schemas.microsoft.com/office/drawing/2014/chartex" xmlns:mc="http://schemas.openxmlformats.org/markup-compatibility/2006" xmlns:o="urn:schemas-microsoft-com:office:office" xmlns:r="http://schemas.openxmlformats.org/officeDocument/2006/relationships" xmlns:m="http://schemas.openxmlformats.org/officeDocument/2006/math" xmlns:v="urn:schemas-microsoft-com:vml" xmlns:wp14="http://schemas.microsoft.com/office/word/2010/wordprocessingDrawing" xmlns:wp="http://schemas.openxmlformats.org/drawingml/2006/wordprocessingDrawing" xmlns:w10="urn:schemas-microsoft-com:office:word" xmlns:w="http://schemas.openxmlformats.org/wordprocessingml/2006/main" xmlns:w14="http://schemas.microsoft.com/office/word/2010/wordml" xmlns:w15="http://schemas.microsoft.com/office/word/2012/wordml" xmlns:w16se="http://schemas.microsoft.com/office/word/2015/wordml/symex" xmlns:wpg="http://schemas.microsoft.com/office/word/2010/wordprocessingGroup" xmlns:wpi="http://schemas.microsoft.com/office/word/2010/wordprocessingInk" xmlns:wne="http://schemas.microsoft.com/office/word/2006/wordml" xmlns:wps="http://schemas.microsoft.com/office/word/2010/wordprocessingShape" mc:Ignorable="w14 w15 w16se wp14">
-  <w:p>
-    <w:pPr>
-      <w:pStyle w:val="Header"/>
-    </w:pPr>
-  </w:p>
-</w:hdr>
-</file>
-
-<file path=word/header6.xml><?xml version="1.0" encoding="utf-8"?>
-<w:hdr xmlns:wpc="http://schemas.microsoft.com/office/word/2010/wordprocessingCanvas" xmlns:cx="http://schemas.microsoft.com/office/drawing/2014/chartex" xmlns:mc="http://schemas.openxmlformats.org/markup-compatibility/2006" xmlns:o="urn:schemas-microsoft-com:office:office" xmlns:r="http://schemas.openxmlformats.org/officeDocument/2006/relationships" xmlns:m="http://schemas.openxmlformats.org/officeDocument/2006/math" xmlns:v="urn:schemas-microsoft-com:vml" xmlns:wp14="http://schemas.microsoft.com/office/word/2010/wordprocessingDrawing" xmlns:wp="http://schemas.openxmlformats.org/drawingml/2006/wordprocessingDrawing" xmlns:w10="urn:schemas-microsoft-com:office:word" xmlns:w="http://schemas.openxmlformats.org/wordprocessingml/2006/main" xmlns:w14="http://schemas.microsoft.com/office/word/2010/wordml" xmlns:w15="http://schemas.microsoft.com/office/word/2012/wordml" xmlns:w16se="http://schemas.microsoft.com/office/word/2015/wordml/symex" xmlns:wpg="http://schemas.microsoft.com/office/word/2010/wordprocessingGroup" xmlns:wpi="http://schemas.microsoft.com/office/word/2010/wordprocessingInk" xmlns:wne="http://schemas.microsoft.com/office/word/2006/wordml" xmlns:wps="http://schemas.microsoft.com/office/word/2010/wordprocessingShape" mc:Ignorable="w14 w15 w16se wp14">
-  <w:p>
-    <w:pPr>
-      <w:pStyle w:val="Header"/>
       <w:pBdr>
         <w:bottom w:val="single" w:sz="4" w:space="1" w:color="auto"/>
       </w:pBdr>
@@ -815,7 +621,7 @@
         <w:bCs/>
         <w:noProof/>
       </w:rPr>
-      <w:t>Error! No text of specified style in document.</w:t>
+      <w:t>2</w:t>
     </w:r>
     <w:r>
       <w:rPr>
@@ -843,19 +649,177 @@
     </w:r>
     <w:r>
       <w:rPr>
+        <w:noProof/>
+      </w:rPr>
+      <w:t>sdSdf</w:t>
+    </w:r>
+    <w:r>
+      <w:rPr>
+        <w:noProof/>
+      </w:rPr>
+      <w:fldChar w:fldCharType="end"/>
+    </w:r>
+  </w:p>
+</w:hdr>
+</file>
+
+<file path=word/header4.xml><?xml version="1.0" encoding="utf-8"?>
+<w:hdr xmlns:wpc="http://schemas.microsoft.com/office/word/2010/wordprocessingCanvas" xmlns:cx="http://schemas.microsoft.com/office/drawing/2014/chartex" xmlns:mc="http://schemas.openxmlformats.org/markup-compatibility/2006" xmlns:o="urn:schemas-microsoft-com:office:office" xmlns:r="http://schemas.openxmlformats.org/officeDocument/2006/relationships" xmlns:m="http://schemas.openxmlformats.org/officeDocument/2006/math" xmlns:v="urn:schemas-microsoft-com:vml" xmlns:wp14="http://schemas.microsoft.com/office/word/2010/wordprocessingDrawing" xmlns:wp="http://schemas.openxmlformats.org/drawingml/2006/wordprocessingDrawing" xmlns:w10="urn:schemas-microsoft-com:office:word" xmlns:w="http://schemas.openxmlformats.org/wordprocessingml/2006/main" xmlns:w14="http://schemas.microsoft.com/office/word/2010/wordml" xmlns:w15="http://schemas.microsoft.com/office/word/2012/wordml" xmlns:w16se="http://schemas.microsoft.com/office/word/2015/wordml/symex" xmlns:wpg="http://schemas.microsoft.com/office/word/2010/wordprocessingGroup" xmlns:wpi="http://schemas.microsoft.com/office/word/2010/wordprocessingInk" xmlns:wne="http://schemas.microsoft.com/office/word/2006/wordml" xmlns:wps="http://schemas.microsoft.com/office/word/2010/wordprocessingShape" mc:Ignorable="w14 w15 w16se wp14">
+  <w:p>
+    <w:pPr>
+      <w:pBdr>
+        <w:bottom w:val="single" w:sz="4" w:space="1" w:color="auto"/>
+      </w:pBdr>
+      <w:tabs>
+        <w:tab w:val="right" w:pos="9936"/>
+      </w:tabs>
+      <w:rPr>
+        <w:b/>
+        <w:bCs/>
+      </w:rPr>
+    </w:pPr>
+    <w:r>
+      <w:rPr>
+        <w:b/>
+        <w:bCs/>
+      </w:rPr>
+      <w:tab/>
+    </w:r>
+    <w:r>
+      <w:fldChar w:fldCharType="begin"/>
+    </w:r>
+    <w:r>
+      <w:instrText xml:space="preserve"> STYLEREF  "Heading 2,Heading</w:instrText>
+    </w:r>
+    <w:r>
+      <w:instrText xml:space="preserve"> 2#" \n  \* MERGEFORMAT </w:instrText>
+    </w:r>
+    <w:r>
+      <w:fldChar w:fldCharType="separate"/>
+    </w:r>
+    <w:r>
+      <w:rPr>
         <w:b/>
         <w:bCs/>
         <w:noProof/>
       </w:rPr>
+      <w:t>1.1</w:t>
+    </w:r>
+    <w:r>
+      <w:rPr>
+        <w:b/>
+        <w:bCs/>
+        <w:noProof/>
+      </w:rPr>
+      <w:fldChar w:fldCharType="end"/>
+    </w:r>
+    <w:r>
+      <w:rPr>
+        <w:b/>
+        <w:bCs/>
+      </w:rPr>
+      <w:t xml:space="preserve">     </w:t>
+    </w:r>
+    <w:r>
+      <w:fldChar w:fldCharType="begin"/>
+    </w:r>
+    <w:r>
+      <w:instrText xml:space="preserve"> STYLEREF  "Heading 2,Heading 2#"  \* MERGEFORMAT </w:instrText>
+    </w:r>
+    <w:r>
+      <w:fldChar w:fldCharType="separate"/>
+    </w:r>
+    <w:r>
+      <w:rPr>
+        <w:b/>
+        <w:bCs/>
+        <w:noProof/>
+      </w:rPr>
+      <w:t>Section1a</w:t>
+    </w:r>
+    <w:r>
+      <w:rPr>
+        <w:b/>
+        <w:bCs/>
+        <w:noProof/>
+      </w:rPr>
+      <w:fldChar w:fldCharType="end"/>
+    </w:r>
+  </w:p>
+</w:hdr>
+</file>
+
+<file path=word/header5.xml><?xml version="1.0" encoding="utf-8"?>
+<w:hdr xmlns:wpc="http://schemas.microsoft.com/office/word/2010/wordprocessingCanvas" xmlns:cx="http://schemas.microsoft.com/office/drawing/2014/chartex" xmlns:mc="http://schemas.openxmlformats.org/markup-compatibility/2006" xmlns:o="urn:schemas-microsoft-com:office:office" xmlns:r="http://schemas.openxmlformats.org/officeDocument/2006/relationships" xmlns:m="http://schemas.openxmlformats.org/officeDocument/2006/math" xmlns:v="urn:schemas-microsoft-com:vml" xmlns:wp14="http://schemas.microsoft.com/office/word/2010/wordprocessingDrawing" xmlns:wp="http://schemas.openxmlformats.org/drawingml/2006/wordprocessingDrawing" xmlns:w10="urn:schemas-microsoft-com:office:word" xmlns:w="http://schemas.openxmlformats.org/wordprocessingml/2006/main" xmlns:w14="http://schemas.microsoft.com/office/word/2010/wordml" xmlns:w15="http://schemas.microsoft.com/office/word/2012/wordml" xmlns:w16se="http://schemas.microsoft.com/office/word/2015/wordml/symex" xmlns:wpg="http://schemas.microsoft.com/office/word/2010/wordprocessingGroup" xmlns:wpi="http://schemas.microsoft.com/office/word/2010/wordprocessingInk" xmlns:wne="http://schemas.microsoft.com/office/word/2006/wordml" xmlns:wps="http://schemas.microsoft.com/office/word/2010/wordprocessingShape" mc:Ignorable="w14 w15 w16se wp14">
+  <w:p/>
+</w:hdr>
+</file>
+
+<file path=word/header6.xml><?xml version="1.0" encoding="utf-8"?>
+<w:hdr xmlns:wpc="http://schemas.microsoft.com/office/word/2010/wordprocessingCanvas" xmlns:cx="http://schemas.microsoft.com/office/drawing/2014/chartex" xmlns:mc="http://schemas.openxmlformats.org/markup-compatibility/2006" xmlns:o="urn:schemas-microsoft-com:office:office" xmlns:r="http://schemas.openxmlformats.org/officeDocument/2006/relationships" xmlns:m="http://schemas.openxmlformats.org/officeDocument/2006/math" xmlns:v="urn:schemas-microsoft-com:vml" xmlns:wp14="http://schemas.microsoft.com/office/word/2010/wordprocessingDrawing" xmlns:wp="http://schemas.openxmlformats.org/drawingml/2006/wordprocessingDrawing" xmlns:w10="urn:schemas-microsoft-com:office:word" xmlns:w="http://schemas.openxmlformats.org/wordprocessingml/2006/main" xmlns:w14="http://schemas.microsoft.com/office/word/2010/wordml" xmlns:w15="http://schemas.microsoft.com/office/word/2012/wordml" xmlns:w16se="http://schemas.microsoft.com/office/word/2015/wordml/symex" xmlns:wpg="http://schemas.microsoft.com/office/word/2010/wordprocessingGroup" xmlns:wpi="http://schemas.microsoft.com/office/word/2010/wordprocessingInk" xmlns:wne="http://schemas.microsoft.com/office/word/2006/wordml" xmlns:wps="http://schemas.microsoft.com/office/word/2010/wordprocessingShape" mc:Ignorable="w14 w15 w16se wp14">
+  <w:p>
+    <w:pPr>
+      <w:pBdr>
+        <w:bottom w:val="single" w:sz="4" w:space="1" w:color="auto"/>
+      </w:pBdr>
+    </w:pPr>
+    <w:r>
+      <w:fldChar w:fldCharType="begin"/>
+    </w:r>
+    <w:r>
+      <w:instrText xml:space="preserve"> STYLEREF  "Heading 1,Heading 1#" \n  \* MERGEFORMAT </w:instrText>
+    </w:r>
+    <w:r>
+      <w:fldChar w:fldCharType="separate"/>
+    </w:r>
+    <w:r>
+      <w:rPr>
+        <w:b/>
+        <w:bCs/>
+        <w:noProof/>
+      </w:rPr>
       <w:t>Error! No text of specified style in document.</w:t>
     </w:r>
     <w:r>
       <w:rPr>
+        <w:b/>
+        <w:bCs/>
+        <w:noProof/>
+      </w:rPr>
+      <w:fldChar w:fldCharType="end"/>
+    </w:r>
+    <w:r>
+      <w:rPr>
+        <w:b/>
+        <w:bCs/>
+      </w:rPr>
+      <w:t xml:space="preserve">.     </w:t>
+    </w:r>
+    <w:r>
+      <w:fldChar w:fldCharType="begin"/>
+    </w:r>
+    <w:r>
+      <w:instrText xml:space="preserve"> STYLEREF  "Heading 1,Heading 1#"  \* MERGEFORMAT </w:instrText>
+    </w:r>
+    <w:r>
+      <w:fldChar w:fldCharType="separate"/>
+    </w:r>
+    <w:r>
+      <w:rPr>
+        <w:b/>
+        <w:bCs/>
+        <w:noProof/>
+      </w:rPr>
+      <w:t>Error! No text of specified style in document.</w:t>
+    </w:r>
+    <w:r>
+      <w:rPr>
         <w:noProof/>
       </w:rPr>
       <w:fldChar w:fldCharType="end"/>
     </w:r>
   </w:p>
+  <w:p/>
 </w:hdr>
 </file>
 
@@ -863,13 +827,10 @@
 <w:hdr xmlns:wpc="http://schemas.microsoft.com/office/word/2010/wordprocessingCanvas" xmlns:cx="http://schemas.microsoft.com/office/drawing/2014/chartex" xmlns:mc="http://schemas.openxmlformats.org/markup-compatibility/2006" xmlns:o="urn:schemas-microsoft-com:office:office" xmlns:r="http://schemas.openxmlformats.org/officeDocument/2006/relationships" xmlns:m="http://schemas.openxmlformats.org/officeDocument/2006/math" xmlns:v="urn:schemas-microsoft-com:vml" xmlns:wp14="http://schemas.microsoft.com/office/word/2010/wordprocessingDrawing" xmlns:wp="http://schemas.openxmlformats.org/drawingml/2006/wordprocessingDrawing" xmlns:w10="urn:schemas-microsoft-com:office:word" xmlns:w="http://schemas.openxmlformats.org/wordprocessingml/2006/main" xmlns:w14="http://schemas.microsoft.com/office/word/2010/wordml" xmlns:w15="http://schemas.microsoft.com/office/word/2012/wordml" xmlns:w16se="http://schemas.microsoft.com/office/word/2015/wordml/symex" xmlns:wpg="http://schemas.microsoft.com/office/word/2010/wordprocessingGroup" xmlns:wpi="http://schemas.microsoft.com/office/word/2010/wordprocessingInk" xmlns:wne="http://schemas.microsoft.com/office/word/2006/wordml" xmlns:wps="http://schemas.microsoft.com/office/word/2010/wordprocessingShape" mc:Ignorable="w14 w15 w16se wp14">
   <w:p>
     <w:pPr>
-      <w:pStyle w:val="Header"/>
       <w:pBdr>
         <w:bottom w:val="single" w:sz="4" w:space="1" w:color="auto"/>
       </w:pBdr>
       <w:tabs>
-        <w:tab w:val="clear" w:pos="4320"/>
-        <w:tab w:val="clear" w:pos="8640"/>
         <w:tab w:val="right" w:pos="9936"/>
       </w:tabs>
       <w:rPr>
@@ -942,6 +903,7 @@
       <w:fldChar w:fldCharType="end"/>
     </w:r>
   </w:p>
+  <w:p/>
 </w:hdr>
 </file>
 
@@ -7946,7 +7908,6 @@
     <w:lsdException w:name="heading 2" w:qFormat="1"/>
     <w:lsdException w:name="heading 3" w:qFormat="1"/>
     <w:lsdException w:name="heading 4" w:qFormat="1"/>
-    <w:lsdException w:name="heading 5" w:qFormat="1"/>
     <w:lsdException w:name="heading 6" w:qFormat="1"/>
     <w:lsdException w:name="heading 7" w:semiHidden="1" w:unhideWhenUsed="1" w:qFormat="1"/>
     <w:lsdException w:name="heading 8" w:semiHidden="1" w:unhideWhenUsed="1" w:qFormat="1"/>
@@ -8322,11 +8283,12 @@
   <w:style w:type="paragraph" w:styleId="Heading1">
     <w:name w:val="heading 1"/>
     <w:aliases w:val="Heading 1#"/>
-    <w:basedOn w:val="Headingbase"/>
-    <w:next w:val="Text"/>
+    <w:basedOn w:val="Normal"/>
+    <w:next w:val="Normal"/>
     <w:qFormat/>
-    <w:rsid w:val="002905B0"/>
+    <w:rsid w:val="00117306"/>
     <w:pPr>
+      <w:keepNext/>
       <w:pageBreakBefore/>
       <w:numPr>
         <w:numId w:val="2"/>
@@ -8337,25 +8299,30 @@
       <w:tabs>
         <w:tab w:val="num" w:pos="360"/>
       </w:tabs>
-      <w:spacing w:after="480"/>
+      <w:spacing w:before="160" w:after="480" w:line="240" w:lineRule="auto"/>
       <w:ind w:left="0" w:firstLine="0"/>
       <w:jc w:val="right"/>
       <w:outlineLvl w:val="0"/>
     </w:pPr>
     <w:rPr>
+      <w:rFonts w:ascii="Cambria" w:eastAsia="Times New Roman" w:hAnsi="Cambria" w:cs="Times New Roman"/>
       <w:b/>
+      <w:color w:val="000000"/>
+      <w:kern w:val="28"/>
       <w:sz w:val="48"/>
+      <w:szCs w:val="20"/>
     </w:rPr>
   </w:style>
   <w:style w:type="paragraph" w:styleId="Heading2">
     <w:name w:val="heading 2"/>
     <w:aliases w:val="Heading 2#"/>
-    <w:basedOn w:val="Headingbase"/>
-    <w:next w:val="Text"/>
+    <w:basedOn w:val="Normal"/>
+    <w:next w:val="Normal"/>
     <w:link w:val="Heading2Char"/>
     <w:qFormat/>
-    <w:rsid w:val="008B7794"/>
+    <w:rsid w:val="00117306"/>
     <w:pPr>
+      <w:keepNext/>
       <w:numPr>
         <w:ilvl w:val="1"/>
         <w:numId w:val="2"/>
@@ -8363,23 +8330,29 @@
       <w:tabs>
         <w:tab w:val="num" w:pos="360"/>
       </w:tabs>
+      <w:spacing w:before="160" w:after="80" w:line="240" w:lineRule="auto"/>
       <w:ind w:left="0" w:firstLine="0"/>
       <w:outlineLvl w:val="1"/>
     </w:pPr>
     <w:rPr>
+      <w:rFonts w:ascii="Cambria" w:eastAsia="Times New Roman" w:hAnsi="Cambria" w:cs="Times New Roman"/>
       <w:b/>
+      <w:color w:val="000000"/>
+      <w:kern w:val="28"/>
       <w:sz w:val="24"/>
+      <w:szCs w:val="20"/>
     </w:rPr>
   </w:style>
   <w:style w:type="paragraph" w:styleId="Heading3">
     <w:name w:val="heading 3"/>
     <w:aliases w:val="Heading 3#"/>
-    <w:basedOn w:val="Headingbase"/>
-    <w:next w:val="Text"/>
+    <w:basedOn w:val="Normal"/>
+    <w:next w:val="Normal"/>
     <w:link w:val="Heading3Char"/>
     <w:qFormat/>
-    <w:rsid w:val="008B7794"/>
+    <w:rsid w:val="00117306"/>
     <w:pPr>
+      <w:keepNext/>
       <w:numPr>
         <w:ilvl w:val="2"/>
         <w:numId w:val="2"/>
@@ -8387,21 +8360,27 @@
       <w:tabs>
         <w:tab w:val="num" w:pos="360"/>
       </w:tabs>
+      <w:spacing w:before="160" w:after="80" w:line="240" w:lineRule="auto"/>
       <w:ind w:left="0" w:firstLine="0"/>
       <w:outlineLvl w:val="2"/>
     </w:pPr>
     <w:rPr>
+      <w:rFonts w:ascii="Cambria" w:eastAsia="Times New Roman" w:hAnsi="Cambria" w:cs="Times New Roman"/>
       <w:b/>
+      <w:color w:val="000000"/>
+      <w:kern w:val="28"/>
+      <w:szCs w:val="20"/>
     </w:rPr>
   </w:style>
   <w:style w:type="paragraph" w:styleId="Heading4">
     <w:name w:val="heading 4"/>
     <w:aliases w:val="Heading 4#"/>
-    <w:basedOn w:val="Headingbase"/>
-    <w:next w:val="Text"/>
+    <w:basedOn w:val="Normal"/>
+    <w:next w:val="Normal"/>
     <w:qFormat/>
-    <w:rsid w:val="008B7794"/>
+    <w:rsid w:val="00117306"/>
     <w:pPr>
+      <w:keepNext/>
       <w:numPr>
         <w:ilvl w:val="3"/>
         <w:numId w:val="2"/>
@@ -8409,18 +8388,25 @@
       <w:tabs>
         <w:tab w:val="num" w:pos="360"/>
       </w:tabs>
+      <w:spacing w:before="160" w:after="80" w:line="240" w:lineRule="auto"/>
       <w:ind w:left="0" w:firstLine="0"/>
       <w:outlineLvl w:val="3"/>
     </w:pPr>
+    <w:rPr>
+      <w:rFonts w:ascii="Cambria" w:eastAsia="Times New Roman" w:hAnsi="Cambria" w:cs="Times New Roman"/>
+      <w:color w:val="000000"/>
+      <w:kern w:val="28"/>
+      <w:szCs w:val="20"/>
+    </w:rPr>
   </w:style>
   <w:style w:type="paragraph" w:styleId="Heading5">
     <w:name w:val="heading 5"/>
     <w:aliases w:val="Heading 5#"/>
-    <w:basedOn w:val="Headingbase"/>
-    <w:next w:val="Text"/>
-    <w:qFormat/>
-    <w:rsid w:val="008B7794"/>
+    <w:basedOn w:val="Normal"/>
+    <w:next w:val="Normal"/>
+    <w:rsid w:val="00117306"/>
     <w:pPr>
+      <w:keepNext/>
       <w:numPr>
         <w:ilvl w:val="4"/>
         <w:numId w:val="2"/>
@@ -8428,18 +8414,26 @@
       <w:tabs>
         <w:tab w:val="num" w:pos="360"/>
       </w:tabs>
+      <w:spacing w:before="160" w:after="80" w:line="240" w:lineRule="auto"/>
       <w:ind w:left="0" w:firstLine="0"/>
       <w:outlineLvl w:val="4"/>
     </w:pPr>
+    <w:rPr>
+      <w:rFonts w:ascii="Cambria" w:eastAsia="Times New Roman" w:hAnsi="Cambria" w:cs="Times New Roman"/>
+      <w:color w:val="000000"/>
+      <w:kern w:val="28"/>
+      <w:szCs w:val="20"/>
+    </w:rPr>
   </w:style>
   <w:style w:type="paragraph" w:styleId="Heading6">
     <w:name w:val="heading 6"/>
     <w:aliases w:val="Heading 6#"/>
-    <w:basedOn w:val="Headingbase"/>
-    <w:next w:val="Text"/>
+    <w:basedOn w:val="Normal"/>
+    <w:next w:val="Normal"/>
     <w:qFormat/>
-    <w:rsid w:val="008B7794"/>
+    <w:rsid w:val="00117306"/>
     <w:pPr>
+      <w:keepNext/>
       <w:numPr>
         <w:ilvl w:val="5"/>
         <w:numId w:val="2"/>
@@ -8447,18 +8441,26 @@
       <w:tabs>
         <w:tab w:val="num" w:pos="360"/>
       </w:tabs>
+      <w:spacing w:before="160" w:after="80" w:line="240" w:lineRule="auto"/>
       <w:ind w:left="0" w:firstLine="0"/>
       <w:outlineLvl w:val="5"/>
     </w:pPr>
+    <w:rPr>
+      <w:rFonts w:ascii="Cambria" w:eastAsia="Times New Roman" w:hAnsi="Cambria" w:cs="Times New Roman"/>
+      <w:color w:val="000000"/>
+      <w:kern w:val="28"/>
+      <w:szCs w:val="20"/>
+    </w:rPr>
   </w:style>
   <w:style w:type="paragraph" w:styleId="Heading7">
     <w:name w:val="heading 7"/>
     <w:aliases w:val="Heading 7#"/>
-    <w:basedOn w:val="Headingbase"/>
-    <w:next w:val="Text"/>
+    <w:basedOn w:val="Normal"/>
+    <w:next w:val="Normal"/>
     <w:qFormat/>
-    <w:rsid w:val="008B7794"/>
+    <w:rsid w:val="00117306"/>
     <w:pPr>
+      <w:keepNext/>
       <w:numPr>
         <w:ilvl w:val="6"/>
         <w:numId w:val="2"/>
@@ -8466,18 +8468,26 @@
       <w:tabs>
         <w:tab w:val="num" w:pos="360"/>
       </w:tabs>
+      <w:spacing w:before="160" w:after="80" w:line="240" w:lineRule="auto"/>
       <w:ind w:left="0" w:firstLine="0"/>
       <w:outlineLvl w:val="6"/>
     </w:pPr>
+    <w:rPr>
+      <w:rFonts w:ascii="Cambria" w:eastAsia="Times New Roman" w:hAnsi="Cambria" w:cs="Times New Roman"/>
+      <w:color w:val="000000"/>
+      <w:kern w:val="28"/>
+      <w:szCs w:val="20"/>
+    </w:rPr>
   </w:style>
   <w:style w:type="paragraph" w:styleId="Heading8">
     <w:name w:val="heading 8"/>
     <w:aliases w:val="Heading 8#"/>
-    <w:basedOn w:val="Headingbase"/>
-    <w:next w:val="Text"/>
+    <w:basedOn w:val="Normal"/>
+    <w:next w:val="Normal"/>
     <w:qFormat/>
-    <w:rsid w:val="008B7794"/>
+    <w:rsid w:val="00117306"/>
     <w:pPr>
+      <w:keepNext/>
       <w:numPr>
         <w:ilvl w:val="7"/>
         <w:numId w:val="2"/>
@@ -8485,18 +8495,26 @@
       <w:tabs>
         <w:tab w:val="num" w:pos="360"/>
       </w:tabs>
+      <w:spacing w:before="160" w:after="80" w:line="240" w:lineRule="auto"/>
       <w:ind w:left="0" w:firstLine="0"/>
       <w:outlineLvl w:val="7"/>
     </w:pPr>
+    <w:rPr>
+      <w:rFonts w:ascii="Cambria" w:eastAsia="Times New Roman" w:hAnsi="Cambria" w:cs="Times New Roman"/>
+      <w:color w:val="000000"/>
+      <w:kern w:val="28"/>
+      <w:szCs w:val="20"/>
+    </w:rPr>
   </w:style>
   <w:style w:type="paragraph" w:styleId="Heading9">
     <w:name w:val="heading 9"/>
     <w:aliases w:val="Heading 9#"/>
-    <w:basedOn w:val="Headingbase"/>
-    <w:next w:val="Text"/>
+    <w:basedOn w:val="Normal"/>
+    <w:next w:val="Normal"/>
     <w:qFormat/>
-    <w:rsid w:val="008B7794"/>
+    <w:rsid w:val="00117306"/>
     <w:pPr>
+      <w:keepNext/>
       <w:numPr>
         <w:ilvl w:val="8"/>
         <w:numId w:val="2"/>
@@ -8504,14 +8522,20 @@
       <w:tabs>
         <w:tab w:val="num" w:pos="360"/>
       </w:tabs>
+      <w:spacing w:before="160" w:after="80" w:line="240" w:lineRule="auto"/>
       <w:ind w:left="0" w:firstLine="0"/>
       <w:outlineLvl w:val="8"/>
     </w:pPr>
+    <w:rPr>
+      <w:rFonts w:ascii="Cambria" w:eastAsia="Times New Roman" w:hAnsi="Cambria" w:cs="Times New Roman"/>
+      <w:color w:val="000000"/>
+      <w:kern w:val="28"/>
+      <w:szCs w:val="20"/>
+    </w:rPr>
   </w:style>
   <w:style w:type="character" w:default="1" w:styleId="DefaultParagraphFont">
     <w:name w:val="Default Paragraph Font"/>
     <w:uiPriority w:val="1"/>
-    <w:semiHidden/>
     <w:unhideWhenUsed/>
   </w:style>
   <w:style w:type="table" w:default="1" w:styleId="TableNormal">
@@ -8535,79 +8559,16 @@
     <w:semiHidden/>
     <w:unhideWhenUsed/>
   </w:style>
-  <w:style w:type="paragraph" w:customStyle="1" w:styleId="Headingbase">
-    <w:name w:val="Heading base#"/>
-    <w:basedOn w:val="Text"/>
-    <w:next w:val="Text"/>
-    <w:rsid w:val="008B7794"/>
+  <w:style w:type="paragraph" w:styleId="FootnoteText">
+    <w:name w:val="footnote text"/>
+    <w:basedOn w:val="Normal"/>
+    <w:semiHidden/>
+    <w:rsid w:val="00117306"/>
     <w:pPr>
-      <w:keepNext/>
-      <w:spacing w:before="160" w:after="80"/>
+      <w:spacing w:after="120" w:line="240" w:lineRule="auto"/>
     </w:pPr>
     <w:rPr>
-      <w:rFonts w:ascii="Cambria" w:hAnsi="Cambria"/>
-      <w:kern w:val="28"/>
-      <w:szCs w:val="20"/>
-    </w:rPr>
-  </w:style>
-  <w:style w:type="paragraph" w:customStyle="1" w:styleId="Text">
-    <w:name w:val="Text#"/>
-    <w:link w:val="TextChar"/>
-    <w:rsid w:val="008B7794"/>
-    <w:pPr>
-      <w:spacing w:after="120"/>
-    </w:pPr>
-    <w:rPr>
-      <w:rFonts w:ascii="Calibri" w:hAnsi="Calibri"/>
-      <w:color w:val="000000"/>
-      <w:sz w:val="22"/>
-      <w:szCs w:val="22"/>
-    </w:rPr>
-  </w:style>
-  <w:style w:type="character" w:customStyle="1" w:styleId="TextChar">
-    <w:name w:val="Text# Char"/>
-    <w:basedOn w:val="DefaultParagraphFont"/>
-    <w:link w:val="Text"/>
-    <w:rsid w:val="008B7794"/>
-    <w:rPr>
-      <w:rFonts w:ascii="Calibri" w:hAnsi="Calibri"/>
-      <w:color w:val="000000"/>
-      <w:sz w:val="22"/>
-      <w:szCs w:val="22"/>
-    </w:rPr>
-  </w:style>
-  <w:style w:type="paragraph" w:customStyle="1" w:styleId="LabelinList2">
-    <w:name w:val="Label in List 2#"/>
-    <w:basedOn w:val="TextinList2"/>
-    <w:next w:val="TextinList2"/>
-    <w:rsid w:val="008B7794"/>
-    <w:rPr>
-      <w:b/>
-    </w:rPr>
-  </w:style>
-  <w:style w:type="paragraph" w:customStyle="1" w:styleId="TextinList2">
-    <w:name w:val="Text in List 2#"/>
-    <w:basedOn w:val="Text"/>
-    <w:rsid w:val="008B7794"/>
-    <w:pPr>
-      <w:ind w:left="720"/>
-    </w:pPr>
-  </w:style>
-  <w:style w:type="paragraph" w:customStyle="1" w:styleId="Label">
-    <w:name w:val="Label#"/>
-    <w:basedOn w:val="Text"/>
-    <w:next w:val="Text"/>
-    <w:rsid w:val="008B7794"/>
-    <w:rPr>
-      <w:b/>
-    </w:rPr>
-  </w:style>
-  <w:style w:type="paragraph" w:styleId="FootnoteText">
-    <w:name w:val="footnote text"/>
-    <w:basedOn w:val="Text"/>
-    <w:semiHidden/>
-    <w:rsid w:val="008B7794"/>
-    <w:rPr>
+      <w:rFonts w:ascii="Calibri" w:eastAsia="Times New Roman" w:hAnsi="Calibri" w:cs="Times New Roman"/>
       <w:color w:val="0000FF"/>
     </w:rPr>
   </w:style>
@@ -8650,166 +8611,64 @@
       <w:szCs w:val="20"/>
     </w:rPr>
   </w:style>
-  <w:style w:type="character" w:customStyle="1" w:styleId="LabelEmbedded">
-    <w:name w:val="Label Embedded#"/>
-    <w:basedOn w:val="DefaultParagraphFont"/>
-    <w:rsid w:val="008B7794"/>
-    <w:rPr>
-      <w:b/>
-      <w:szCs w:val="20"/>
-    </w:rPr>
-  </w:style>
-  <w:style w:type="paragraph" w:customStyle="1" w:styleId="TableSpacing">
-    <w:name w:val="Table Spacing#"/>
-    <w:basedOn w:val="Text"/>
-    <w:next w:val="Text"/>
-    <w:rsid w:val="008B7794"/>
-    <w:pPr>
-      <w:spacing w:after="0" w:line="120" w:lineRule="exact"/>
-    </w:pPr>
-    <w:rPr>
-      <w:color w:val="FF00FF"/>
-      <w:sz w:val="12"/>
-    </w:rPr>
-  </w:style>
-  <w:style w:type="paragraph" w:customStyle="1" w:styleId="CodeinList2">
-    <w:name w:val="Code in List 2#"/>
-    <w:basedOn w:val="Code"/>
-    <w:rsid w:val="008B7794"/>
-    <w:pPr>
-      <w:ind w:left="1440"/>
-    </w:pPr>
-  </w:style>
-  <w:style w:type="paragraph" w:customStyle="1" w:styleId="LabelinList1">
-    <w:name w:val="Label in List 1#"/>
-    <w:basedOn w:val="TextinList1"/>
-    <w:next w:val="TextinList1"/>
-    <w:rsid w:val="008B7794"/>
-    <w:rPr>
-      <w:b/>
-    </w:rPr>
-  </w:style>
-  <w:style w:type="paragraph" w:customStyle="1" w:styleId="TextinList1">
-    <w:name w:val="Text in List 1#"/>
-    <w:basedOn w:val="Text"/>
-    <w:rsid w:val="008B7794"/>
-    <w:pPr>
-      <w:ind w:left="360"/>
-    </w:pPr>
-  </w:style>
-  <w:style w:type="paragraph" w:customStyle="1" w:styleId="CodeinList1">
-    <w:name w:val="Code in List 1#"/>
-    <w:basedOn w:val="Code"/>
-    <w:rsid w:val="008B7794"/>
-    <w:pPr>
-      <w:ind w:left="1080"/>
-    </w:pPr>
-  </w:style>
-  <w:style w:type="paragraph" w:styleId="Footer">
-    <w:name w:val="footer"/>
-    <w:aliases w:val="Footer#"/>
-    <w:basedOn w:val="Text"/>
-    <w:rsid w:val="008B7794"/>
-    <w:pPr>
-      <w:tabs>
-        <w:tab w:val="center" w:pos="4320"/>
-        <w:tab w:val="right" w:pos="8640"/>
-      </w:tabs>
-    </w:pPr>
-  </w:style>
-  <w:style w:type="paragraph" w:styleId="Header">
-    <w:name w:val="header"/>
-    <w:aliases w:val="Header#"/>
-    <w:basedOn w:val="Text"/>
-    <w:rsid w:val="008B7794"/>
-    <w:pPr>
-      <w:tabs>
-        <w:tab w:val="center" w:pos="4320"/>
-        <w:tab w:val="right" w:pos="8640"/>
-      </w:tabs>
-    </w:pPr>
-  </w:style>
-  <w:style w:type="paragraph" w:customStyle="1" w:styleId="BulletedList1">
-    <w:name w:val="Bulleted List 1#"/>
-    <w:basedOn w:val="Text"/>
-    <w:rsid w:val="008B7794"/>
-  </w:style>
-  <w:style w:type="paragraph" w:customStyle="1" w:styleId="TextIndented">
-    <w:name w:val="Text Indented#"/>
-    <w:basedOn w:val="Text"/>
-    <w:rsid w:val="008B7794"/>
-    <w:pPr>
-      <w:ind w:left="360" w:right="360"/>
-    </w:pPr>
-  </w:style>
-  <w:style w:type="paragraph" w:customStyle="1" w:styleId="BulletedList2">
-    <w:name w:val="Bulleted List 2#"/>
-    <w:basedOn w:val="Text"/>
-    <w:rsid w:val="008B7794"/>
-  </w:style>
-  <w:style w:type="paragraph" w:customStyle="1" w:styleId="LabelforProcedures">
-    <w:name w:val="Label for Procedures#"/>
-    <w:basedOn w:val="Label"/>
-    <w:next w:val="Normal"/>
-    <w:rsid w:val="008B7794"/>
-    <w:rPr>
-      <w:color w:val="000080"/>
-    </w:rPr>
-  </w:style>
   <w:style w:type="paragraph" w:styleId="TOC1">
     <w:name w:val="toc 1"/>
     <w:aliases w:val="TOC 1#"/>
-    <w:basedOn w:val="Text"/>
-    <w:next w:val="Text"/>
+    <w:basedOn w:val="Normal"/>
     <w:autoRedefine/>
     <w:uiPriority w:val="39"/>
     <w:qFormat/>
-    <w:rsid w:val="00037B63"/>
+    <w:rsid w:val="00117306"/>
     <w:pPr>
-      <w:spacing w:before="120"/>
+      <w:spacing w:before="120" w:after="120" w:line="240" w:lineRule="auto"/>
     </w:pPr>
     <w:rPr>
+      <w:rFonts w:ascii="Calibri" w:eastAsia="Times New Roman" w:hAnsi="Calibri" w:cs="Times New Roman"/>
       <w:b/>
       <w:bCs/>
+      <w:color w:val="000000"/>
       <w:sz w:val="20"/>
     </w:rPr>
   </w:style>
   <w:style w:type="paragraph" w:styleId="TOC2">
     <w:name w:val="toc 2"/>
     <w:aliases w:val="TOC 2#"/>
-    <w:basedOn w:val="Text"/>
-    <w:next w:val="Text"/>
+    <w:basedOn w:val="Normal"/>
+    <w:next w:val="Normal"/>
     <w:autoRedefine/>
     <w:uiPriority w:val="39"/>
     <w:qFormat/>
-    <w:rsid w:val="00037B63"/>
+    <w:rsid w:val="00117306"/>
     <w:pPr>
       <w:tabs>
         <w:tab w:val="right" w:leader="dot" w:pos="9926"/>
       </w:tabs>
-      <w:spacing w:before="80" w:after="0"/>
+      <w:spacing w:before="80" w:after="0" w:line="240" w:lineRule="auto"/>
       <w:ind w:left="245"/>
     </w:pPr>
     <w:rPr>
+      <w:rFonts w:ascii="Calibri" w:eastAsia="Times New Roman" w:hAnsi="Calibri" w:cs="Times New Roman"/>
       <w:noProof/>
+      <w:color w:val="000000"/>
       <w:sz w:val="20"/>
     </w:rPr>
   </w:style>
   <w:style w:type="paragraph" w:styleId="TOC3">
     <w:name w:val="toc 3"/>
     <w:aliases w:val="TOC 3#"/>
-    <w:basedOn w:val="Text"/>
-    <w:next w:val="Text"/>
+    <w:basedOn w:val="Normal"/>
     <w:autoRedefine/>
     <w:uiPriority w:val="39"/>
     <w:qFormat/>
-    <w:rsid w:val="00037B63"/>
+    <w:rsid w:val="00117306"/>
     <w:pPr>
-      <w:spacing w:after="0"/>
+      <w:spacing w:after="0" w:line="240" w:lineRule="auto"/>
       <w:ind w:left="480"/>
     </w:pPr>
     <w:rPr>
+      <w:rFonts w:ascii="Calibri" w:eastAsia="Times New Roman" w:hAnsi="Calibri" w:cs="Times New Roman"/>
       <w:iCs/>
+      <w:color w:val="000000"/>
       <w:sz w:val="20"/>
     </w:rPr>
   </w:style>
@@ -8824,60 +8683,16 @@
   </w:style>
   <w:style w:type="paragraph" w:styleId="CommentText">
     <w:name w:val="annotation text"/>
-    <w:basedOn w:val="Text"/>
+    <w:basedOn w:val="Normal"/>
     <w:link w:val="CommentTextChar"/>
     <w:semiHidden/>
-    <w:rsid w:val="008B7794"/>
-  </w:style>
-  <w:style w:type="character" w:customStyle="1" w:styleId="Italic">
-    <w:name w:val="Italic#"/>
-    <w:basedOn w:val="DefaultParagraphFont"/>
-    <w:rsid w:val="008B7794"/>
-    <w:rPr>
-      <w:i/>
-    </w:rPr>
-  </w:style>
-  <w:style w:type="character" w:customStyle="1" w:styleId="Strikethrough">
-    <w:name w:val="Strikethrough#"/>
-    <w:basedOn w:val="DefaultParagraphFont"/>
-    <w:rsid w:val="008B7794"/>
-    <w:rPr>
-      <w:strike/>
-      <w:dstrike w:val="0"/>
-    </w:rPr>
-  </w:style>
-  <w:style w:type="character" w:customStyle="1" w:styleId="Subscript">
-    <w:name w:val="Subscript#"/>
-    <w:basedOn w:val="DefaultParagraphFont"/>
-    <w:rsid w:val="008B7794"/>
-    <w:rPr>
-      <w:vertAlign w:val="subscript"/>
-    </w:rPr>
-  </w:style>
-  <w:style w:type="character" w:customStyle="1" w:styleId="Superscript">
-    <w:name w:val="Superscript#"/>
-    <w:basedOn w:val="DefaultParagraphFont"/>
-    <w:rsid w:val="008B7794"/>
-    <w:rPr>
-      <w:vertAlign w:val="superscript"/>
-    </w:rPr>
-  </w:style>
-  <w:style w:type="paragraph" w:styleId="TOC4">
-    <w:name w:val="toc 4"/>
-    <w:aliases w:val="TOC 4#"/>
-    <w:basedOn w:val="Text"/>
-    <w:next w:val="Text"/>
-    <w:autoRedefine/>
-    <w:uiPriority w:val="39"/>
-    <w:qFormat/>
-    <w:rsid w:val="00037B63"/>
+    <w:rsid w:val="00117306"/>
     <w:pPr>
-      <w:spacing w:after="0"/>
-      <w:ind w:left="720"/>
+      <w:spacing w:after="120" w:line="240" w:lineRule="auto"/>
     </w:pPr>
     <w:rPr>
-      <w:sz w:val="20"/>
-      <w:szCs w:val="21"/>
+      <w:rFonts w:ascii="Calibri" w:eastAsia="Times New Roman" w:hAnsi="Calibri" w:cs="Times New Roman"/>
+      <w:color w:val="000000"/>
     </w:rPr>
   </w:style>
   <w:style w:type="paragraph" w:styleId="BalloonText">
@@ -8903,16 +8718,6 @@
       <w:color w:val="FF00FF"/>
     </w:rPr>
   </w:style>
-  <w:style w:type="character" w:styleId="Hyperlink">
-    <w:name w:val="Hyperlink"/>
-    <w:basedOn w:val="DefaultParagraphFont"/>
-    <w:uiPriority w:val="99"/>
-    <w:rsid w:val="008B7794"/>
-    <w:rPr>
-      <w:color w:val="0000FF"/>
-      <w:u w:val="single"/>
-    </w:rPr>
-  </w:style>
   <w:style w:type="table" w:styleId="TableProfessional">
     <w:name w:val="Table Professional"/>
     <w:basedOn w:val="TableNormal"/>
@@ -8952,14 +8757,15 @@
   <w:style w:type="paragraph" w:styleId="Subtitle">
     <w:name w:val="Subtitle"/>
     <w:aliases w:val="Subtitle#"/>
-    <w:basedOn w:val="Text"/>
-    <w:rsid w:val="00037B63"/>
+    <w:basedOn w:val="Normal"/>
+    <w:rsid w:val="00117306"/>
     <w:pPr>
-      <w:spacing w:after="60"/>
+      <w:spacing w:after="60" w:line="240" w:lineRule="auto"/>
     </w:pPr>
     <w:rPr>
-      <w:rFonts w:cs="Arial"/>
+      <w:rFonts w:ascii="Calibri" w:eastAsia="Times New Roman" w:hAnsi="Calibri" w:cs="Arial"/>
       <w:i/>
+      <w:color w:val="000000"/>
       <w:sz w:val="36"/>
       <w:szCs w:val="28"/>
     </w:rPr>
@@ -8967,107 +8773,23 @@
   <w:style w:type="paragraph" w:styleId="Title">
     <w:name w:val="Title"/>
     <w:aliases w:val="Title#"/>
-    <w:basedOn w:val="Text"/>
-    <w:rsid w:val="00037B63"/>
+    <w:basedOn w:val="Normal"/>
+    <w:rsid w:val="00117306"/>
     <w:pPr>
       <w:pBdr>
         <w:top w:val="threeDEmboss" w:sz="24" w:space="1" w:color="auto"/>
         <w:bottom w:val="threeDEngrave" w:sz="24" w:space="1" w:color="auto"/>
       </w:pBdr>
-      <w:spacing w:before="240" w:after="60"/>
+      <w:spacing w:before="240" w:after="60" w:line="240" w:lineRule="auto"/>
     </w:pPr>
     <w:rPr>
-      <w:rFonts w:ascii="Cambria" w:hAnsi="Cambria" w:cs="Arial"/>
+      <w:rFonts w:ascii="Cambria" w:eastAsia="Times New Roman" w:hAnsi="Cambria" w:cs="Arial"/>
       <w:b/>
       <w:bCs/>
+      <w:color w:val="000000"/>
       <w:kern w:val="28"/>
       <w:sz w:val="56"/>
       <w:szCs w:val="32"/>
-    </w:rPr>
-  </w:style>
-  <w:style w:type="paragraph" w:styleId="TOC5">
-    <w:name w:val="toc 5"/>
-    <w:aliases w:val="TOC 5#"/>
-    <w:basedOn w:val="Text"/>
-    <w:next w:val="Text"/>
-    <w:autoRedefine/>
-    <w:uiPriority w:val="39"/>
-    <w:qFormat/>
-    <w:rsid w:val="008B7794"/>
-    <w:pPr>
-      <w:spacing w:after="0"/>
-      <w:ind w:left="960"/>
-    </w:pPr>
-    <w:rPr>
-      <w:szCs w:val="21"/>
-    </w:rPr>
-  </w:style>
-  <w:style w:type="paragraph" w:styleId="TOC6">
-    <w:name w:val="toc 6"/>
-    <w:aliases w:val="TOC 6#"/>
-    <w:basedOn w:val="Text"/>
-    <w:next w:val="Text"/>
-    <w:autoRedefine/>
-    <w:uiPriority w:val="39"/>
-    <w:qFormat/>
-    <w:rsid w:val="008B7794"/>
-    <w:pPr>
-      <w:spacing w:after="0"/>
-      <w:ind w:left="1200"/>
-    </w:pPr>
-    <w:rPr>
-      <w:szCs w:val="21"/>
-    </w:rPr>
-  </w:style>
-  <w:style w:type="paragraph" w:styleId="TOC7">
-    <w:name w:val="toc 7"/>
-    <w:aliases w:val="TOC 7#"/>
-    <w:basedOn w:val="Text"/>
-    <w:next w:val="Text"/>
-    <w:autoRedefine/>
-    <w:uiPriority w:val="39"/>
-    <w:qFormat/>
-    <w:rsid w:val="008B7794"/>
-    <w:pPr>
-      <w:spacing w:after="0"/>
-      <w:ind w:left="1440"/>
-    </w:pPr>
-    <w:rPr>
-      <w:szCs w:val="21"/>
-    </w:rPr>
-  </w:style>
-  <w:style w:type="paragraph" w:styleId="TOC8">
-    <w:name w:val="toc 8"/>
-    <w:aliases w:val="TOC 8#"/>
-    <w:basedOn w:val="Text"/>
-    <w:next w:val="Text"/>
-    <w:autoRedefine/>
-    <w:uiPriority w:val="39"/>
-    <w:qFormat/>
-    <w:rsid w:val="008B7794"/>
-    <w:pPr>
-      <w:spacing w:after="0"/>
-      <w:ind w:left="1680"/>
-    </w:pPr>
-    <w:rPr>
-      <w:szCs w:val="21"/>
-    </w:rPr>
-  </w:style>
-  <w:style w:type="paragraph" w:styleId="TOC9">
-    <w:name w:val="toc 9"/>
-    <w:aliases w:val="TOC 9#"/>
-    <w:basedOn w:val="Text"/>
-    <w:next w:val="Text"/>
-    <w:autoRedefine/>
-    <w:uiPriority w:val="39"/>
-    <w:qFormat/>
-    <w:rsid w:val="008B7794"/>
-    <w:pPr>
-      <w:spacing w:after="0"/>
-      <w:ind w:left="1920"/>
-    </w:pPr>
-    <w:rPr>
-      <w:szCs w:val="21"/>
     </w:rPr>
   </w:style>
   <w:style w:type="paragraph" w:styleId="EndnoteText">
@@ -9080,27 +8802,6 @@
       <w:szCs w:val="20"/>
     </w:rPr>
   </w:style>
-  <w:style w:type="character" w:customStyle="1" w:styleId="Non-Terminal">
-    <w:name w:val="Non-Terminal#"/>
-    <w:basedOn w:val="DefaultParagraphFont"/>
-    <w:rsid w:val="008B7794"/>
-    <w:rPr>
-      <w:i/>
-      <w:iCs/>
-      <w:noProof/>
-    </w:rPr>
-  </w:style>
-  <w:style w:type="character" w:customStyle="1" w:styleId="Terminal">
-    <w:name w:val="Terminal#"/>
-    <w:basedOn w:val="DefaultParagraphFont"/>
-    <w:rsid w:val="008B7794"/>
-    <w:rPr>
-      <w:rFonts w:ascii="Lucida Console" w:hAnsi="Lucida Console" w:cs="Courier New"/>
-      <w:noProof/>
-      <w:color w:val="000080"/>
-      <w:sz w:val="20"/>
-    </w:rPr>
-  </w:style>
   <w:style w:type="character" w:styleId="EndnoteReference">
     <w:name w:val="endnote reference"/>
     <w:basedOn w:val="DefaultParagraphFont"/>
@@ -9108,26 +8809,6 @@
     <w:rsid w:val="008B7794"/>
     <w:rPr>
       <w:vertAlign w:val="superscript"/>
-    </w:rPr>
-  </w:style>
-  <w:style w:type="paragraph" w:customStyle="1" w:styleId="Issue">
-    <w:name w:val="Issue#"/>
-    <w:basedOn w:val="Text"/>
-    <w:rsid w:val="008B7794"/>
-    <w:pPr>
-      <w:keepLines/>
-      <w:pBdr>
-        <w:top w:val="single" w:sz="4" w:space="1" w:color="auto"/>
-        <w:left w:val="single" w:sz="4" w:space="4" w:color="auto"/>
-        <w:bottom w:val="single" w:sz="4" w:space="1" w:color="auto"/>
-        <w:right w:val="single" w:sz="4" w:space="4" w:color="auto"/>
-      </w:pBdr>
-    </w:pPr>
-    <w:rPr>
-      <w:i/>
-      <w:noProof/>
-      <w:color w:val="FF0000"/>
-      <w:szCs w:val="20"/>
     </w:rPr>
   </w:style>
   <w:style w:type="character" w:styleId="FollowedHyperlink">
@@ -9167,71 +8848,39 @@
       <w:ind w:left="720"/>
     </w:pPr>
   </w:style>
-  <w:style w:type="paragraph" w:customStyle="1" w:styleId="Consider">
-    <w:name w:val="Consider#"/>
-    <w:basedOn w:val="Text"/>
-    <w:rsid w:val="008B7794"/>
+  <w:style w:type="paragraph" w:customStyle="1" w:styleId="Grammar">
+    <w:name w:val="Grammar#"/>
+    <w:basedOn w:val="Normal"/>
+    <w:rsid w:val="00117306"/>
     <w:pPr>
-      <w:keepLines/>
-      <w:pBdr>
-        <w:top w:val="single" w:sz="4" w:space="1" w:color="auto" w:shadow="1"/>
-        <w:left w:val="single" w:sz="4" w:space="4" w:color="auto" w:shadow="1"/>
-        <w:bottom w:val="single" w:sz="4" w:space="1" w:color="auto" w:shadow="1"/>
-        <w:right w:val="single" w:sz="4" w:space="4" w:color="auto" w:shadow="1"/>
-      </w:pBdr>
+      <w:shd w:val="clear" w:color="auto" w:fill="E6E6E6"/>
+      <w:spacing w:before="120" w:after="120" w:line="240" w:lineRule="auto"/>
     </w:pPr>
     <w:rPr>
-      <w:i/>
+      <w:rFonts w:ascii="Consolas" w:eastAsia="Times New Roman" w:hAnsi="Consolas" w:cs="Times New Roman"/>
       <w:noProof/>
-      <w:color w:val="0000FF"/>
-      <w:szCs w:val="20"/>
-    </w:rPr>
-  </w:style>
-  <w:style w:type="paragraph" w:customStyle="1" w:styleId="Grammar">
-    <w:name w:val="Grammar#"/>
-    <w:basedOn w:val="Text"/>
-    <w:rsid w:val="004514D7"/>
-    <w:pPr>
-      <w:shd w:val="clear" w:color="auto" w:fill="E6E6E6"/>
-      <w:spacing w:before="120"/>
-    </w:pPr>
-    <w:rPr>
-      <w:rFonts w:ascii="Consolas" w:hAnsi="Consolas"/>
-      <w:noProof/>
+      <w:color w:val="000000"/>
       <w:sz w:val="18"/>
     </w:rPr>
   </w:style>
   <w:style w:type="paragraph" w:customStyle="1" w:styleId="TOCHeading">
     <w:name w:val="TOC Heading#"/>
-    <w:basedOn w:val="Text"/>
-    <w:rsid w:val="008B7794"/>
+    <w:basedOn w:val="Normal"/>
+    <w:rsid w:val="00117306"/>
     <w:pPr>
       <w:pBdr>
         <w:bottom w:val="double" w:sz="4" w:space="8" w:color="auto"/>
       </w:pBdr>
-      <w:spacing w:before="160" w:after="480"/>
+      <w:spacing w:before="160" w:after="480" w:line="240" w:lineRule="auto"/>
       <w:jc w:val="right"/>
     </w:pPr>
     <w:rPr>
-      <w:rFonts w:ascii="Cambria" w:hAnsi="Cambria"/>
+      <w:rFonts w:ascii="Cambria" w:eastAsia="Times New Roman" w:hAnsi="Cambria" w:cs="Times New Roman"/>
       <w:b/>
       <w:bCs/>
+      <w:color w:val="000000"/>
       <w:sz w:val="48"/>
       <w:szCs w:val="20"/>
-    </w:rPr>
-  </w:style>
-  <w:style w:type="paragraph" w:customStyle="1" w:styleId="Table">
-    <w:name w:val="Table"/>
-    <w:basedOn w:val="Normal"/>
-    <w:rsid w:val="00372220"/>
-    <w:pPr>
-      <w:spacing w:after="0"/>
-    </w:pPr>
-    <w:rPr>
-      <w:rFonts w:ascii="Verdana" w:hAnsi="Verdana"/>
-      <w:color w:val="000000"/>
-      <w:sz w:val="16"/>
-      <w:szCs w:val="16"/>
     </w:rPr>
   </w:style>
   <w:style w:type="table" w:styleId="TableClassic2">
@@ -9324,51 +8973,18 @@
       </w:tcPr>
     </w:tblStylePr>
   </w:style>
-  <w:style w:type="paragraph" w:customStyle="1" w:styleId="Dependency">
-    <w:name w:val="Dependency#"/>
-    <w:basedOn w:val="Text"/>
-    <w:rsid w:val="008B7794"/>
+  <w:style w:type="paragraph" w:customStyle="1" w:styleId="AlertText">
+    <w:name w:val="Alert Text#"/>
+    <w:basedOn w:val="Normal"/>
+    <w:rsid w:val="00117306"/>
     <w:pPr>
-      <w:keepLines/>
-      <w:pBdr>
-        <w:top w:val="single" w:sz="6" w:space="1" w:color="000080" w:shadow="1"/>
-        <w:left w:val="single" w:sz="6" w:space="1" w:color="000080" w:shadow="1"/>
-        <w:bottom w:val="single" w:sz="6" w:space="1" w:color="000080" w:shadow="1"/>
-        <w:right w:val="single" w:sz="6" w:space="1" w:color="000080" w:shadow="1"/>
-      </w:pBdr>
+      <w:spacing w:after="120" w:line="240" w:lineRule="auto"/>
+      <w:ind w:left="360"/>
     </w:pPr>
     <w:rPr>
-      <w:i/>
-      <w:noProof/>
-      <w:color w:val="008000"/>
+      <w:rFonts w:ascii="Calibri" w:eastAsia="Times New Roman" w:hAnsi="Calibri" w:cs="Times New Roman"/>
+      <w:color w:val="000000"/>
     </w:rPr>
-  </w:style>
-  <w:style w:type="paragraph" w:customStyle="1" w:styleId="Prototype">
-    <w:name w:val="Prototype#"/>
-    <w:basedOn w:val="Text"/>
-    <w:rsid w:val="008B7794"/>
-    <w:pPr>
-      <w:keepLines/>
-      <w:pBdr>
-        <w:top w:val="single" w:sz="6" w:space="1" w:color="000080" w:shadow="1"/>
-        <w:left w:val="single" w:sz="6" w:space="1" w:color="000080" w:shadow="1"/>
-        <w:bottom w:val="single" w:sz="6" w:space="1" w:color="000080" w:shadow="1"/>
-        <w:right w:val="single" w:sz="6" w:space="1" w:color="000080" w:shadow="1"/>
-      </w:pBdr>
-    </w:pPr>
-    <w:rPr>
-      <w:i/>
-      <w:noProof/>
-      <w:color w:val="008080"/>
-    </w:rPr>
-  </w:style>
-  <w:style w:type="paragraph" w:customStyle="1" w:styleId="AlertText">
-    <w:name w:val="Alert Text#"/>
-    <w:basedOn w:val="Text"/>
-    <w:rsid w:val="008B7794"/>
-    <w:pPr>
-      <w:ind w:left="360"/>
-    </w:pPr>
   </w:style>
   <w:style w:type="paragraph" w:styleId="Revision">
     <w:name w:val="Revision"/>
@@ -9382,27 +8998,10 @@
       <w:szCs w:val="22"/>
     </w:rPr>
   </w:style>
-  <w:style w:type="character" w:customStyle="1" w:styleId="Bold">
-    <w:name w:val="Bold#"/>
-    <w:basedOn w:val="DefaultParagraphFont"/>
-    <w:rsid w:val="008B7794"/>
-    <w:rPr>
-      <w:b/>
-    </w:rPr>
-  </w:style>
-  <w:style w:type="character" w:customStyle="1" w:styleId="BoldItalic">
-    <w:name w:val="Bold Italic#"/>
-    <w:basedOn w:val="DefaultParagraphFont"/>
-    <w:rsid w:val="008B7794"/>
-    <w:rPr>
-      <w:b/>
-      <w:i/>
-    </w:rPr>
-  </w:style>
   <w:style w:type="paragraph" w:customStyle="1" w:styleId="Annotation">
     <w:name w:val="Annotation#"/>
-    <w:basedOn w:val="Text"/>
-    <w:rsid w:val="008B7794"/>
+    <w:basedOn w:val="Normal"/>
+    <w:rsid w:val="00117306"/>
     <w:pPr>
       <w:pBdr>
         <w:top w:val="single" w:sz="4" w:space="1" w:color="auto" w:shadow="1"/>
@@ -9411,28 +9010,12 @@
         <w:right w:val="single" w:sz="4" w:space="4" w:color="auto" w:shadow="1"/>
       </w:pBdr>
       <w:shd w:val="pct50" w:color="C0C0C0" w:fill="auto"/>
+      <w:spacing w:after="120" w:line="240" w:lineRule="auto"/>
     </w:pPr>
-  </w:style>
-  <w:style w:type="paragraph" w:customStyle="1" w:styleId="Author">
-    <w:name w:val="Author#"/>
-    <w:basedOn w:val="Subtitle"/>
-    <w:rsid w:val="008B7794"/>
-  </w:style>
-  <w:style w:type="paragraph" w:customStyle="1" w:styleId="AlertTextinList1">
-    <w:name w:val="Alert Text in List 1#"/>
-    <w:basedOn w:val="TextinList1"/>
-    <w:rsid w:val="008B7794"/>
-    <w:pPr>
-      <w:ind w:left="720"/>
-    </w:pPr>
-  </w:style>
-  <w:style w:type="paragraph" w:customStyle="1" w:styleId="AlertTextinList2">
-    <w:name w:val="Alert Text in List 2#"/>
-    <w:basedOn w:val="TextinList2"/>
-    <w:rsid w:val="008B7794"/>
-    <w:pPr>
-      <w:ind w:left="1080"/>
-    </w:pPr>
+    <w:rPr>
+      <w:rFonts w:ascii="Calibri" w:eastAsia="Times New Roman" w:hAnsi="Calibri" w:cs="Times New Roman"/>
+      <w:color w:val="000000"/>
+    </w:rPr>
   </w:style>
   <w:style w:type="character" w:customStyle="1" w:styleId="CodeChar">
     <w:name w:val="Code# Char"/>
@@ -9444,17 +9027,6 @@
       <w:noProof/>
       <w:color w:val="000080"/>
     </w:rPr>
-  </w:style>
-  <w:style w:type="paragraph" w:styleId="ListParagraph">
-    <w:name w:val="List Paragraph"/>
-    <w:basedOn w:val="Normal"/>
-    <w:uiPriority w:val="34"/>
-    <w:qFormat/>
-    <w:rsid w:val="00D54BDE"/>
-    <w:pPr>
-      <w:ind w:left="720"/>
-      <w:contextualSpacing/>
-    </w:pPr>
   </w:style>
   <w:style w:type="character" w:customStyle="1" w:styleId="Heading3Char">
     <w:name w:val="Heading 3 Char"/>
@@ -9784,52 +9356,6 @@
 </file>
 
 <file path=customXml/item1.xml><?xml version="1.0" encoding="utf-8"?>
-<?mso-contentType ?>
-<spe:Receivers xmlns:spe="http://schemas.microsoft.com/sharepoint/events">
-  <Receiver>
-    <Name>Document ID Generator</Name>
-    <Synchronization>Synchronous</Synchronization>
-    <Type>10001</Type>
-    <SequenceNumber>1000</SequenceNumber>
-    <Assembly>Microsoft.Office.DocumentManagement, Version=14.0.0.0, Culture=neutral, PublicKeyToken=71e9bce111e9429c</Assembly>
-    <Class>Microsoft.Office.DocumentManagement.Internal.DocIdHandler</Class>
-    <Data/>
-    <Filter/>
-  </Receiver>
-  <Receiver>
-    <Name>Document ID Generator</Name>
-    <Synchronization>Synchronous</Synchronization>
-    <Type>10002</Type>
-    <SequenceNumber>1001</SequenceNumber>
-    <Assembly>Microsoft.Office.DocumentManagement, Version=14.0.0.0, Culture=neutral, PublicKeyToken=71e9bce111e9429c</Assembly>
-    <Class>Microsoft.Office.DocumentManagement.Internal.DocIdHandler</Class>
-    <Data/>
-    <Filter/>
-  </Receiver>
-  <Receiver>
-    <Name>Document ID Generator</Name>
-    <Synchronization>Synchronous</Synchronization>
-    <Type>10004</Type>
-    <SequenceNumber>1002</SequenceNumber>
-    <Assembly>Microsoft.Office.DocumentManagement, Version=14.0.0.0, Culture=neutral, PublicKeyToken=71e9bce111e9429c</Assembly>
-    <Class>Microsoft.Office.DocumentManagement.Internal.DocIdHandler</Class>
-    <Data/>
-    <Filter/>
-  </Receiver>
-  <Receiver>
-    <Name>Document ID Generator</Name>
-    <Synchronization>Synchronous</Synchronization>
-    <Type>10006</Type>
-    <SequenceNumber>1003</SequenceNumber>
-    <Assembly>Microsoft.Office.DocumentManagement, Version=14.0.0.0, Culture=neutral, PublicKeyToken=71e9bce111e9429c</Assembly>
-    <Class>Microsoft.Office.DocumentManagement.Internal.DocIdHandler</Class>
-    <Data/>
-    <Filter/>
-  </Receiver>
-</spe:Receivers>
-</file>
-
-<file path=customXml/item2.xml><?xml version="1.0" encoding="utf-8"?>
 <ct:contentTypeSchema xmlns:ct="http://schemas.microsoft.com/office/2006/metadata/contentType" xmlns:ma="http://schemas.microsoft.com/office/2006/metadata/properties/metaAttributes" ct:_="" ma:_="" ma:contentTypeName="Document" ma:contentTypeID="0x0101003833BC964D4BA745A687F59529EB781A" ma:contentTypeVersion="1" ma:contentTypeDescription="Create a new document." ma:contentTypeScope="" ma:versionID="2c82f5b31150f784f7ba8a27c9ffc128">
   <xsd:schema xmlns:xsd="http://www.w3.org/2001/XMLSchema" xmlns:xs="http://www.w3.org/2001/XMLSchema" xmlns:p="http://schemas.microsoft.com/office/2006/metadata/properties" xmlns:ns2="7566ee58-baa1-4cd7-a09e-b251a660c77d" targetNamespace="http://schemas.microsoft.com/office/2006/metadata/properties" ma:root="true" ma:fieldsID="6ac6cc619cf7e2dee534c609ec1857d2" ns2:_="">
     <xsd:import namespace="7566ee58-baa1-4cd7-a09e-b251a660c77d"/>
@@ -9974,7 +9500,74 @@
 </ct:contentTypeSchema>
 </file>
 
+<file path=customXml/item2.xml><?xml version="1.0" encoding="utf-8"?>
+<?mso-contentType ?>
+<spe:Receivers xmlns:spe="http://schemas.microsoft.com/sharepoint/events">
+  <Receiver>
+    <Name>Document ID Generator</Name>
+    <Synchronization>Synchronous</Synchronization>
+    <Type>10001</Type>
+    <SequenceNumber>1000</SequenceNumber>
+    <Assembly>Microsoft.Office.DocumentManagement, Version=14.0.0.0, Culture=neutral, PublicKeyToken=71e9bce111e9429c</Assembly>
+    <Class>Microsoft.Office.DocumentManagement.Internal.DocIdHandler</Class>
+    <Data/>
+    <Filter/>
+  </Receiver>
+  <Receiver>
+    <Name>Document ID Generator</Name>
+    <Synchronization>Synchronous</Synchronization>
+    <Type>10002</Type>
+    <SequenceNumber>1001</SequenceNumber>
+    <Assembly>Microsoft.Office.DocumentManagement, Version=14.0.0.0, Culture=neutral, PublicKeyToken=71e9bce111e9429c</Assembly>
+    <Class>Microsoft.Office.DocumentManagement.Internal.DocIdHandler</Class>
+    <Data/>
+    <Filter/>
+  </Receiver>
+  <Receiver>
+    <Name>Document ID Generator</Name>
+    <Synchronization>Synchronous</Synchronization>
+    <Type>10004</Type>
+    <SequenceNumber>1002</SequenceNumber>
+    <Assembly>Microsoft.Office.DocumentManagement, Version=14.0.0.0, Culture=neutral, PublicKeyToken=71e9bce111e9429c</Assembly>
+    <Class>Microsoft.Office.DocumentManagement.Internal.DocIdHandler</Class>
+    <Data/>
+    <Filter/>
+  </Receiver>
+  <Receiver>
+    <Name>Document ID Generator</Name>
+    <Synchronization>Synchronous</Synchronization>
+    <Type>10006</Type>
+    <SequenceNumber>1003</SequenceNumber>
+    <Assembly>Microsoft.Office.DocumentManagement, Version=14.0.0.0, Culture=neutral, PublicKeyToken=71e9bce111e9429c</Assembly>
+    <Class>Microsoft.Office.DocumentManagement.Internal.DocIdHandler</Class>
+    <Data/>
+    <Filter/>
+  </Receiver>
+</spe:Receivers>
+</file>
+
 <file path=customXml/item3.xml><?xml version="1.0" encoding="utf-8"?>
+<?mso-contentType ?>
+<FormTemplates xmlns="http://schemas.microsoft.com/sharepoint/v3/contenttype/forms">
+  <Display>DocumentLibraryForm</Display>
+  <Edit>DocumentLibraryForm</Edit>
+  <New>DocumentLibraryForm</New>
+</FormTemplates>
+</file>
+
+<file path=customXml/item4.xml><?xml version="1.0" encoding="utf-8"?>
+<p:properties xmlns:p="http://schemas.microsoft.com/office/2006/metadata/properties" xmlns:xsi="http://www.w3.org/2001/XMLSchema-instance">
+  <documentManagement>
+    <_dlc_DocId xmlns="7566ee58-baa1-4cd7-a09e-b251a660c77d">AEZS3CYSKJT6-5-11593</_dlc_DocId>
+    <_dlc_DocIdUrl xmlns="7566ee58-baa1-4cd7-a09e-b251a660c77d">
+      <Url>http://devdiv/sites/docs/_layouts/DocIdRedir.aspx?ID=AEZS3CYSKJT6-5-11593</Url>
+      <Description>AEZS3CYSKJT6-5-11593</Description>
+    </_dlc_DocIdUrl>
+  </documentManagement>
+</p:properties>
+</file>
+
+<file path=customXml/item5.xml><?xml version="1.0" encoding="utf-8"?>
 <outs:outSpaceData xmlns:outs="http://schemas.microsoft.com/office/2009/outspace/metadata">
   <outs:relatedDates>
     <outs:relatedDate>
@@ -10118,40 +9711,11 @@
 </outs:outSpaceData>
 </file>
 
-<file path=customXml/item4.xml><?xml version="1.0" encoding="utf-8"?>
-<p:properties xmlns:p="http://schemas.microsoft.com/office/2006/metadata/properties" xmlns:xsi="http://www.w3.org/2001/XMLSchema-instance">
-  <documentManagement>
-    <_dlc_DocId xmlns="7566ee58-baa1-4cd7-a09e-b251a660c77d">AEZS3CYSKJT6-5-11593</_dlc_DocId>
-    <_dlc_DocIdUrl xmlns="7566ee58-baa1-4cd7-a09e-b251a660c77d">
-      <Url>http://devdiv/sites/docs/_layouts/DocIdRedir.aspx?ID=AEZS3CYSKJT6-5-11593</Url>
-      <Description>AEZS3CYSKJT6-5-11593</Description>
-    </_dlc_DocIdUrl>
-  </documentManagement>
-</p:properties>
-</file>
-
-<file path=customXml/item5.xml><?xml version="1.0" encoding="utf-8"?>
-<?mso-contentType ?>
-<FormTemplates xmlns="http://schemas.microsoft.com/sharepoint/v3/contenttype/forms">
-  <Display>DocumentLibraryForm</Display>
-  <Edit>DocumentLibraryForm</Edit>
-  <New>DocumentLibraryForm</New>
-</FormTemplates>
-</file>
-
 <file path=customXml/item6.xml><?xml version="1.0" encoding="utf-8"?>
 <b:Sources xmlns:b="http://schemas.openxmlformats.org/officeDocument/2006/bibliography" xmlns="http://schemas.openxmlformats.org/officeDocument/2006/bibliography" SelectedStyle=""/>
 </file>
 
 <file path=customXml/itemProps1.xml><?xml version="1.0" encoding="utf-8"?>
-<ds:datastoreItem xmlns:ds="http://schemas.openxmlformats.org/officeDocument/2006/customXml" ds:itemID="{336AD0E4-6EE5-4145-8577-A81CAC1AAD59}">
-  <ds:schemaRefs>
-    <ds:schemaRef ds:uri="http://schemas.microsoft.com/sharepoint/events"/>
-  </ds:schemaRefs>
-</ds:datastoreItem>
-</file>
-
-<file path=customXml/itemProps2.xml><?xml version="1.0" encoding="utf-8"?>
 <ds:datastoreItem xmlns:ds="http://schemas.openxmlformats.org/officeDocument/2006/customXml" ds:itemID="{BB996290-6EDA-4F04-AF2C-C6E42E03DC7F}">
   <ds:schemaRefs>
     <ds:schemaRef ds:uri="http://schemas.microsoft.com/office/2006/metadata/contentType"/>
@@ -10169,10 +9733,18 @@
 </ds:datastoreItem>
 </file>
 
+<file path=customXml/itemProps2.xml><?xml version="1.0" encoding="utf-8"?>
+<ds:datastoreItem xmlns:ds="http://schemas.openxmlformats.org/officeDocument/2006/customXml" ds:itemID="{336AD0E4-6EE5-4145-8577-A81CAC1AAD59}">
+  <ds:schemaRefs>
+    <ds:schemaRef ds:uri="http://schemas.microsoft.com/sharepoint/events"/>
+  </ds:schemaRefs>
+</ds:datastoreItem>
+</file>
+
 <file path=customXml/itemProps3.xml><?xml version="1.0" encoding="utf-8"?>
-<ds:datastoreItem xmlns:ds="http://schemas.openxmlformats.org/officeDocument/2006/customXml" ds:itemID="{DE6E02EE-5B55-46EE-801E-18B022259B8B}">
+<ds:datastoreItem xmlns:ds="http://schemas.openxmlformats.org/officeDocument/2006/customXml" ds:itemID="{5F7E0613-7F22-4F19-943E-EB5FC93EC306}">
   <ds:schemaRefs>
-    <ds:schemaRef ds:uri="http://schemas.microsoft.com/office/2009/outspace/metadata"/>
+    <ds:schemaRef ds:uri="http://schemas.microsoft.com/sharepoint/v3/contenttype/forms"/>
   </ds:schemaRefs>
 </ds:datastoreItem>
 </file>
@@ -10187,15 +9759,15 @@
 </file>
 
 <file path=customXml/itemProps5.xml><?xml version="1.0" encoding="utf-8"?>
-<ds:datastoreItem xmlns:ds="http://schemas.openxmlformats.org/officeDocument/2006/customXml" ds:itemID="{5F7E0613-7F22-4F19-943E-EB5FC93EC306}">
+<ds:datastoreItem xmlns:ds="http://schemas.openxmlformats.org/officeDocument/2006/customXml" ds:itemID="{DE6E02EE-5B55-46EE-801E-18B022259B8B}">
   <ds:schemaRefs>
-    <ds:schemaRef ds:uri="http://schemas.microsoft.com/sharepoint/v3/contenttype/forms"/>
+    <ds:schemaRef ds:uri="http://schemas.microsoft.com/office/2009/outspace/metadata"/>
   </ds:schemaRefs>
 </ds:datastoreItem>
 </file>
 
 <file path=customXml/itemProps6.xml><?xml version="1.0" encoding="utf-8"?>
-<ds:datastoreItem xmlns:ds="http://schemas.openxmlformats.org/officeDocument/2006/customXml" ds:itemID="{A02F2A8C-1111-44B8-ADBB-0ACC44AC5BF8}">
+<ds:datastoreItem xmlns:ds="http://schemas.openxmlformats.org/officeDocument/2006/customXml" ds:itemID="{DC38D8CB-F9FA-44C2-BCD8-1A2D0C40B675}">
   <ds:schemaRefs>
     <ds:schemaRef ds:uri="http://schemas.openxmlformats.org/officeDocument/2006/bibliography"/>
   </ds:schemaRefs>

</xml_diff>

<commit_message>
Fixed up header in the template (which had a goofy mix of bold+regular), and the footer (which had a linebreak)
</commit_message>
<xml_diff>
--- a/md2docx/template.docx
+++ b/md2docx/template.docx
@@ -118,12 +118,7 @@
     </w:p>
     <w:p>
       <w:r>
-        <w:t>Complying with all applicable copyright laws is the responsibility of the user. Without limiting the rights under copyright, no part of th</w:t>
-      </w:r>
-      <w:bookmarkStart w:id="6" w:name="_GoBack"/>
-      <w:bookmarkEnd w:id="6"/>
-      <w:r>
-        <w:t xml:space="preserve">is document may be reproduced, stored in or introduced into a retrieval system, or transmitted in any form or by any means (electronic, mechanical, photocopying, recording, or otherwise), or for any purpose, without the express written permission of Microsoft Corporation. </w:t>
+        <w:t xml:space="preserve">Complying with all applicable copyright laws is the responsibility of the user. Without limiting the rights under copyright, no part of this document may be reproduced, stored in or introduced into a retrieval system, or transmitted in any form or by any means (electronic, mechanical, photocopying, recording, or otherwise), or for any purpose, without the express written permission of Microsoft Corporation. </w:t>
       </w:r>
     </w:p>
     <w:p>
@@ -224,30 +219,16 @@
           <w:docGrid w:linePitch="360"/>
         </w:sectPr>
       </w:pPr>
-      <w:r>
-        <w:lastRenderedPageBreak/>
-        <w:fldChar w:fldCharType="begin"/>
-      </w:r>
-      <w:r>
-        <w:instrText xml:space="preserve"> TOC \o "1-3" \n \h \z \u </w:instrText>
-      </w:r>
-      <w:r>
-        <w:fldChar w:fldCharType="separate"/>
-      </w:r>
-      <w:hyperlink w:anchor="_Toc432604519" w:history="1">
-        <w:r>
-          <w:rPr>
-            <w:noProof/>
-          </w:rPr>
-          <w:t>1. Section1</w:t>
-        </w:r>
-      </w:hyperlink>
-      <w:r>
-        <w:rPr>
-          <w:noProof/>
-        </w:rPr>
-        <w:fldChar w:fldCharType="end"/>
-      </w:r>
+      <w:fldSimple w:instr=" TOC \o &quot;1-3&quot; \n \h \z \u ">
+        <w:hyperlink w:anchor="_Toc432604519" w:history="1">
+          <w:r>
+            <w:rPr>
+              <w:noProof/>
+            </w:rPr>
+            <w:t>1. Section1</w:t>
+          </w:r>
+        </w:hyperlink>
+      </w:fldSimple>
     </w:p>
     <w:p>
       <w:pPr>
@@ -264,7 +245,10 @@
         </w:sectPr>
       </w:pPr>
     </w:p>
-    <w:p/>
+    <w:p>
+      <w:bookmarkStart w:id="6" w:name="_GoBack"/>
+      <w:bookmarkEnd w:id="6"/>
+    </w:p>
     <w:sectPr>
       <w:headerReference w:type="even" r:id="rId23"/>
       <w:headerReference w:type="default" r:id="rId24"/>
@@ -528,12 +512,6 @@
       <w:rPr>
         <w:sz w:val="16"/>
       </w:rPr>
-      <w:tab/>
-    </w:r>
-    <w:r>
-      <w:rPr>
-        <w:sz w:val="16"/>
-      </w:rPr>
       <w:fldChar w:fldCharType="begin"/>
     </w:r>
     <w:r>
@@ -606,59 +584,31 @@
         <w:bottom w:val="single" w:sz="4" w:space="1" w:color="auto"/>
       </w:pBdr>
     </w:pPr>
-    <w:r>
-      <w:fldChar w:fldCharType="begin"/>
-    </w:r>
-    <w:r>
-      <w:instrText xml:space="preserve"> STYLEREF  "Heading 1,Heading 1#" \n  \* MERGEFORMAT </w:instrText>
-    </w:r>
-    <w:r>
-      <w:fldChar w:fldCharType="separate"/>
-    </w:r>
+    <w:fldSimple w:instr=" STYLEREF  &quot;Heading 1,Heading 1#&quot; \n  \* MERGEFORMAT ">
+      <w:r>
+        <w:rPr>
+          <w:b/>
+          <w:bCs/>
+          <w:noProof/>
+        </w:rPr>
+        <w:t>2</w:t>
+      </w:r>
+    </w:fldSimple>
     <w:r>
       <w:rPr>
         <w:b/>
         <w:bCs/>
-        <w:noProof/>
-      </w:rPr>
-      <w:t>2</w:t>
-    </w:r>
-    <w:r>
-      <w:rPr>
-        <w:b/>
-        <w:bCs/>
-        <w:noProof/>
-      </w:rPr>
-      <w:fldChar w:fldCharType="end"/>
-    </w:r>
-    <w:r>
-      <w:rPr>
-        <w:b/>
-        <w:bCs/>
       </w:rPr>
       <w:t xml:space="preserve">.     </w:t>
     </w:r>
-    <w:r>
-      <w:fldChar w:fldCharType="begin"/>
-    </w:r>
-    <w:r>
-      <w:instrText xml:space="preserve"> STYLEREF  "Heading 1,Heading 1#"  \* MERGEFORMAT </w:instrText>
-    </w:r>
-    <w:r>
-      <w:fldChar w:fldCharType="separate"/>
-    </w:r>
-    <w:r>
-      <w:rPr>
-        <w:noProof/>
-      </w:rPr>
-      <w:t>sdSdf</w:t>
-    </w:r>
-    <w:r>
-      <w:rPr>
-        <w:noProof/>
-      </w:rPr>
-      <w:fldChar w:fldCharType="end"/>
-    </w:r>
+    <w:fldSimple w:instr=" STYLEREF  &quot;Heading 1,Heading 1#&quot;  \* MERGEFORMAT ">
+      <w:r>
+        <w:rPr>
+          <w:noProof/>
+        </w:rPr>
+        <w:t>sdSdf</w:t>
+      </w:r>
+    </w:fldSimple>
   </w:p>
 </w:hdr>
 </file>
@@ -685,66 +635,33 @@
       </w:rPr>
       <w:tab/>
     </w:r>
-    <w:r>
-      <w:fldChar w:fldCharType="begin"/>
-    </w:r>
-    <w:r>
-      <w:instrText xml:space="preserve"> STYLEREF  "Heading 2,Heading</w:instrText>
-    </w:r>
-    <w:r>
-      <w:instrText xml:space="preserve"> 2#" \n  \* MERGEFORMAT </w:instrText>
-    </w:r>
-    <w:r>
-      <w:fldChar w:fldCharType="separate"/>
-    </w:r>
+    <w:fldSimple w:instr=" STYLEREF  &quot;Heading 2,Heading 2#&quot; \n  \* MERGEFORMAT ">
+      <w:r>
+        <w:rPr>
+          <w:b/>
+          <w:bCs/>
+          <w:noProof/>
+        </w:rPr>
+        <w:t>1.1</w:t>
+      </w:r>
+    </w:fldSimple>
     <w:r>
       <w:rPr>
         <w:b/>
         <w:bCs/>
-        <w:noProof/>
-      </w:rPr>
-      <w:t>1.1</w:t>
-    </w:r>
-    <w:r>
-      <w:rPr>
-        <w:b/>
-        <w:bCs/>
-        <w:noProof/>
-      </w:rPr>
-      <w:fldChar w:fldCharType="end"/>
-    </w:r>
-    <w:r>
-      <w:rPr>
-        <w:b/>
-        <w:bCs/>
       </w:rPr>
       <w:t xml:space="preserve">     </w:t>
     </w:r>
-    <w:r>
-      <w:fldChar w:fldCharType="begin"/>
-    </w:r>
-    <w:r>
-      <w:instrText xml:space="preserve"> STYLEREF  "Heading 2,Heading 2#"  \* MERGEFORMAT </w:instrText>
-    </w:r>
-    <w:r>
-      <w:fldChar w:fldCharType="separate"/>
-    </w:r>
-    <w:r>
-      <w:rPr>
-        <w:b/>
-        <w:bCs/>
-        <w:noProof/>
-      </w:rPr>
-      <w:t>Section1a</w:t>
-    </w:r>
-    <w:r>
-      <w:rPr>
-        <w:b/>
-        <w:bCs/>
-        <w:noProof/>
-      </w:rPr>
-      <w:fldChar w:fldCharType="end"/>
-    </w:r>
+    <w:fldSimple w:instr=" STYLEREF  &quot;Heading 2,Heading 2#&quot;  \* MERGEFORMAT ">
+      <w:r>
+        <w:rPr>
+          <w:b/>
+          <w:bCs/>
+          <w:noProof/>
+        </w:rPr>
+        <w:t>Section1a</w:t>
+      </w:r>
+    </w:fldSimple>
   </w:p>
 </w:hdr>
 </file>
@@ -763,61 +680,29 @@
         <w:bottom w:val="single" w:sz="4" w:space="1" w:color="auto"/>
       </w:pBdr>
     </w:pPr>
-    <w:r>
-      <w:fldChar w:fldCharType="begin"/>
-    </w:r>
-    <w:r>
-      <w:instrText xml:space="preserve"> STYLEREF  "Heading 1,Heading 1#" \n  \* MERGEFORMAT </w:instrText>
-    </w:r>
-    <w:r>
-      <w:fldChar w:fldCharType="separate"/>
-    </w:r>
+    <w:fldSimple w:instr=" STYLEREF  &quot;Heading 1,Heading 1#&quot; \n ">
+      <w:r>
+        <w:rPr>
+          <w:noProof/>
+        </w:rPr>
+        <w:t>1</w:t>
+      </w:r>
+    </w:fldSimple>
     <w:r>
       <w:rPr>
         <w:b/>
         <w:bCs/>
-        <w:noProof/>
-      </w:rPr>
-      <w:t>Error! No text of specified style in document.</w:t>
-    </w:r>
-    <w:r>
-      <w:rPr>
-        <w:b/>
-        <w:bCs/>
-        <w:noProof/>
-      </w:rPr>
-      <w:fldChar w:fldCharType="end"/>
-    </w:r>
-    <w:r>
-      <w:rPr>
-        <w:b/>
-        <w:bCs/>
       </w:rPr>
       <w:t xml:space="preserve">.     </w:t>
     </w:r>
-    <w:r>
-      <w:fldChar w:fldCharType="begin"/>
-    </w:r>
-    <w:r>
-      <w:instrText xml:space="preserve"> STYLEREF  "Heading 1,Heading 1#"  \* MERGEFORMAT </w:instrText>
-    </w:r>
-    <w:r>
-      <w:fldChar w:fldCharType="separate"/>
-    </w:r>
-    <w:r>
-      <w:rPr>
-        <w:b/>
-        <w:bCs/>
-        <w:noProof/>
-      </w:rPr>
-      <w:t>Error! No text of specified style in document.</w:t>
-    </w:r>
-    <w:r>
-      <w:rPr>
-        <w:noProof/>
-      </w:rPr>
-      <w:fldChar w:fldCharType="end"/>
-    </w:r>
+    <w:fldSimple w:instr=" STYLEREF  &quot;Heading 1,Heading 1#&quot; ">
+      <w:r>
+        <w:rPr>
+          <w:noProof/>
+        </w:rPr>
+        <w:t>sad</w:t>
+      </w:r>
+    </w:fldSimple>
   </w:p>
   <w:p/>
 </w:hdr>
@@ -845,63 +730,29 @@
       </w:rPr>
       <w:tab/>
     </w:r>
-    <w:r>
-      <w:fldChar w:fldCharType="begin"/>
-    </w:r>
-    <w:r>
-      <w:instrText xml:space="preserve"> STYLEREF  "Heading 2,Heading 2#" \n  \* MERGEFORMAT </w:instrText>
-    </w:r>
-    <w:r>
-      <w:fldChar w:fldCharType="separate"/>
-    </w:r>
+    <w:fldSimple w:instr=" STYLEREF  &quot;Heading 2,Heading 2#&quot; \n ">
+      <w:r>
+        <w:rPr>
+          <w:noProof/>
+        </w:rPr>
+        <w:t>1.1</w:t>
+      </w:r>
+    </w:fldSimple>
     <w:r>
       <w:rPr>
         <w:b/>
         <w:bCs/>
-        <w:noProof/>
-      </w:rPr>
-      <w:t>Error! No text of specified style in document.</w:t>
-    </w:r>
-    <w:r>
-      <w:rPr>
-        <w:b/>
-        <w:bCs/>
-        <w:noProof/>
-      </w:rPr>
-      <w:fldChar w:fldCharType="end"/>
-    </w:r>
-    <w:r>
-      <w:rPr>
-        <w:b/>
-        <w:bCs/>
       </w:rPr>
       <w:t xml:space="preserve">     </w:t>
     </w:r>
-    <w:r>
-      <w:fldChar w:fldCharType="begin"/>
-    </w:r>
-    <w:r>
-      <w:instrText xml:space="preserve"> STYLEREF  "Heading 2,Heading 2#"  \* MERGEFORMAT </w:instrText>
-    </w:r>
-    <w:r>
-      <w:fldChar w:fldCharType="separate"/>
-    </w:r>
-    <w:r>
-      <w:rPr>
-        <w:b/>
-        <w:bCs/>
-        <w:noProof/>
-      </w:rPr>
-      <w:t>Error! No text of specified style in document.</w:t>
-    </w:r>
-    <w:r>
-      <w:rPr>
-        <w:b/>
-        <w:bCs/>
-        <w:noProof/>
-      </w:rPr>
-      <w:fldChar w:fldCharType="end"/>
-    </w:r>
+    <w:fldSimple w:instr=" STYLEREF  &quot;Heading 2,Heading 2#&quot; ">
+      <w:r>
+        <w:rPr>
+          <w:noProof/>
+        </w:rPr>
+        <w:t>asdf</w:t>
+      </w:r>
+    </w:fldSimple>
   </w:p>
   <w:p/>
 </w:hdr>
@@ -8536,6 +8387,7 @@
   <w:style w:type="character" w:default="1" w:styleId="DefaultParagraphFont">
     <w:name w:val="Default Paragraph Font"/>
     <w:uiPriority w:val="1"/>
+    <w:semiHidden/>
     <w:unhideWhenUsed/>
   </w:style>
   <w:style w:type="table" w:default="1" w:styleId="TableNormal">
@@ -9067,6 +8919,56 @@
       <w:color w:val="000000"/>
       <w:kern w:val="28"/>
       <w:sz w:val="24"/>
+    </w:rPr>
+  </w:style>
+  <w:style w:type="paragraph" w:styleId="Header">
+    <w:name w:val="header"/>
+    <w:basedOn w:val="Normal"/>
+    <w:link w:val="HeaderChar"/>
+    <w:unhideWhenUsed/>
+    <w:rsid w:val="000509F8"/>
+    <w:pPr>
+      <w:tabs>
+        <w:tab w:val="center" w:pos="4680"/>
+        <w:tab w:val="right" w:pos="9360"/>
+      </w:tabs>
+      <w:spacing w:after="0" w:line="240" w:lineRule="auto"/>
+    </w:pPr>
+  </w:style>
+  <w:style w:type="character" w:customStyle="1" w:styleId="HeaderChar">
+    <w:name w:val="Header Char"/>
+    <w:basedOn w:val="DefaultParagraphFont"/>
+    <w:link w:val="Header"/>
+    <w:rsid w:val="000509F8"/>
+    <w:rPr>
+      <w:rFonts w:asciiTheme="minorHAnsi" w:eastAsiaTheme="minorHAnsi" w:hAnsiTheme="minorHAnsi" w:cstheme="minorBidi"/>
+      <w:sz w:val="22"/>
+      <w:szCs w:val="22"/>
+    </w:rPr>
+  </w:style>
+  <w:style w:type="paragraph" w:styleId="Footer">
+    <w:name w:val="footer"/>
+    <w:basedOn w:val="Normal"/>
+    <w:link w:val="FooterChar"/>
+    <w:unhideWhenUsed/>
+    <w:rsid w:val="000509F8"/>
+    <w:pPr>
+      <w:tabs>
+        <w:tab w:val="center" w:pos="4680"/>
+        <w:tab w:val="right" w:pos="9360"/>
+      </w:tabs>
+      <w:spacing w:after="0" w:line="240" w:lineRule="auto"/>
+    </w:pPr>
+  </w:style>
+  <w:style w:type="character" w:customStyle="1" w:styleId="FooterChar">
+    <w:name w:val="Footer Char"/>
+    <w:basedOn w:val="DefaultParagraphFont"/>
+    <w:link w:val="Footer"/>
+    <w:rsid w:val="000509F8"/>
+    <w:rPr>
+      <w:rFonts w:asciiTheme="minorHAnsi" w:eastAsiaTheme="minorHAnsi" w:hAnsiTheme="minorHAnsi" w:cstheme="minorBidi"/>
+      <w:sz w:val="22"/>
+      <w:szCs w:val="22"/>
     </w:rPr>
   </w:style>
 </w:styles>
@@ -9356,6 +9258,217 @@
 </file>
 
 <file path=customXml/item1.xml><?xml version="1.0" encoding="utf-8"?>
+<outs:outSpaceData xmlns:outs="http://schemas.microsoft.com/office/2009/outspace/metadata">
+  <outs:relatedDates>
+    <outs:relatedDate>
+      <outs:type>3</outs:type>
+      <outs:displayName>Last Modified</outs:displayName>
+      <outs:dateTime>2009-12-23T19:17:00Z</outs:dateTime>
+      <outs:isPinned>true</outs:isPinned>
+    </outs:relatedDate>
+    <outs:relatedDate>
+      <outs:type>2</outs:type>
+      <outs:displayName>Created</outs:displayName>
+      <outs:dateTime>2009-12-21T11:31:00Z</outs:dateTime>
+      <outs:isPinned>true</outs:isPinned>
+    </outs:relatedDate>
+    <outs:relatedDate>
+      <outs:type>4</outs:type>
+      <outs:displayName>Last Printed</outs:displayName>
+      <outs:dateTime>2004-06-22T22:53:00Z</outs:dateTime>
+      <outs:isPinned>true</outs:isPinned>
+    </outs:relatedDate>
+  </outs:relatedDates>
+  <outs:relatedDocuments>
+    <outs:relatedDocument>
+      <outs:type>2</outs:type>
+      <outs:displayName>Other documents in current folder</outs:displayName>
+      <outs:uri/>
+      <outs:isPinned>true</outs:isPinned>
+    </outs:relatedDocument>
+  </outs:relatedDocuments>
+  <outs:relatedPeople>
+    <outs:relatedPeopleItem>
+      <outs:category>Author</outs:category>
+      <outs:people>
+        <outs:relatedPerson>
+          <outs:displayName>Paul Vick</outs:displayName>
+          <outs:accountName/>
+        </outs:relatedPerson>
+      </outs:people>
+      <outs:source>0</outs:source>
+      <outs:isPinned>true</outs:isPinned>
+    </outs:relatedPeopleItem>
+    <outs:relatedPeopleItem>
+      <outs:category>Last modified by</outs:category>
+      <outs:people>
+        <outs:relatedPerson>
+          <outs:displayName>Lucian Wischik</outs:displayName>
+          <outs:accountName/>
+        </outs:relatedPerson>
+      </outs:people>
+      <outs:source>0</outs:source>
+      <outs:isPinned>true</outs:isPinned>
+    </outs:relatedPeopleItem>
+    <outs:relatedPeopleItem>
+      <outs:category>Manager</outs:category>
+      <outs:people/>
+      <outs:source>0</outs:source>
+      <outs:isPinned>false</outs:isPinned>
+    </outs:relatedPeopleItem>
+  </outs:relatedPeople>
+  <propertyMetadataList xmlns="http://schemas.microsoft.com/office/2009/outspace/metadata">
+    <propertyMetadata>
+      <type>0</type>
+      <propertyId>2228224</propertyId>
+      <propertyName/>
+      <isPinned>true</isPinned>
+    </propertyMetadata>
+    <propertyMetadata>
+      <type>0</type>
+      <propertyId>589824</propertyId>
+      <propertyName/>
+      <isPinned>true</isPinned>
+    </propertyMetadata>
+    <propertyMetadata>
+      <type>0</type>
+      <propertyId>589825</propertyId>
+      <propertyName/>
+      <isPinned>true</isPinned>
+    </propertyMetadata>
+    <propertyMetadata>
+      <type>0</type>
+      <propertyId>786432</propertyId>
+      <propertyName/>
+      <isPinned>true</isPinned>
+    </propertyMetadata>
+    <propertyMetadata>
+      <type>0</type>
+      <propertyId>14</propertyId>
+      <propertyName/>
+      <isPinned>true</isPinned>
+    </propertyMetadata>
+    <propertyMetadata>
+      <type>0</type>
+      <propertyId>8</propertyId>
+      <propertyName/>
+      <isPinned>true</isPinned>
+    </propertyMetadata>
+    <propertyMetadata>
+      <type>0</type>
+      <propertyId>6</propertyId>
+      <propertyName/>
+      <isPinned>true</isPinned>
+    </propertyMetadata>
+    <propertyMetadata>
+      <type>0</type>
+      <propertyId>655365</propertyId>
+      <propertyName/>
+      <isPinned>false</isPinned>
+    </propertyMetadata>
+    <propertyMetadata>
+      <type>0</type>
+      <propertyId>1</propertyId>
+      <propertyName/>
+      <isPinned>false</isPinned>
+    </propertyMetadata>
+    <propertyMetadata>
+      <type>0</type>
+      <propertyId>0</propertyId>
+      <propertyName/>
+      <isPinned>false</isPinned>
+    </propertyMetadata>
+    <propertyMetadata>
+      <type>0</type>
+      <propertyId>13</propertyId>
+      <propertyName/>
+      <isPinned>false</isPinned>
+    </propertyMetadata>
+    <propertyMetadata>
+      <type>0</type>
+      <propertyId>1179653</propertyId>
+      <propertyName/>
+      <isPinned>false</isPinned>
+    </propertyMetadata>
+    <propertyMetadata>
+      <type>0</type>
+      <propertyId>22</propertyId>
+      <propertyName/>
+      <isPinned>false</isPinned>
+    </propertyMetadata>
+  </propertyMetadataList>
+  <outs:corruptMetadataWasLost/>
+</outs:outSpaceData>
+</file>
+
+<file path=customXml/item2.xml><?xml version="1.0" encoding="utf-8"?>
+<p:properties xmlns:p="http://schemas.microsoft.com/office/2006/metadata/properties" xmlns:xsi="http://www.w3.org/2001/XMLSchema-instance">
+  <documentManagement>
+    <_dlc_DocId xmlns="7566ee58-baa1-4cd7-a09e-b251a660c77d">AEZS3CYSKJT6-5-11593</_dlc_DocId>
+    <_dlc_DocIdUrl xmlns="7566ee58-baa1-4cd7-a09e-b251a660c77d">
+      <Url>http://devdiv/sites/docs/_layouts/DocIdRedir.aspx?ID=AEZS3CYSKJT6-5-11593</Url>
+      <Description>AEZS3CYSKJT6-5-11593</Description>
+    </_dlc_DocIdUrl>
+  </documentManagement>
+</p:properties>
+</file>
+
+<file path=customXml/item3.xml><?xml version="1.0" encoding="utf-8"?>
+<?mso-contentType ?>
+<FormTemplates xmlns="http://schemas.microsoft.com/sharepoint/v3/contenttype/forms">
+  <Display>DocumentLibraryForm</Display>
+  <Edit>DocumentLibraryForm</Edit>
+  <New>DocumentLibraryForm</New>
+</FormTemplates>
+</file>
+
+<file path=customXml/item4.xml><?xml version="1.0" encoding="utf-8"?>
+<?mso-contentType ?>
+<spe:Receivers xmlns:spe="http://schemas.microsoft.com/sharepoint/events">
+  <Receiver>
+    <Name>Document ID Generator</Name>
+    <Synchronization>Synchronous</Synchronization>
+    <Type>10001</Type>
+    <SequenceNumber>1000</SequenceNumber>
+    <Assembly>Microsoft.Office.DocumentManagement, Version=14.0.0.0, Culture=neutral, PublicKeyToken=71e9bce111e9429c</Assembly>
+    <Class>Microsoft.Office.DocumentManagement.Internal.DocIdHandler</Class>
+    <Data/>
+    <Filter/>
+  </Receiver>
+  <Receiver>
+    <Name>Document ID Generator</Name>
+    <Synchronization>Synchronous</Synchronization>
+    <Type>10002</Type>
+    <SequenceNumber>1001</SequenceNumber>
+    <Assembly>Microsoft.Office.DocumentManagement, Version=14.0.0.0, Culture=neutral, PublicKeyToken=71e9bce111e9429c</Assembly>
+    <Class>Microsoft.Office.DocumentManagement.Internal.DocIdHandler</Class>
+    <Data/>
+    <Filter/>
+  </Receiver>
+  <Receiver>
+    <Name>Document ID Generator</Name>
+    <Synchronization>Synchronous</Synchronization>
+    <Type>10004</Type>
+    <SequenceNumber>1002</SequenceNumber>
+    <Assembly>Microsoft.Office.DocumentManagement, Version=14.0.0.0, Culture=neutral, PublicKeyToken=71e9bce111e9429c</Assembly>
+    <Class>Microsoft.Office.DocumentManagement.Internal.DocIdHandler</Class>
+    <Data/>
+    <Filter/>
+  </Receiver>
+  <Receiver>
+    <Name>Document ID Generator</Name>
+    <Synchronization>Synchronous</Synchronization>
+    <Type>10006</Type>
+    <SequenceNumber>1003</SequenceNumber>
+    <Assembly>Microsoft.Office.DocumentManagement, Version=14.0.0.0, Culture=neutral, PublicKeyToken=71e9bce111e9429c</Assembly>
+    <Class>Microsoft.Office.DocumentManagement.Internal.DocIdHandler</Class>
+    <Data/>
+    <Filter/>
+  </Receiver>
+</spe:Receivers>
+</file>
+
+<file path=customXml/item5.xml><?xml version="1.0" encoding="utf-8"?>
 <ct:contentTypeSchema xmlns:ct="http://schemas.microsoft.com/office/2006/metadata/contentType" xmlns:ma="http://schemas.microsoft.com/office/2006/metadata/properties/metaAttributes" ct:_="" ma:_="" ma:contentTypeName="Document" ma:contentTypeID="0x0101003833BC964D4BA745A687F59529EB781A" ma:contentTypeVersion="1" ma:contentTypeDescription="Create a new document." ma:contentTypeScope="" ma:versionID="2c82f5b31150f784f7ba8a27c9ffc128">
   <xsd:schema xmlns:xsd="http://www.w3.org/2001/XMLSchema" xmlns:xs="http://www.w3.org/2001/XMLSchema" xmlns:p="http://schemas.microsoft.com/office/2006/metadata/properties" xmlns:ns2="7566ee58-baa1-4cd7-a09e-b251a660c77d" targetNamespace="http://schemas.microsoft.com/office/2006/metadata/properties" ma:root="true" ma:fieldsID="6ac6cc619cf7e2dee534c609ec1857d2" ns2:_="">
     <xsd:import namespace="7566ee58-baa1-4cd7-a09e-b251a660c77d"/>
@@ -9500,222 +9613,44 @@
 </ct:contentTypeSchema>
 </file>
 
-<file path=customXml/item2.xml><?xml version="1.0" encoding="utf-8"?>
-<?mso-contentType ?>
-<spe:Receivers xmlns:spe="http://schemas.microsoft.com/sharepoint/events">
-  <Receiver>
-    <Name>Document ID Generator</Name>
-    <Synchronization>Synchronous</Synchronization>
-    <Type>10001</Type>
-    <SequenceNumber>1000</SequenceNumber>
-    <Assembly>Microsoft.Office.DocumentManagement, Version=14.0.0.0, Culture=neutral, PublicKeyToken=71e9bce111e9429c</Assembly>
-    <Class>Microsoft.Office.DocumentManagement.Internal.DocIdHandler</Class>
-    <Data/>
-    <Filter/>
-  </Receiver>
-  <Receiver>
-    <Name>Document ID Generator</Name>
-    <Synchronization>Synchronous</Synchronization>
-    <Type>10002</Type>
-    <SequenceNumber>1001</SequenceNumber>
-    <Assembly>Microsoft.Office.DocumentManagement, Version=14.0.0.0, Culture=neutral, PublicKeyToken=71e9bce111e9429c</Assembly>
-    <Class>Microsoft.Office.DocumentManagement.Internal.DocIdHandler</Class>
-    <Data/>
-    <Filter/>
-  </Receiver>
-  <Receiver>
-    <Name>Document ID Generator</Name>
-    <Synchronization>Synchronous</Synchronization>
-    <Type>10004</Type>
-    <SequenceNumber>1002</SequenceNumber>
-    <Assembly>Microsoft.Office.DocumentManagement, Version=14.0.0.0, Culture=neutral, PublicKeyToken=71e9bce111e9429c</Assembly>
-    <Class>Microsoft.Office.DocumentManagement.Internal.DocIdHandler</Class>
-    <Data/>
-    <Filter/>
-  </Receiver>
-  <Receiver>
-    <Name>Document ID Generator</Name>
-    <Synchronization>Synchronous</Synchronization>
-    <Type>10006</Type>
-    <SequenceNumber>1003</SequenceNumber>
-    <Assembly>Microsoft.Office.DocumentManagement, Version=14.0.0.0, Culture=neutral, PublicKeyToken=71e9bce111e9429c</Assembly>
-    <Class>Microsoft.Office.DocumentManagement.Internal.DocIdHandler</Class>
-    <Data/>
-    <Filter/>
-  </Receiver>
-</spe:Receivers>
-</file>
-
-<file path=customXml/item3.xml><?xml version="1.0" encoding="utf-8"?>
-<?mso-contentType ?>
-<FormTemplates xmlns="http://schemas.microsoft.com/sharepoint/v3/contenttype/forms">
-  <Display>DocumentLibraryForm</Display>
-  <Edit>DocumentLibraryForm</Edit>
-  <New>DocumentLibraryForm</New>
-</FormTemplates>
-</file>
-
-<file path=customXml/item4.xml><?xml version="1.0" encoding="utf-8"?>
-<p:properties xmlns:p="http://schemas.microsoft.com/office/2006/metadata/properties" xmlns:xsi="http://www.w3.org/2001/XMLSchema-instance">
-  <documentManagement>
-    <_dlc_DocId xmlns="7566ee58-baa1-4cd7-a09e-b251a660c77d">AEZS3CYSKJT6-5-11593</_dlc_DocId>
-    <_dlc_DocIdUrl xmlns="7566ee58-baa1-4cd7-a09e-b251a660c77d">
-      <Url>http://devdiv/sites/docs/_layouts/DocIdRedir.aspx?ID=AEZS3CYSKJT6-5-11593</Url>
-      <Description>AEZS3CYSKJT6-5-11593</Description>
-    </_dlc_DocIdUrl>
-  </documentManagement>
-</p:properties>
-</file>
-
-<file path=customXml/item5.xml><?xml version="1.0" encoding="utf-8"?>
-<outs:outSpaceData xmlns:outs="http://schemas.microsoft.com/office/2009/outspace/metadata">
-  <outs:relatedDates>
-    <outs:relatedDate>
-      <outs:type>3</outs:type>
-      <outs:displayName>Last Modified</outs:displayName>
-      <outs:dateTime>2009-12-23T19:17:00Z</outs:dateTime>
-      <outs:isPinned>true</outs:isPinned>
-    </outs:relatedDate>
-    <outs:relatedDate>
-      <outs:type>2</outs:type>
-      <outs:displayName>Created</outs:displayName>
-      <outs:dateTime>2009-12-21T11:31:00Z</outs:dateTime>
-      <outs:isPinned>true</outs:isPinned>
-    </outs:relatedDate>
-    <outs:relatedDate>
-      <outs:type>4</outs:type>
-      <outs:displayName>Last Printed</outs:displayName>
-      <outs:dateTime>2004-06-22T22:53:00Z</outs:dateTime>
-      <outs:isPinned>true</outs:isPinned>
-    </outs:relatedDate>
-  </outs:relatedDates>
-  <outs:relatedDocuments>
-    <outs:relatedDocument>
-      <outs:type>2</outs:type>
-      <outs:displayName>Other documents in current folder</outs:displayName>
-      <outs:uri/>
-      <outs:isPinned>true</outs:isPinned>
-    </outs:relatedDocument>
-  </outs:relatedDocuments>
-  <outs:relatedPeople>
-    <outs:relatedPeopleItem>
-      <outs:category>Author</outs:category>
-      <outs:people>
-        <outs:relatedPerson>
-          <outs:displayName>Paul Vick</outs:displayName>
-          <outs:accountName/>
-        </outs:relatedPerson>
-      </outs:people>
-      <outs:source>0</outs:source>
-      <outs:isPinned>true</outs:isPinned>
-    </outs:relatedPeopleItem>
-    <outs:relatedPeopleItem>
-      <outs:category>Last modified by</outs:category>
-      <outs:people>
-        <outs:relatedPerson>
-          <outs:displayName>Lucian Wischik</outs:displayName>
-          <outs:accountName/>
-        </outs:relatedPerson>
-      </outs:people>
-      <outs:source>0</outs:source>
-      <outs:isPinned>true</outs:isPinned>
-    </outs:relatedPeopleItem>
-    <outs:relatedPeopleItem>
-      <outs:category>Manager</outs:category>
-      <outs:people/>
-      <outs:source>0</outs:source>
-      <outs:isPinned>false</outs:isPinned>
-    </outs:relatedPeopleItem>
-  </outs:relatedPeople>
-  <propertyMetadataList xmlns="http://schemas.microsoft.com/office/2009/outspace/metadata">
-    <propertyMetadata>
-      <type>0</type>
-      <propertyId>2228224</propertyId>
-      <propertyName/>
-      <isPinned>true</isPinned>
-    </propertyMetadata>
-    <propertyMetadata>
-      <type>0</type>
-      <propertyId>589824</propertyId>
-      <propertyName/>
-      <isPinned>true</isPinned>
-    </propertyMetadata>
-    <propertyMetadata>
-      <type>0</type>
-      <propertyId>589825</propertyId>
-      <propertyName/>
-      <isPinned>true</isPinned>
-    </propertyMetadata>
-    <propertyMetadata>
-      <type>0</type>
-      <propertyId>786432</propertyId>
-      <propertyName/>
-      <isPinned>true</isPinned>
-    </propertyMetadata>
-    <propertyMetadata>
-      <type>0</type>
-      <propertyId>14</propertyId>
-      <propertyName/>
-      <isPinned>true</isPinned>
-    </propertyMetadata>
-    <propertyMetadata>
-      <type>0</type>
-      <propertyId>8</propertyId>
-      <propertyName/>
-      <isPinned>true</isPinned>
-    </propertyMetadata>
-    <propertyMetadata>
-      <type>0</type>
-      <propertyId>6</propertyId>
-      <propertyName/>
-      <isPinned>true</isPinned>
-    </propertyMetadata>
-    <propertyMetadata>
-      <type>0</type>
-      <propertyId>655365</propertyId>
-      <propertyName/>
-      <isPinned>false</isPinned>
-    </propertyMetadata>
-    <propertyMetadata>
-      <type>0</type>
-      <propertyId>1</propertyId>
-      <propertyName/>
-      <isPinned>false</isPinned>
-    </propertyMetadata>
-    <propertyMetadata>
-      <type>0</type>
-      <propertyId>0</propertyId>
-      <propertyName/>
-      <isPinned>false</isPinned>
-    </propertyMetadata>
-    <propertyMetadata>
-      <type>0</type>
-      <propertyId>13</propertyId>
-      <propertyName/>
-      <isPinned>false</isPinned>
-    </propertyMetadata>
-    <propertyMetadata>
-      <type>0</type>
-      <propertyId>1179653</propertyId>
-      <propertyName/>
-      <isPinned>false</isPinned>
-    </propertyMetadata>
-    <propertyMetadata>
-      <type>0</type>
-      <propertyId>22</propertyId>
-      <propertyName/>
-      <isPinned>false</isPinned>
-    </propertyMetadata>
-  </propertyMetadataList>
-  <outs:corruptMetadataWasLost/>
-</outs:outSpaceData>
-</file>
-
 <file path=customXml/item6.xml><?xml version="1.0" encoding="utf-8"?>
 <b:Sources xmlns:b="http://schemas.openxmlformats.org/officeDocument/2006/bibliography" xmlns="http://schemas.openxmlformats.org/officeDocument/2006/bibliography" SelectedStyle=""/>
 </file>
 
 <file path=customXml/itemProps1.xml><?xml version="1.0" encoding="utf-8"?>
+<ds:datastoreItem xmlns:ds="http://schemas.openxmlformats.org/officeDocument/2006/customXml" ds:itemID="{DE6E02EE-5B55-46EE-801E-18B022259B8B}">
+  <ds:schemaRefs>
+    <ds:schemaRef ds:uri="http://schemas.microsoft.com/office/2009/outspace/metadata"/>
+  </ds:schemaRefs>
+</ds:datastoreItem>
+</file>
+
+<file path=customXml/itemProps2.xml><?xml version="1.0" encoding="utf-8"?>
+<ds:datastoreItem xmlns:ds="http://schemas.openxmlformats.org/officeDocument/2006/customXml" ds:itemID="{2E37463F-4900-4DF7-93D5-2DE331F0BA76}">
+  <ds:schemaRefs>
+    <ds:schemaRef ds:uri="http://schemas.microsoft.com/office/2006/metadata/properties"/>
+    <ds:schemaRef ds:uri="7566ee58-baa1-4cd7-a09e-b251a660c77d"/>
+  </ds:schemaRefs>
+</ds:datastoreItem>
+</file>
+
+<file path=customXml/itemProps3.xml><?xml version="1.0" encoding="utf-8"?>
+<ds:datastoreItem xmlns:ds="http://schemas.openxmlformats.org/officeDocument/2006/customXml" ds:itemID="{5F7E0613-7F22-4F19-943E-EB5FC93EC306}">
+  <ds:schemaRefs>
+    <ds:schemaRef ds:uri="http://schemas.microsoft.com/sharepoint/v3/contenttype/forms"/>
+  </ds:schemaRefs>
+</ds:datastoreItem>
+</file>
+
+<file path=customXml/itemProps4.xml><?xml version="1.0" encoding="utf-8"?>
+<ds:datastoreItem xmlns:ds="http://schemas.openxmlformats.org/officeDocument/2006/customXml" ds:itemID="{336AD0E4-6EE5-4145-8577-A81CAC1AAD59}">
+  <ds:schemaRefs>
+    <ds:schemaRef ds:uri="http://schemas.microsoft.com/sharepoint/events"/>
+  </ds:schemaRefs>
+</ds:datastoreItem>
+</file>
+
+<file path=customXml/itemProps5.xml><?xml version="1.0" encoding="utf-8"?>
 <ds:datastoreItem xmlns:ds="http://schemas.openxmlformats.org/officeDocument/2006/customXml" ds:itemID="{BB996290-6EDA-4F04-AF2C-C6E42E03DC7F}">
   <ds:schemaRefs>
     <ds:schemaRef ds:uri="http://schemas.microsoft.com/office/2006/metadata/contentType"/>
@@ -9733,41 +9668,8 @@
 </ds:datastoreItem>
 </file>
 
-<file path=customXml/itemProps2.xml><?xml version="1.0" encoding="utf-8"?>
-<ds:datastoreItem xmlns:ds="http://schemas.openxmlformats.org/officeDocument/2006/customXml" ds:itemID="{336AD0E4-6EE5-4145-8577-A81CAC1AAD59}">
-  <ds:schemaRefs>
-    <ds:schemaRef ds:uri="http://schemas.microsoft.com/sharepoint/events"/>
-  </ds:schemaRefs>
-</ds:datastoreItem>
-</file>
-
-<file path=customXml/itemProps3.xml><?xml version="1.0" encoding="utf-8"?>
-<ds:datastoreItem xmlns:ds="http://schemas.openxmlformats.org/officeDocument/2006/customXml" ds:itemID="{5F7E0613-7F22-4F19-943E-EB5FC93EC306}">
-  <ds:schemaRefs>
-    <ds:schemaRef ds:uri="http://schemas.microsoft.com/sharepoint/v3/contenttype/forms"/>
-  </ds:schemaRefs>
-</ds:datastoreItem>
-</file>
-
-<file path=customXml/itemProps4.xml><?xml version="1.0" encoding="utf-8"?>
-<ds:datastoreItem xmlns:ds="http://schemas.openxmlformats.org/officeDocument/2006/customXml" ds:itemID="{2E37463F-4900-4DF7-93D5-2DE331F0BA76}">
-  <ds:schemaRefs>
-    <ds:schemaRef ds:uri="http://schemas.microsoft.com/office/2006/metadata/properties"/>
-    <ds:schemaRef ds:uri="7566ee58-baa1-4cd7-a09e-b251a660c77d"/>
-  </ds:schemaRefs>
-</ds:datastoreItem>
-</file>
-
-<file path=customXml/itemProps5.xml><?xml version="1.0" encoding="utf-8"?>
-<ds:datastoreItem xmlns:ds="http://schemas.openxmlformats.org/officeDocument/2006/customXml" ds:itemID="{DE6E02EE-5B55-46EE-801E-18B022259B8B}">
-  <ds:schemaRefs>
-    <ds:schemaRef ds:uri="http://schemas.microsoft.com/office/2009/outspace/metadata"/>
-  </ds:schemaRefs>
-</ds:datastoreItem>
-</file>
-
 <file path=customXml/itemProps6.xml><?xml version="1.0" encoding="utf-8"?>
-<ds:datastoreItem xmlns:ds="http://schemas.openxmlformats.org/officeDocument/2006/customXml" ds:itemID="{DC38D8CB-F9FA-44C2-BCD8-1A2D0C40B675}">
+<ds:datastoreItem xmlns:ds="http://schemas.openxmlformats.org/officeDocument/2006/customXml" ds:itemID="{AB9AF99A-8211-4C6F-9676-905DF0D59872}">
   <ds:schemaRefs>
     <ds:schemaRef ds:uri="http://schemas.openxmlformats.org/officeDocument/2006/bibliography"/>
   </ds:schemaRefs>

</xml_diff>

<commit_message>
Gave the annotations a solid fill, rather than the 50% stipple that was hard to read on-screen
</commit_message>
<xml_diff>
--- a/md2docx/template.docx
+++ b/md2docx/template.docx
@@ -5,6 +5,8 @@
     <w:p>
       <w:bookmarkStart w:id="0" w:name="_Toc22627484"/>
       <w:bookmarkStart w:id="1" w:name="_Toc34122801"/>
+      <w:bookmarkStart w:id="2" w:name="_GoBack"/>
+      <w:bookmarkEnd w:id="2"/>
     </w:p>
     <w:p/>
     <w:p/>
@@ -36,8 +38,8 @@
       <w:bookmarkEnd w:id="1"/>
     </w:p>
     <w:p>
-      <w:bookmarkStart w:id="2" w:name="_Toc22627485"/>
-      <w:bookmarkStart w:id="3" w:name="_Toc34122802"/>
+      <w:bookmarkStart w:id="3" w:name="_Toc22627485"/>
+      <w:bookmarkStart w:id="4" w:name="_Toc34122802"/>
     </w:p>
     <w:p/>
     <w:p/>
@@ -48,11 +50,11 @@
       <w:r>
         <w:t>Version 11.</w:t>
       </w:r>
-      <w:bookmarkEnd w:id="2"/>
+      <w:bookmarkEnd w:id="3"/>
       <w:r>
         <w:t>0</w:t>
       </w:r>
-      <w:bookmarkEnd w:id="3"/>
+      <w:bookmarkEnd w:id="4"/>
     </w:p>
     <w:p/>
     <w:p/>
@@ -61,14 +63,14 @@
       <w:pPr>
         <w:pStyle w:val="Subtitle"/>
       </w:pPr>
-      <w:bookmarkStart w:id="4" w:name="_Toc34122803"/>
+      <w:bookmarkStart w:id="5" w:name="_Toc34122803"/>
       <w:r>
         <w:t xml:space="preserve">Paul </w:t>
       </w:r>
       <w:r>
         <w:t>Vick</w:t>
       </w:r>
-      <w:bookmarkEnd w:id="4"/>
+      <w:bookmarkEnd w:id="5"/>
       <w:r>
         <w:t>, Lucian Wischik</w:t>
       </w:r>
@@ -77,11 +79,11 @@
       <w:pPr>
         <w:pStyle w:val="Subtitle"/>
       </w:pPr>
-      <w:bookmarkStart w:id="5" w:name="_Toc34122804"/>
+      <w:bookmarkStart w:id="6" w:name="_Toc34122804"/>
       <w:r>
         <w:t>Microsoft C</w:t>
       </w:r>
-      <w:bookmarkEnd w:id="5"/>
+      <w:bookmarkEnd w:id="6"/>
       <w:r>
         <w:t>orporation</w:t>
       </w:r>
@@ -219,16 +221,30 @@
           <w:docGrid w:linePitch="360"/>
         </w:sectPr>
       </w:pPr>
-      <w:fldSimple w:instr=" TOC \o &quot;1-3&quot; \n \h \z \u ">
-        <w:hyperlink w:anchor="_Toc432604519" w:history="1">
-          <w:r>
-            <w:rPr>
-              <w:noProof/>
-            </w:rPr>
-            <w:t>1. Section1</w:t>
-          </w:r>
-        </w:hyperlink>
-      </w:fldSimple>
+      <w:r>
+        <w:lastRenderedPageBreak/>
+        <w:fldChar w:fldCharType="begin"/>
+      </w:r>
+      <w:r>
+        <w:instrText xml:space="preserve"> TOC \o "1-3" \n \h \z \u </w:instrText>
+      </w:r>
+      <w:r>
+        <w:fldChar w:fldCharType="separate"/>
+      </w:r>
+      <w:hyperlink w:anchor="_Toc432604519" w:history="1">
+        <w:r>
+          <w:rPr>
+            <w:noProof/>
+          </w:rPr>
+          <w:t>1. Section1</w:t>
+        </w:r>
+      </w:hyperlink>
+      <w:r>
+        <w:rPr>
+          <w:noProof/>
+        </w:rPr>
+        <w:fldChar w:fldCharType="end"/>
+      </w:r>
     </w:p>
     <w:p>
       <w:pPr>
@@ -245,10 +261,7 @@
         </w:sectPr>
       </w:pPr>
     </w:p>
-    <w:p>
-      <w:bookmarkStart w:id="6" w:name="_GoBack"/>
-      <w:bookmarkEnd w:id="6"/>
-    </w:p>
+    <w:p/>
     <w:sectPr>
       <w:headerReference w:type="even" r:id="rId23"/>
       <w:headerReference w:type="default" r:id="rId24"/>
@@ -584,31 +597,59 @@
         <w:bottom w:val="single" w:sz="4" w:space="1" w:color="auto"/>
       </w:pBdr>
     </w:pPr>
-    <w:fldSimple w:instr=" STYLEREF  &quot;Heading 1,Heading 1#&quot; \n  \* MERGEFORMAT ">
-      <w:r>
-        <w:rPr>
-          <w:b/>
-          <w:bCs/>
-          <w:noProof/>
-        </w:rPr>
-        <w:t>2</w:t>
-      </w:r>
-    </w:fldSimple>
+    <w:r>
+      <w:fldChar w:fldCharType="begin"/>
+    </w:r>
+    <w:r>
+      <w:instrText xml:space="preserve"> STYLEREF  "Heading 1,Heading 1#" \n  \* MERGEFORMAT </w:instrText>
+    </w:r>
+    <w:r>
+      <w:fldChar w:fldCharType="separate"/>
+    </w:r>
     <w:r>
       <w:rPr>
         <w:b/>
         <w:bCs/>
+        <w:noProof/>
+      </w:rPr>
+      <w:t>2</w:t>
+    </w:r>
+    <w:r>
+      <w:rPr>
+        <w:b/>
+        <w:bCs/>
+        <w:noProof/>
+      </w:rPr>
+      <w:fldChar w:fldCharType="end"/>
+    </w:r>
+    <w:r>
+      <w:rPr>
+        <w:b/>
+        <w:bCs/>
       </w:rPr>
       <w:t xml:space="preserve">.     </w:t>
     </w:r>
-    <w:fldSimple w:instr=" STYLEREF  &quot;Heading 1,Heading 1#&quot;  \* MERGEFORMAT ">
-      <w:r>
-        <w:rPr>
-          <w:noProof/>
-        </w:rPr>
-        <w:t>sdSdf</w:t>
-      </w:r>
-    </w:fldSimple>
+    <w:r>
+      <w:fldChar w:fldCharType="begin"/>
+    </w:r>
+    <w:r>
+      <w:instrText xml:space="preserve"> STYLEREF  "Heading 1,Heading 1#"  \* MERGEFORMAT </w:instrText>
+    </w:r>
+    <w:r>
+      <w:fldChar w:fldCharType="separate"/>
+    </w:r>
+    <w:r>
+      <w:rPr>
+        <w:noProof/>
+      </w:rPr>
+      <w:t>sdSdf</w:t>
+    </w:r>
+    <w:r>
+      <w:rPr>
+        <w:noProof/>
+      </w:rPr>
+      <w:fldChar w:fldCharType="end"/>
+    </w:r>
   </w:p>
 </w:hdr>
 </file>
@@ -635,33 +676,63 @@
       </w:rPr>
       <w:tab/>
     </w:r>
-    <w:fldSimple w:instr=" STYLEREF  &quot;Heading 2,Heading 2#&quot; \n  \* MERGEFORMAT ">
-      <w:r>
-        <w:rPr>
-          <w:b/>
-          <w:bCs/>
-          <w:noProof/>
-        </w:rPr>
-        <w:t>1.1</w:t>
-      </w:r>
-    </w:fldSimple>
+    <w:r>
+      <w:fldChar w:fldCharType="begin"/>
+    </w:r>
+    <w:r>
+      <w:instrText xml:space="preserve"> STYLEREF  "Heading 2,Heading 2#" \n  \* MERGEFORMAT </w:instrText>
+    </w:r>
+    <w:r>
+      <w:fldChar w:fldCharType="separate"/>
+    </w:r>
     <w:r>
       <w:rPr>
         <w:b/>
         <w:bCs/>
+        <w:noProof/>
+      </w:rPr>
+      <w:t>1.1</w:t>
+    </w:r>
+    <w:r>
+      <w:rPr>
+        <w:b/>
+        <w:bCs/>
+        <w:noProof/>
+      </w:rPr>
+      <w:fldChar w:fldCharType="end"/>
+    </w:r>
+    <w:r>
+      <w:rPr>
+        <w:b/>
+        <w:bCs/>
       </w:rPr>
       <w:t xml:space="preserve">     </w:t>
     </w:r>
-    <w:fldSimple w:instr=" STYLEREF  &quot;Heading 2,Heading 2#&quot;  \* MERGEFORMAT ">
-      <w:r>
-        <w:rPr>
-          <w:b/>
-          <w:bCs/>
-          <w:noProof/>
-        </w:rPr>
-        <w:t>Section1a</w:t>
-      </w:r>
-    </w:fldSimple>
+    <w:r>
+      <w:fldChar w:fldCharType="begin"/>
+    </w:r>
+    <w:r>
+      <w:instrText xml:space="preserve"> STYLEREF  "Heading 2,Heading 2#"  \* MERGEFORMAT </w:instrText>
+    </w:r>
+    <w:r>
+      <w:fldChar w:fldCharType="separate"/>
+    </w:r>
+    <w:r>
+      <w:rPr>
+        <w:b/>
+        <w:bCs/>
+        <w:noProof/>
+      </w:rPr>
+      <w:t>Section1a</w:t>
+    </w:r>
+    <w:r>
+      <w:rPr>
+        <w:b/>
+        <w:bCs/>
+        <w:noProof/>
+      </w:rPr>
+      <w:fldChar w:fldCharType="end"/>
+    </w:r>
   </w:p>
 </w:hdr>
 </file>
@@ -680,14 +751,27 @@
         <w:bottom w:val="single" w:sz="4" w:space="1" w:color="auto"/>
       </w:pBdr>
     </w:pPr>
-    <w:fldSimple w:instr=" STYLEREF  &quot;Heading 1,Heading 1#&quot; \n ">
-      <w:r>
-        <w:rPr>
-          <w:noProof/>
-        </w:rPr>
-        <w:t>1</w:t>
-      </w:r>
-    </w:fldSimple>
+    <w:r>
+      <w:fldChar w:fldCharType="begin"/>
+    </w:r>
+    <w:r>
+      <w:instrText xml:space="preserve"> STYLEREF  "Heading 1,Heading 1#" \n </w:instrText>
+    </w:r>
+    <w:r>
+      <w:fldChar w:fldCharType="separate"/>
+    </w:r>
+    <w:r>
+      <w:rPr>
+        <w:noProof/>
+      </w:rPr>
+      <w:t>1</w:t>
+    </w:r>
+    <w:r>
+      <w:rPr>
+        <w:noProof/>
+      </w:rPr>
+      <w:fldChar w:fldCharType="end"/>
+    </w:r>
     <w:r>
       <w:rPr>
         <w:b/>
@@ -695,14 +779,27 @@
       </w:rPr>
       <w:t xml:space="preserve">.     </w:t>
     </w:r>
-    <w:fldSimple w:instr=" STYLEREF  &quot;Heading 1,Heading 1#&quot; ">
-      <w:r>
-        <w:rPr>
-          <w:noProof/>
-        </w:rPr>
-        <w:t>sad</w:t>
-      </w:r>
-    </w:fldSimple>
+    <w:r>
+      <w:fldChar w:fldCharType="begin"/>
+    </w:r>
+    <w:r>
+      <w:instrText xml:space="preserve"> STYLEREF  "Heading 1,Heading 1#" </w:instrText>
+    </w:r>
+    <w:r>
+      <w:fldChar w:fldCharType="separate"/>
+    </w:r>
+    <w:r>
+      <w:rPr>
+        <w:noProof/>
+      </w:rPr>
+      <w:t>sad</w:t>
+    </w:r>
+    <w:r>
+      <w:rPr>
+        <w:noProof/>
+      </w:rPr>
+      <w:fldChar w:fldCharType="end"/>
+    </w:r>
   </w:p>
   <w:p/>
 </w:hdr>
@@ -730,14 +827,27 @@
       </w:rPr>
       <w:tab/>
     </w:r>
-    <w:fldSimple w:instr=" STYLEREF  &quot;Heading 2,Heading 2#&quot; \n ">
-      <w:r>
-        <w:rPr>
-          <w:noProof/>
-        </w:rPr>
-        <w:t>1.1</w:t>
-      </w:r>
-    </w:fldSimple>
+    <w:r>
+      <w:fldChar w:fldCharType="begin"/>
+    </w:r>
+    <w:r>
+      <w:instrText xml:space="preserve"> STYLEREF  "Heading 2,Heading 2#" \n </w:instrText>
+    </w:r>
+    <w:r>
+      <w:fldChar w:fldCharType="separate"/>
+    </w:r>
+    <w:r>
+      <w:rPr>
+        <w:noProof/>
+      </w:rPr>
+      <w:t>1.1</w:t>
+    </w:r>
+    <w:r>
+      <w:rPr>
+        <w:noProof/>
+      </w:rPr>
+      <w:fldChar w:fldCharType="end"/>
+    </w:r>
     <w:r>
       <w:rPr>
         <w:b/>
@@ -745,14 +855,27 @@
       </w:rPr>
       <w:t xml:space="preserve">     </w:t>
     </w:r>
-    <w:fldSimple w:instr=" STYLEREF  &quot;Heading 2,Heading 2#&quot; ">
-      <w:r>
-        <w:rPr>
-          <w:noProof/>
-        </w:rPr>
-        <w:t>asdf</w:t>
-      </w:r>
-    </w:fldSimple>
+    <w:r>
+      <w:fldChar w:fldCharType="begin"/>
+    </w:r>
+    <w:r>
+      <w:instrText xml:space="preserve"> STYLEREF  "Heading 2,Heading 2#" </w:instrText>
+    </w:r>
+    <w:r>
+      <w:fldChar w:fldCharType="separate"/>
+    </w:r>
+    <w:r>
+      <w:rPr>
+        <w:noProof/>
+      </w:rPr>
+      <w:t>asdf</w:t>
+    </w:r>
+    <w:r>
+      <w:rPr>
+        <w:noProof/>
+      </w:rPr>
+      <w:fldChar w:fldCharType="end"/>
+    </w:r>
   </w:p>
   <w:p/>
 </w:hdr>
@@ -8853,7 +8976,7 @@
   <w:style w:type="paragraph" w:customStyle="1" w:styleId="Annotation">
     <w:name w:val="Annotation#"/>
     <w:basedOn w:val="Normal"/>
-    <w:rsid w:val="00117306"/>
+    <w:rsid w:val="00C20A18"/>
     <w:pPr>
       <w:pBdr>
         <w:top w:val="single" w:sz="4" w:space="1" w:color="auto" w:shadow="1"/>
@@ -8861,7 +8984,7 @@
         <w:bottom w:val="single" w:sz="4" w:space="1" w:color="auto" w:shadow="1"/>
         <w:right w:val="single" w:sz="4" w:space="4" w:color="auto" w:shadow="1"/>
       </w:pBdr>
-      <w:shd w:val="pct50" w:color="C0C0C0" w:fill="auto"/>
+      <w:shd w:val="solid" w:color="DAEEF3" w:themeColor="accent5" w:themeTint="33" w:fill="auto"/>
       <w:spacing w:after="120" w:line="240" w:lineRule="auto"/>
     </w:pPr>
     <w:rPr>
@@ -9258,217 +9381,6 @@
 </file>
 
 <file path=customXml/item1.xml><?xml version="1.0" encoding="utf-8"?>
-<outs:outSpaceData xmlns:outs="http://schemas.microsoft.com/office/2009/outspace/metadata">
-  <outs:relatedDates>
-    <outs:relatedDate>
-      <outs:type>3</outs:type>
-      <outs:displayName>Last Modified</outs:displayName>
-      <outs:dateTime>2009-12-23T19:17:00Z</outs:dateTime>
-      <outs:isPinned>true</outs:isPinned>
-    </outs:relatedDate>
-    <outs:relatedDate>
-      <outs:type>2</outs:type>
-      <outs:displayName>Created</outs:displayName>
-      <outs:dateTime>2009-12-21T11:31:00Z</outs:dateTime>
-      <outs:isPinned>true</outs:isPinned>
-    </outs:relatedDate>
-    <outs:relatedDate>
-      <outs:type>4</outs:type>
-      <outs:displayName>Last Printed</outs:displayName>
-      <outs:dateTime>2004-06-22T22:53:00Z</outs:dateTime>
-      <outs:isPinned>true</outs:isPinned>
-    </outs:relatedDate>
-  </outs:relatedDates>
-  <outs:relatedDocuments>
-    <outs:relatedDocument>
-      <outs:type>2</outs:type>
-      <outs:displayName>Other documents in current folder</outs:displayName>
-      <outs:uri/>
-      <outs:isPinned>true</outs:isPinned>
-    </outs:relatedDocument>
-  </outs:relatedDocuments>
-  <outs:relatedPeople>
-    <outs:relatedPeopleItem>
-      <outs:category>Author</outs:category>
-      <outs:people>
-        <outs:relatedPerson>
-          <outs:displayName>Paul Vick</outs:displayName>
-          <outs:accountName/>
-        </outs:relatedPerson>
-      </outs:people>
-      <outs:source>0</outs:source>
-      <outs:isPinned>true</outs:isPinned>
-    </outs:relatedPeopleItem>
-    <outs:relatedPeopleItem>
-      <outs:category>Last modified by</outs:category>
-      <outs:people>
-        <outs:relatedPerson>
-          <outs:displayName>Lucian Wischik</outs:displayName>
-          <outs:accountName/>
-        </outs:relatedPerson>
-      </outs:people>
-      <outs:source>0</outs:source>
-      <outs:isPinned>true</outs:isPinned>
-    </outs:relatedPeopleItem>
-    <outs:relatedPeopleItem>
-      <outs:category>Manager</outs:category>
-      <outs:people/>
-      <outs:source>0</outs:source>
-      <outs:isPinned>false</outs:isPinned>
-    </outs:relatedPeopleItem>
-  </outs:relatedPeople>
-  <propertyMetadataList xmlns="http://schemas.microsoft.com/office/2009/outspace/metadata">
-    <propertyMetadata>
-      <type>0</type>
-      <propertyId>2228224</propertyId>
-      <propertyName/>
-      <isPinned>true</isPinned>
-    </propertyMetadata>
-    <propertyMetadata>
-      <type>0</type>
-      <propertyId>589824</propertyId>
-      <propertyName/>
-      <isPinned>true</isPinned>
-    </propertyMetadata>
-    <propertyMetadata>
-      <type>0</type>
-      <propertyId>589825</propertyId>
-      <propertyName/>
-      <isPinned>true</isPinned>
-    </propertyMetadata>
-    <propertyMetadata>
-      <type>0</type>
-      <propertyId>786432</propertyId>
-      <propertyName/>
-      <isPinned>true</isPinned>
-    </propertyMetadata>
-    <propertyMetadata>
-      <type>0</type>
-      <propertyId>14</propertyId>
-      <propertyName/>
-      <isPinned>true</isPinned>
-    </propertyMetadata>
-    <propertyMetadata>
-      <type>0</type>
-      <propertyId>8</propertyId>
-      <propertyName/>
-      <isPinned>true</isPinned>
-    </propertyMetadata>
-    <propertyMetadata>
-      <type>0</type>
-      <propertyId>6</propertyId>
-      <propertyName/>
-      <isPinned>true</isPinned>
-    </propertyMetadata>
-    <propertyMetadata>
-      <type>0</type>
-      <propertyId>655365</propertyId>
-      <propertyName/>
-      <isPinned>false</isPinned>
-    </propertyMetadata>
-    <propertyMetadata>
-      <type>0</type>
-      <propertyId>1</propertyId>
-      <propertyName/>
-      <isPinned>false</isPinned>
-    </propertyMetadata>
-    <propertyMetadata>
-      <type>0</type>
-      <propertyId>0</propertyId>
-      <propertyName/>
-      <isPinned>false</isPinned>
-    </propertyMetadata>
-    <propertyMetadata>
-      <type>0</type>
-      <propertyId>13</propertyId>
-      <propertyName/>
-      <isPinned>false</isPinned>
-    </propertyMetadata>
-    <propertyMetadata>
-      <type>0</type>
-      <propertyId>1179653</propertyId>
-      <propertyName/>
-      <isPinned>false</isPinned>
-    </propertyMetadata>
-    <propertyMetadata>
-      <type>0</type>
-      <propertyId>22</propertyId>
-      <propertyName/>
-      <isPinned>false</isPinned>
-    </propertyMetadata>
-  </propertyMetadataList>
-  <outs:corruptMetadataWasLost/>
-</outs:outSpaceData>
-</file>
-
-<file path=customXml/item2.xml><?xml version="1.0" encoding="utf-8"?>
-<p:properties xmlns:p="http://schemas.microsoft.com/office/2006/metadata/properties" xmlns:xsi="http://www.w3.org/2001/XMLSchema-instance">
-  <documentManagement>
-    <_dlc_DocId xmlns="7566ee58-baa1-4cd7-a09e-b251a660c77d">AEZS3CYSKJT6-5-11593</_dlc_DocId>
-    <_dlc_DocIdUrl xmlns="7566ee58-baa1-4cd7-a09e-b251a660c77d">
-      <Url>http://devdiv/sites/docs/_layouts/DocIdRedir.aspx?ID=AEZS3CYSKJT6-5-11593</Url>
-      <Description>AEZS3CYSKJT6-5-11593</Description>
-    </_dlc_DocIdUrl>
-  </documentManagement>
-</p:properties>
-</file>
-
-<file path=customXml/item3.xml><?xml version="1.0" encoding="utf-8"?>
-<?mso-contentType ?>
-<FormTemplates xmlns="http://schemas.microsoft.com/sharepoint/v3/contenttype/forms">
-  <Display>DocumentLibraryForm</Display>
-  <Edit>DocumentLibraryForm</Edit>
-  <New>DocumentLibraryForm</New>
-</FormTemplates>
-</file>
-
-<file path=customXml/item4.xml><?xml version="1.0" encoding="utf-8"?>
-<?mso-contentType ?>
-<spe:Receivers xmlns:spe="http://schemas.microsoft.com/sharepoint/events">
-  <Receiver>
-    <Name>Document ID Generator</Name>
-    <Synchronization>Synchronous</Synchronization>
-    <Type>10001</Type>
-    <SequenceNumber>1000</SequenceNumber>
-    <Assembly>Microsoft.Office.DocumentManagement, Version=14.0.0.0, Culture=neutral, PublicKeyToken=71e9bce111e9429c</Assembly>
-    <Class>Microsoft.Office.DocumentManagement.Internal.DocIdHandler</Class>
-    <Data/>
-    <Filter/>
-  </Receiver>
-  <Receiver>
-    <Name>Document ID Generator</Name>
-    <Synchronization>Synchronous</Synchronization>
-    <Type>10002</Type>
-    <SequenceNumber>1001</SequenceNumber>
-    <Assembly>Microsoft.Office.DocumentManagement, Version=14.0.0.0, Culture=neutral, PublicKeyToken=71e9bce111e9429c</Assembly>
-    <Class>Microsoft.Office.DocumentManagement.Internal.DocIdHandler</Class>
-    <Data/>
-    <Filter/>
-  </Receiver>
-  <Receiver>
-    <Name>Document ID Generator</Name>
-    <Synchronization>Synchronous</Synchronization>
-    <Type>10004</Type>
-    <SequenceNumber>1002</SequenceNumber>
-    <Assembly>Microsoft.Office.DocumentManagement, Version=14.0.0.0, Culture=neutral, PublicKeyToken=71e9bce111e9429c</Assembly>
-    <Class>Microsoft.Office.DocumentManagement.Internal.DocIdHandler</Class>
-    <Data/>
-    <Filter/>
-  </Receiver>
-  <Receiver>
-    <Name>Document ID Generator</Name>
-    <Synchronization>Synchronous</Synchronization>
-    <Type>10006</Type>
-    <SequenceNumber>1003</SequenceNumber>
-    <Assembly>Microsoft.Office.DocumentManagement, Version=14.0.0.0, Culture=neutral, PublicKeyToken=71e9bce111e9429c</Assembly>
-    <Class>Microsoft.Office.DocumentManagement.Internal.DocIdHandler</Class>
-    <Data/>
-    <Filter/>
-  </Receiver>
-</spe:Receivers>
-</file>
-
-<file path=customXml/item5.xml><?xml version="1.0" encoding="utf-8"?>
 <ct:contentTypeSchema xmlns:ct="http://schemas.microsoft.com/office/2006/metadata/contentType" xmlns:ma="http://schemas.microsoft.com/office/2006/metadata/properties/metaAttributes" ct:_="" ma:_="" ma:contentTypeName="Document" ma:contentTypeID="0x0101003833BC964D4BA745A687F59529EB781A" ma:contentTypeVersion="1" ma:contentTypeDescription="Create a new document." ma:contentTypeScope="" ma:versionID="2c82f5b31150f784f7ba8a27c9ffc128">
   <xsd:schema xmlns:xsd="http://www.w3.org/2001/XMLSchema" xmlns:xs="http://www.w3.org/2001/XMLSchema" xmlns:p="http://schemas.microsoft.com/office/2006/metadata/properties" xmlns:ns2="7566ee58-baa1-4cd7-a09e-b251a660c77d" targetNamespace="http://schemas.microsoft.com/office/2006/metadata/properties" ma:root="true" ma:fieldsID="6ac6cc619cf7e2dee534c609ec1857d2" ns2:_="">
     <xsd:import namespace="7566ee58-baa1-4cd7-a09e-b251a660c77d"/>
@@ -9613,44 +9525,222 @@
 </ct:contentTypeSchema>
 </file>
 
+<file path=customXml/item2.xml><?xml version="1.0" encoding="utf-8"?>
+<?mso-contentType ?>
+<spe:Receivers xmlns:spe="http://schemas.microsoft.com/sharepoint/events">
+  <Receiver>
+    <Name>Document ID Generator</Name>
+    <Synchronization>Synchronous</Synchronization>
+    <Type>10001</Type>
+    <SequenceNumber>1000</SequenceNumber>
+    <Assembly>Microsoft.Office.DocumentManagement, Version=14.0.0.0, Culture=neutral, PublicKeyToken=71e9bce111e9429c</Assembly>
+    <Class>Microsoft.Office.DocumentManagement.Internal.DocIdHandler</Class>
+    <Data/>
+    <Filter/>
+  </Receiver>
+  <Receiver>
+    <Name>Document ID Generator</Name>
+    <Synchronization>Synchronous</Synchronization>
+    <Type>10002</Type>
+    <SequenceNumber>1001</SequenceNumber>
+    <Assembly>Microsoft.Office.DocumentManagement, Version=14.0.0.0, Culture=neutral, PublicKeyToken=71e9bce111e9429c</Assembly>
+    <Class>Microsoft.Office.DocumentManagement.Internal.DocIdHandler</Class>
+    <Data/>
+    <Filter/>
+  </Receiver>
+  <Receiver>
+    <Name>Document ID Generator</Name>
+    <Synchronization>Synchronous</Synchronization>
+    <Type>10004</Type>
+    <SequenceNumber>1002</SequenceNumber>
+    <Assembly>Microsoft.Office.DocumentManagement, Version=14.0.0.0, Culture=neutral, PublicKeyToken=71e9bce111e9429c</Assembly>
+    <Class>Microsoft.Office.DocumentManagement.Internal.DocIdHandler</Class>
+    <Data/>
+    <Filter/>
+  </Receiver>
+  <Receiver>
+    <Name>Document ID Generator</Name>
+    <Synchronization>Synchronous</Synchronization>
+    <Type>10006</Type>
+    <SequenceNumber>1003</SequenceNumber>
+    <Assembly>Microsoft.Office.DocumentManagement, Version=14.0.0.0, Culture=neutral, PublicKeyToken=71e9bce111e9429c</Assembly>
+    <Class>Microsoft.Office.DocumentManagement.Internal.DocIdHandler</Class>
+    <Data/>
+    <Filter/>
+  </Receiver>
+</spe:Receivers>
+</file>
+
+<file path=customXml/item3.xml><?xml version="1.0" encoding="utf-8"?>
+<?mso-contentType ?>
+<FormTemplates xmlns="http://schemas.microsoft.com/sharepoint/v3/contenttype/forms">
+  <Display>DocumentLibraryForm</Display>
+  <Edit>DocumentLibraryForm</Edit>
+  <New>DocumentLibraryForm</New>
+</FormTemplates>
+</file>
+
+<file path=customXml/item4.xml><?xml version="1.0" encoding="utf-8"?>
+<p:properties xmlns:p="http://schemas.microsoft.com/office/2006/metadata/properties" xmlns:xsi="http://www.w3.org/2001/XMLSchema-instance">
+  <documentManagement>
+    <_dlc_DocId xmlns="7566ee58-baa1-4cd7-a09e-b251a660c77d">AEZS3CYSKJT6-5-11593</_dlc_DocId>
+    <_dlc_DocIdUrl xmlns="7566ee58-baa1-4cd7-a09e-b251a660c77d">
+      <Url>http://devdiv/sites/docs/_layouts/DocIdRedir.aspx?ID=AEZS3CYSKJT6-5-11593</Url>
+      <Description>AEZS3CYSKJT6-5-11593</Description>
+    </_dlc_DocIdUrl>
+  </documentManagement>
+</p:properties>
+</file>
+
+<file path=customXml/item5.xml><?xml version="1.0" encoding="utf-8"?>
+<outs:outSpaceData xmlns:outs="http://schemas.microsoft.com/office/2009/outspace/metadata">
+  <outs:relatedDates>
+    <outs:relatedDate>
+      <outs:type>3</outs:type>
+      <outs:displayName>Last Modified</outs:displayName>
+      <outs:dateTime>2009-12-23T19:17:00Z</outs:dateTime>
+      <outs:isPinned>true</outs:isPinned>
+    </outs:relatedDate>
+    <outs:relatedDate>
+      <outs:type>2</outs:type>
+      <outs:displayName>Created</outs:displayName>
+      <outs:dateTime>2009-12-21T11:31:00Z</outs:dateTime>
+      <outs:isPinned>true</outs:isPinned>
+    </outs:relatedDate>
+    <outs:relatedDate>
+      <outs:type>4</outs:type>
+      <outs:displayName>Last Printed</outs:displayName>
+      <outs:dateTime>2004-06-22T22:53:00Z</outs:dateTime>
+      <outs:isPinned>true</outs:isPinned>
+    </outs:relatedDate>
+  </outs:relatedDates>
+  <outs:relatedDocuments>
+    <outs:relatedDocument>
+      <outs:type>2</outs:type>
+      <outs:displayName>Other documents in current folder</outs:displayName>
+      <outs:uri/>
+      <outs:isPinned>true</outs:isPinned>
+    </outs:relatedDocument>
+  </outs:relatedDocuments>
+  <outs:relatedPeople>
+    <outs:relatedPeopleItem>
+      <outs:category>Author</outs:category>
+      <outs:people>
+        <outs:relatedPerson>
+          <outs:displayName>Paul Vick</outs:displayName>
+          <outs:accountName/>
+        </outs:relatedPerson>
+      </outs:people>
+      <outs:source>0</outs:source>
+      <outs:isPinned>true</outs:isPinned>
+    </outs:relatedPeopleItem>
+    <outs:relatedPeopleItem>
+      <outs:category>Last modified by</outs:category>
+      <outs:people>
+        <outs:relatedPerson>
+          <outs:displayName>Lucian Wischik</outs:displayName>
+          <outs:accountName/>
+        </outs:relatedPerson>
+      </outs:people>
+      <outs:source>0</outs:source>
+      <outs:isPinned>true</outs:isPinned>
+    </outs:relatedPeopleItem>
+    <outs:relatedPeopleItem>
+      <outs:category>Manager</outs:category>
+      <outs:people/>
+      <outs:source>0</outs:source>
+      <outs:isPinned>false</outs:isPinned>
+    </outs:relatedPeopleItem>
+  </outs:relatedPeople>
+  <propertyMetadataList xmlns="http://schemas.microsoft.com/office/2009/outspace/metadata">
+    <propertyMetadata>
+      <type>0</type>
+      <propertyId>2228224</propertyId>
+      <propertyName/>
+      <isPinned>true</isPinned>
+    </propertyMetadata>
+    <propertyMetadata>
+      <type>0</type>
+      <propertyId>589824</propertyId>
+      <propertyName/>
+      <isPinned>true</isPinned>
+    </propertyMetadata>
+    <propertyMetadata>
+      <type>0</type>
+      <propertyId>589825</propertyId>
+      <propertyName/>
+      <isPinned>true</isPinned>
+    </propertyMetadata>
+    <propertyMetadata>
+      <type>0</type>
+      <propertyId>786432</propertyId>
+      <propertyName/>
+      <isPinned>true</isPinned>
+    </propertyMetadata>
+    <propertyMetadata>
+      <type>0</type>
+      <propertyId>14</propertyId>
+      <propertyName/>
+      <isPinned>true</isPinned>
+    </propertyMetadata>
+    <propertyMetadata>
+      <type>0</type>
+      <propertyId>8</propertyId>
+      <propertyName/>
+      <isPinned>true</isPinned>
+    </propertyMetadata>
+    <propertyMetadata>
+      <type>0</type>
+      <propertyId>6</propertyId>
+      <propertyName/>
+      <isPinned>true</isPinned>
+    </propertyMetadata>
+    <propertyMetadata>
+      <type>0</type>
+      <propertyId>655365</propertyId>
+      <propertyName/>
+      <isPinned>false</isPinned>
+    </propertyMetadata>
+    <propertyMetadata>
+      <type>0</type>
+      <propertyId>1</propertyId>
+      <propertyName/>
+      <isPinned>false</isPinned>
+    </propertyMetadata>
+    <propertyMetadata>
+      <type>0</type>
+      <propertyId>0</propertyId>
+      <propertyName/>
+      <isPinned>false</isPinned>
+    </propertyMetadata>
+    <propertyMetadata>
+      <type>0</type>
+      <propertyId>13</propertyId>
+      <propertyName/>
+      <isPinned>false</isPinned>
+    </propertyMetadata>
+    <propertyMetadata>
+      <type>0</type>
+      <propertyId>1179653</propertyId>
+      <propertyName/>
+      <isPinned>false</isPinned>
+    </propertyMetadata>
+    <propertyMetadata>
+      <type>0</type>
+      <propertyId>22</propertyId>
+      <propertyName/>
+      <isPinned>false</isPinned>
+    </propertyMetadata>
+  </propertyMetadataList>
+  <outs:corruptMetadataWasLost/>
+</outs:outSpaceData>
+</file>
+
 <file path=customXml/item6.xml><?xml version="1.0" encoding="utf-8"?>
 <b:Sources xmlns:b="http://schemas.openxmlformats.org/officeDocument/2006/bibliography" xmlns="http://schemas.openxmlformats.org/officeDocument/2006/bibliography" SelectedStyle=""/>
 </file>
 
 <file path=customXml/itemProps1.xml><?xml version="1.0" encoding="utf-8"?>
-<ds:datastoreItem xmlns:ds="http://schemas.openxmlformats.org/officeDocument/2006/customXml" ds:itemID="{DE6E02EE-5B55-46EE-801E-18B022259B8B}">
-  <ds:schemaRefs>
-    <ds:schemaRef ds:uri="http://schemas.microsoft.com/office/2009/outspace/metadata"/>
-  </ds:schemaRefs>
-</ds:datastoreItem>
-</file>
-
-<file path=customXml/itemProps2.xml><?xml version="1.0" encoding="utf-8"?>
-<ds:datastoreItem xmlns:ds="http://schemas.openxmlformats.org/officeDocument/2006/customXml" ds:itemID="{2E37463F-4900-4DF7-93D5-2DE331F0BA76}">
-  <ds:schemaRefs>
-    <ds:schemaRef ds:uri="http://schemas.microsoft.com/office/2006/metadata/properties"/>
-    <ds:schemaRef ds:uri="7566ee58-baa1-4cd7-a09e-b251a660c77d"/>
-  </ds:schemaRefs>
-</ds:datastoreItem>
-</file>
-
-<file path=customXml/itemProps3.xml><?xml version="1.0" encoding="utf-8"?>
-<ds:datastoreItem xmlns:ds="http://schemas.openxmlformats.org/officeDocument/2006/customXml" ds:itemID="{5F7E0613-7F22-4F19-943E-EB5FC93EC306}">
-  <ds:schemaRefs>
-    <ds:schemaRef ds:uri="http://schemas.microsoft.com/sharepoint/v3/contenttype/forms"/>
-  </ds:schemaRefs>
-</ds:datastoreItem>
-</file>
-
-<file path=customXml/itemProps4.xml><?xml version="1.0" encoding="utf-8"?>
-<ds:datastoreItem xmlns:ds="http://schemas.openxmlformats.org/officeDocument/2006/customXml" ds:itemID="{336AD0E4-6EE5-4145-8577-A81CAC1AAD59}">
-  <ds:schemaRefs>
-    <ds:schemaRef ds:uri="http://schemas.microsoft.com/sharepoint/events"/>
-  </ds:schemaRefs>
-</ds:datastoreItem>
-</file>
-
-<file path=customXml/itemProps5.xml><?xml version="1.0" encoding="utf-8"?>
 <ds:datastoreItem xmlns:ds="http://schemas.openxmlformats.org/officeDocument/2006/customXml" ds:itemID="{BB996290-6EDA-4F04-AF2C-C6E42E03DC7F}">
   <ds:schemaRefs>
     <ds:schemaRef ds:uri="http://schemas.microsoft.com/office/2006/metadata/contentType"/>
@@ -9668,8 +9758,41 @@
 </ds:datastoreItem>
 </file>
 
+<file path=customXml/itemProps2.xml><?xml version="1.0" encoding="utf-8"?>
+<ds:datastoreItem xmlns:ds="http://schemas.openxmlformats.org/officeDocument/2006/customXml" ds:itemID="{336AD0E4-6EE5-4145-8577-A81CAC1AAD59}">
+  <ds:schemaRefs>
+    <ds:schemaRef ds:uri="http://schemas.microsoft.com/sharepoint/events"/>
+  </ds:schemaRefs>
+</ds:datastoreItem>
+</file>
+
+<file path=customXml/itemProps3.xml><?xml version="1.0" encoding="utf-8"?>
+<ds:datastoreItem xmlns:ds="http://schemas.openxmlformats.org/officeDocument/2006/customXml" ds:itemID="{5F7E0613-7F22-4F19-943E-EB5FC93EC306}">
+  <ds:schemaRefs>
+    <ds:schemaRef ds:uri="http://schemas.microsoft.com/sharepoint/v3/contenttype/forms"/>
+  </ds:schemaRefs>
+</ds:datastoreItem>
+</file>
+
+<file path=customXml/itemProps4.xml><?xml version="1.0" encoding="utf-8"?>
+<ds:datastoreItem xmlns:ds="http://schemas.openxmlformats.org/officeDocument/2006/customXml" ds:itemID="{2E37463F-4900-4DF7-93D5-2DE331F0BA76}">
+  <ds:schemaRefs>
+    <ds:schemaRef ds:uri="http://schemas.microsoft.com/office/2006/metadata/properties"/>
+    <ds:schemaRef ds:uri="7566ee58-baa1-4cd7-a09e-b251a660c77d"/>
+  </ds:schemaRefs>
+</ds:datastoreItem>
+</file>
+
+<file path=customXml/itemProps5.xml><?xml version="1.0" encoding="utf-8"?>
+<ds:datastoreItem xmlns:ds="http://schemas.openxmlformats.org/officeDocument/2006/customXml" ds:itemID="{DE6E02EE-5B55-46EE-801E-18B022259B8B}">
+  <ds:schemaRefs>
+    <ds:schemaRef ds:uri="http://schemas.microsoft.com/office/2009/outspace/metadata"/>
+  </ds:schemaRefs>
+</ds:datastoreItem>
+</file>
+
 <file path=customXml/itemProps6.xml><?xml version="1.0" encoding="utf-8"?>
-<ds:datastoreItem xmlns:ds="http://schemas.openxmlformats.org/officeDocument/2006/customXml" ds:itemID="{AB9AF99A-8211-4C6F-9676-905DF0D59872}">
+<ds:datastoreItem xmlns:ds="http://schemas.openxmlformats.org/officeDocument/2006/customXml" ds:itemID="{605705E5-F8AC-4744-BFBD-5FA013226755}">
   <ds:schemaRefs>
     <ds:schemaRef ds:uri="http://schemas.openxmlformats.org/officeDocument/2006/bibliography"/>
   </ds:schemaRefs>

</xml_diff>

<commit_message>
Removed the copyright boilerplate on each footer. It distracted too much.
</commit_message>
<xml_diff>
--- a/md2docx/template.docx
+++ b/md2docx/template.docx
@@ -5,8 +5,6 @@
     <w:p>
       <w:bookmarkStart w:id="0" w:name="_Toc22627484"/>
       <w:bookmarkStart w:id="1" w:name="_Toc34122801"/>
-      <w:bookmarkStart w:id="2" w:name="_GoBack"/>
-      <w:bookmarkEnd w:id="2"/>
     </w:p>
     <w:p/>
     <w:p/>
@@ -38,8 +36,8 @@
       <w:bookmarkEnd w:id="1"/>
     </w:p>
     <w:p>
-      <w:bookmarkStart w:id="3" w:name="_Toc22627485"/>
-      <w:bookmarkStart w:id="4" w:name="_Toc34122802"/>
+      <w:bookmarkStart w:id="2" w:name="_Toc22627485"/>
+      <w:bookmarkStart w:id="3" w:name="_Toc34122802"/>
     </w:p>
     <w:p/>
     <w:p/>
@@ -50,11 +48,11 @@
       <w:r>
         <w:t>Version 11.</w:t>
       </w:r>
-      <w:bookmarkEnd w:id="3"/>
+      <w:bookmarkEnd w:id="2"/>
       <w:r>
         <w:t>0</w:t>
       </w:r>
-      <w:bookmarkEnd w:id="4"/>
+      <w:bookmarkEnd w:id="3"/>
     </w:p>
     <w:p/>
     <w:p/>
@@ -63,14 +61,14 @@
       <w:pPr>
         <w:pStyle w:val="Subtitle"/>
       </w:pPr>
-      <w:bookmarkStart w:id="5" w:name="_Toc34122803"/>
+      <w:bookmarkStart w:id="4" w:name="_Toc34122803"/>
       <w:r>
         <w:t xml:space="preserve">Paul </w:t>
       </w:r>
       <w:r>
         <w:t>Vick</w:t>
       </w:r>
-      <w:bookmarkEnd w:id="5"/>
+      <w:bookmarkEnd w:id="4"/>
       <w:r>
         <w:t>, Lucian Wischik</w:t>
       </w:r>
@@ -79,11 +77,11 @@
       <w:pPr>
         <w:pStyle w:val="Subtitle"/>
       </w:pPr>
-      <w:bookmarkStart w:id="6" w:name="_Toc34122804"/>
+      <w:bookmarkStart w:id="5" w:name="_Toc34122804"/>
       <w:r>
         <w:t>Microsoft C</w:t>
       </w:r>
-      <w:bookmarkEnd w:id="6"/>
+      <w:bookmarkEnd w:id="5"/>
       <w:r>
         <w:t>orporation</w:t>
       </w:r>
@@ -221,30 +219,16 @@
           <w:docGrid w:linePitch="360"/>
         </w:sectPr>
       </w:pPr>
-      <w:r>
-        <w:lastRenderedPageBreak/>
-        <w:fldChar w:fldCharType="begin"/>
-      </w:r>
-      <w:r>
-        <w:instrText xml:space="preserve"> TOC \o "1-3" \n \h \z \u </w:instrText>
-      </w:r>
-      <w:r>
-        <w:fldChar w:fldCharType="separate"/>
-      </w:r>
-      <w:hyperlink w:anchor="_Toc432604519" w:history="1">
-        <w:r>
-          <w:rPr>
-            <w:noProof/>
-          </w:rPr>
-          <w:t>1. Section1</w:t>
-        </w:r>
-      </w:hyperlink>
-      <w:r>
-        <w:rPr>
-          <w:noProof/>
-        </w:rPr>
-        <w:fldChar w:fldCharType="end"/>
-      </w:r>
+      <w:fldSimple w:instr=" TOC \o &quot;1-3&quot; \n \h \z \u ">
+        <w:hyperlink w:anchor="_Toc432604519" w:history="1">
+          <w:r>
+            <w:rPr>
+              <w:noProof/>
+            </w:rPr>
+            <w:t>1. Section1</w:t>
+          </w:r>
+        </w:hyperlink>
+      </w:fldSimple>
     </w:p>
     <w:p>
       <w:pPr>
@@ -261,7 +245,10 @@
         </w:sectPr>
       </w:pPr>
     </w:p>
-    <w:p/>
+    <w:p>
+      <w:bookmarkStart w:id="6" w:name="_GoBack"/>
+      <w:bookmarkEnd w:id="6"/>
+    </w:p>
     <w:sectPr>
       <w:headerReference w:type="even" r:id="rId23"/>
       <w:headerReference w:type="default" r:id="rId24"/>
@@ -358,55 +345,6 @@
       </w:rPr>
       <w:fldChar w:fldCharType="end"/>
     </w:r>
-    <w:r>
-      <w:rPr>
-        <w:sz w:val="16"/>
-      </w:rPr>
-      <w:tab/>
-    </w:r>
-    <w:r>
-      <w:rPr>
-        <w:sz w:val="16"/>
-      </w:rPr>
-      <w:t xml:space="preserve">Copyright © Microsoft Corporation </w:t>
-    </w:r>
-    <w:r>
-      <w:rPr>
-        <w:sz w:val="16"/>
-      </w:rPr>
-      <w:fldChar w:fldCharType="begin"/>
-    </w:r>
-    <w:r>
-      <w:rPr>
-        <w:sz w:val="16"/>
-      </w:rPr>
-      <w:instrText xml:space="preserve"> DATE  \@ "yyyy"  \* MERGEFORMAT </w:instrText>
-    </w:r>
-    <w:r>
-      <w:rPr>
-        <w:sz w:val="16"/>
-      </w:rPr>
-      <w:fldChar w:fldCharType="separate"/>
-    </w:r>
-    <w:r>
-      <w:rPr>
-        <w:noProof/>
-        <w:sz w:val="16"/>
-      </w:rPr>
-      <w:t>2015</w:t>
-    </w:r>
-    <w:r>
-      <w:rPr>
-        <w:sz w:val="16"/>
-      </w:rPr>
-      <w:fldChar w:fldCharType="end"/>
-    </w:r>
-    <w:r>
-      <w:rPr>
-        <w:sz w:val="16"/>
-      </w:rPr>
-      <w:t>. All Rights Reserved.</w:t>
-    </w:r>
   </w:p>
 </w:ftr>
 </file>
@@ -472,49 +410,6 @@
         <w:tab w:val="right" w:pos="9900"/>
       </w:tabs>
     </w:pPr>
-    <w:r>
-      <w:rPr>
-        <w:sz w:val="16"/>
-      </w:rPr>
-      <w:t xml:space="preserve">Copyright © Microsoft Corporation </w:t>
-    </w:r>
-    <w:r>
-      <w:rPr>
-        <w:sz w:val="16"/>
-      </w:rPr>
-      <w:fldChar w:fldCharType="begin"/>
-    </w:r>
-    <w:r>
-      <w:rPr>
-        <w:sz w:val="16"/>
-      </w:rPr>
-      <w:instrText xml:space="preserve"> DATE  \@ "yyyy"  \* MERGEFORMAT </w:instrText>
-    </w:r>
-    <w:r>
-      <w:rPr>
-        <w:sz w:val="16"/>
-      </w:rPr>
-      <w:fldChar w:fldCharType="separate"/>
-    </w:r>
-    <w:r>
-      <w:rPr>
-        <w:noProof/>
-        <w:sz w:val="16"/>
-      </w:rPr>
-      <w:t>2015</w:t>
-    </w:r>
-    <w:r>
-      <w:rPr>
-        <w:sz w:val="16"/>
-      </w:rPr>
-      <w:fldChar w:fldCharType="end"/>
-    </w:r>
-    <w:r>
-      <w:rPr>
-        <w:sz w:val="16"/>
-      </w:rPr>
-      <w:t>. All Rights Reserved.</w:t>
-    </w:r>
     <w:r>
       <w:rPr>
         <w:sz w:val="16"/>
@@ -597,59 +492,31 @@
         <w:bottom w:val="single" w:sz="4" w:space="1" w:color="auto"/>
       </w:pBdr>
     </w:pPr>
-    <w:r>
-      <w:fldChar w:fldCharType="begin"/>
-    </w:r>
-    <w:r>
-      <w:instrText xml:space="preserve"> STYLEREF  "Heading 1,Heading 1#" \n  \* MERGEFORMAT </w:instrText>
-    </w:r>
-    <w:r>
-      <w:fldChar w:fldCharType="separate"/>
-    </w:r>
+    <w:fldSimple w:instr=" STYLEREF  &quot;Heading 1,Heading 1#&quot; \n  \* MERGEFORMAT ">
+      <w:r>
+        <w:rPr>
+          <w:b/>
+          <w:bCs/>
+          <w:noProof/>
+        </w:rPr>
+        <w:t>2</w:t>
+      </w:r>
+    </w:fldSimple>
     <w:r>
       <w:rPr>
         <w:b/>
         <w:bCs/>
-        <w:noProof/>
-      </w:rPr>
-      <w:t>2</w:t>
-    </w:r>
-    <w:r>
-      <w:rPr>
-        <w:b/>
-        <w:bCs/>
-        <w:noProof/>
-      </w:rPr>
-      <w:fldChar w:fldCharType="end"/>
-    </w:r>
-    <w:r>
-      <w:rPr>
-        <w:b/>
-        <w:bCs/>
       </w:rPr>
       <w:t xml:space="preserve">.     </w:t>
     </w:r>
-    <w:r>
-      <w:fldChar w:fldCharType="begin"/>
-    </w:r>
-    <w:r>
-      <w:instrText xml:space="preserve"> STYLEREF  "Heading 1,Heading 1#"  \* MERGEFORMAT </w:instrText>
-    </w:r>
-    <w:r>
-      <w:fldChar w:fldCharType="separate"/>
-    </w:r>
-    <w:r>
-      <w:rPr>
-        <w:noProof/>
-      </w:rPr>
-      <w:t>sdSdf</w:t>
-    </w:r>
-    <w:r>
-      <w:rPr>
-        <w:noProof/>
-      </w:rPr>
-      <w:fldChar w:fldCharType="end"/>
-    </w:r>
+    <w:fldSimple w:instr=" STYLEREF  &quot;Heading 1,Heading 1#&quot;  \* MERGEFORMAT ">
+      <w:r>
+        <w:rPr>
+          <w:noProof/>
+        </w:rPr>
+        <w:t>sdSdf</w:t>
+      </w:r>
+    </w:fldSimple>
   </w:p>
 </w:hdr>
 </file>
@@ -676,63 +543,33 @@
       </w:rPr>
       <w:tab/>
     </w:r>
-    <w:r>
-      <w:fldChar w:fldCharType="begin"/>
-    </w:r>
-    <w:r>
-      <w:instrText xml:space="preserve"> STYLEREF  "Heading 2,Heading 2#" \n  \* MERGEFORMAT </w:instrText>
-    </w:r>
-    <w:r>
-      <w:fldChar w:fldCharType="separate"/>
-    </w:r>
+    <w:fldSimple w:instr=" STYLEREF  &quot;Heading 2,Heading 2#&quot; \n  \* MERGEFORMAT ">
+      <w:r>
+        <w:rPr>
+          <w:b/>
+          <w:bCs/>
+          <w:noProof/>
+        </w:rPr>
+        <w:t>1.1</w:t>
+      </w:r>
+    </w:fldSimple>
     <w:r>
       <w:rPr>
         <w:b/>
         <w:bCs/>
-        <w:noProof/>
-      </w:rPr>
-      <w:t>1.1</w:t>
-    </w:r>
-    <w:r>
-      <w:rPr>
-        <w:b/>
-        <w:bCs/>
-        <w:noProof/>
-      </w:rPr>
-      <w:fldChar w:fldCharType="end"/>
-    </w:r>
-    <w:r>
-      <w:rPr>
-        <w:b/>
-        <w:bCs/>
       </w:rPr>
       <w:t xml:space="preserve">     </w:t>
     </w:r>
-    <w:r>
-      <w:fldChar w:fldCharType="begin"/>
-    </w:r>
-    <w:r>
-      <w:instrText xml:space="preserve"> STYLEREF  "Heading 2,Heading 2#"  \* MERGEFORMAT </w:instrText>
-    </w:r>
-    <w:r>
-      <w:fldChar w:fldCharType="separate"/>
-    </w:r>
-    <w:r>
-      <w:rPr>
-        <w:b/>
-        <w:bCs/>
-        <w:noProof/>
-      </w:rPr>
-      <w:t>Section1a</w:t>
-    </w:r>
-    <w:r>
-      <w:rPr>
-        <w:b/>
-        <w:bCs/>
-        <w:noProof/>
-      </w:rPr>
-      <w:fldChar w:fldCharType="end"/>
-    </w:r>
+    <w:fldSimple w:instr=" STYLEREF  &quot;Heading 2,Heading 2#&quot;  \* MERGEFORMAT ">
+      <w:r>
+        <w:rPr>
+          <w:b/>
+          <w:bCs/>
+          <w:noProof/>
+        </w:rPr>
+        <w:t>Section1a</w:t>
+      </w:r>
+    </w:fldSimple>
   </w:p>
 </w:hdr>
 </file>
@@ -762,9 +599,11 @@
     </w:r>
     <w:r>
       <w:rPr>
+        <w:b/>
+        <w:bCs/>
         <w:noProof/>
       </w:rPr>
-      <w:t>1</w:t>
+      <w:t>Error! No text of specified style in document.</w:t>
     </w:r>
     <w:r>
       <w:rPr>
@@ -790,9 +629,11 @@
     </w:r>
     <w:r>
       <w:rPr>
+        <w:b/>
+        <w:bCs/>
         <w:noProof/>
       </w:rPr>
-      <w:t>sad</w:t>
+      <w:t>Error! No text of specified style in document.</w:t>
     </w:r>
     <w:r>
       <w:rPr>
@@ -838,9 +679,11 @@
     </w:r>
     <w:r>
       <w:rPr>
+        <w:b/>
+        <w:bCs/>
         <w:noProof/>
       </w:rPr>
-      <w:t>1.1</w:t>
+      <w:t>Error! No text of specified style in document.</w:t>
     </w:r>
     <w:r>
       <w:rPr>
@@ -866,9 +709,11 @@
     </w:r>
     <w:r>
       <w:rPr>
+        <w:b/>
+        <w:bCs/>
         <w:noProof/>
       </w:rPr>
-      <w:t>asdf</w:t>
+      <w:t>Error! No text of specified style in document.</w:t>
     </w:r>
     <w:r>
       <w:rPr>
@@ -9381,6 +9226,217 @@
 </file>
 
 <file path=customXml/item1.xml><?xml version="1.0" encoding="utf-8"?>
+<outs:outSpaceData xmlns:outs="http://schemas.microsoft.com/office/2009/outspace/metadata">
+  <outs:relatedDates>
+    <outs:relatedDate>
+      <outs:type>3</outs:type>
+      <outs:displayName>Last Modified</outs:displayName>
+      <outs:dateTime>2009-12-23T19:17:00Z</outs:dateTime>
+      <outs:isPinned>true</outs:isPinned>
+    </outs:relatedDate>
+    <outs:relatedDate>
+      <outs:type>2</outs:type>
+      <outs:displayName>Created</outs:displayName>
+      <outs:dateTime>2009-12-21T11:31:00Z</outs:dateTime>
+      <outs:isPinned>true</outs:isPinned>
+    </outs:relatedDate>
+    <outs:relatedDate>
+      <outs:type>4</outs:type>
+      <outs:displayName>Last Printed</outs:displayName>
+      <outs:dateTime>2004-06-22T22:53:00Z</outs:dateTime>
+      <outs:isPinned>true</outs:isPinned>
+    </outs:relatedDate>
+  </outs:relatedDates>
+  <outs:relatedDocuments>
+    <outs:relatedDocument>
+      <outs:type>2</outs:type>
+      <outs:displayName>Other documents in current folder</outs:displayName>
+      <outs:uri/>
+      <outs:isPinned>true</outs:isPinned>
+    </outs:relatedDocument>
+  </outs:relatedDocuments>
+  <outs:relatedPeople>
+    <outs:relatedPeopleItem>
+      <outs:category>Author</outs:category>
+      <outs:people>
+        <outs:relatedPerson>
+          <outs:displayName>Paul Vick</outs:displayName>
+          <outs:accountName/>
+        </outs:relatedPerson>
+      </outs:people>
+      <outs:source>0</outs:source>
+      <outs:isPinned>true</outs:isPinned>
+    </outs:relatedPeopleItem>
+    <outs:relatedPeopleItem>
+      <outs:category>Last modified by</outs:category>
+      <outs:people>
+        <outs:relatedPerson>
+          <outs:displayName>Lucian Wischik</outs:displayName>
+          <outs:accountName/>
+        </outs:relatedPerson>
+      </outs:people>
+      <outs:source>0</outs:source>
+      <outs:isPinned>true</outs:isPinned>
+    </outs:relatedPeopleItem>
+    <outs:relatedPeopleItem>
+      <outs:category>Manager</outs:category>
+      <outs:people/>
+      <outs:source>0</outs:source>
+      <outs:isPinned>false</outs:isPinned>
+    </outs:relatedPeopleItem>
+  </outs:relatedPeople>
+  <propertyMetadataList xmlns="http://schemas.microsoft.com/office/2009/outspace/metadata">
+    <propertyMetadata>
+      <type>0</type>
+      <propertyId>2228224</propertyId>
+      <propertyName/>
+      <isPinned>true</isPinned>
+    </propertyMetadata>
+    <propertyMetadata>
+      <type>0</type>
+      <propertyId>589824</propertyId>
+      <propertyName/>
+      <isPinned>true</isPinned>
+    </propertyMetadata>
+    <propertyMetadata>
+      <type>0</type>
+      <propertyId>589825</propertyId>
+      <propertyName/>
+      <isPinned>true</isPinned>
+    </propertyMetadata>
+    <propertyMetadata>
+      <type>0</type>
+      <propertyId>786432</propertyId>
+      <propertyName/>
+      <isPinned>true</isPinned>
+    </propertyMetadata>
+    <propertyMetadata>
+      <type>0</type>
+      <propertyId>14</propertyId>
+      <propertyName/>
+      <isPinned>true</isPinned>
+    </propertyMetadata>
+    <propertyMetadata>
+      <type>0</type>
+      <propertyId>8</propertyId>
+      <propertyName/>
+      <isPinned>true</isPinned>
+    </propertyMetadata>
+    <propertyMetadata>
+      <type>0</type>
+      <propertyId>6</propertyId>
+      <propertyName/>
+      <isPinned>true</isPinned>
+    </propertyMetadata>
+    <propertyMetadata>
+      <type>0</type>
+      <propertyId>655365</propertyId>
+      <propertyName/>
+      <isPinned>false</isPinned>
+    </propertyMetadata>
+    <propertyMetadata>
+      <type>0</type>
+      <propertyId>1</propertyId>
+      <propertyName/>
+      <isPinned>false</isPinned>
+    </propertyMetadata>
+    <propertyMetadata>
+      <type>0</type>
+      <propertyId>0</propertyId>
+      <propertyName/>
+      <isPinned>false</isPinned>
+    </propertyMetadata>
+    <propertyMetadata>
+      <type>0</type>
+      <propertyId>13</propertyId>
+      <propertyName/>
+      <isPinned>false</isPinned>
+    </propertyMetadata>
+    <propertyMetadata>
+      <type>0</type>
+      <propertyId>1179653</propertyId>
+      <propertyName/>
+      <isPinned>false</isPinned>
+    </propertyMetadata>
+    <propertyMetadata>
+      <type>0</type>
+      <propertyId>22</propertyId>
+      <propertyName/>
+      <isPinned>false</isPinned>
+    </propertyMetadata>
+  </propertyMetadataList>
+  <outs:corruptMetadataWasLost/>
+</outs:outSpaceData>
+</file>
+
+<file path=customXml/item2.xml><?xml version="1.0" encoding="utf-8"?>
+<p:properties xmlns:p="http://schemas.microsoft.com/office/2006/metadata/properties" xmlns:xsi="http://www.w3.org/2001/XMLSchema-instance">
+  <documentManagement>
+    <_dlc_DocId xmlns="7566ee58-baa1-4cd7-a09e-b251a660c77d">AEZS3CYSKJT6-5-11593</_dlc_DocId>
+    <_dlc_DocIdUrl xmlns="7566ee58-baa1-4cd7-a09e-b251a660c77d">
+      <Url>http://devdiv/sites/docs/_layouts/DocIdRedir.aspx?ID=AEZS3CYSKJT6-5-11593</Url>
+      <Description>AEZS3CYSKJT6-5-11593</Description>
+    </_dlc_DocIdUrl>
+  </documentManagement>
+</p:properties>
+</file>
+
+<file path=customXml/item3.xml><?xml version="1.0" encoding="utf-8"?>
+<?mso-contentType ?>
+<FormTemplates xmlns="http://schemas.microsoft.com/sharepoint/v3/contenttype/forms">
+  <Display>DocumentLibraryForm</Display>
+  <Edit>DocumentLibraryForm</Edit>
+  <New>DocumentLibraryForm</New>
+</FormTemplates>
+</file>
+
+<file path=customXml/item4.xml><?xml version="1.0" encoding="utf-8"?>
+<?mso-contentType ?>
+<spe:Receivers xmlns:spe="http://schemas.microsoft.com/sharepoint/events">
+  <Receiver>
+    <Name>Document ID Generator</Name>
+    <Synchronization>Synchronous</Synchronization>
+    <Type>10001</Type>
+    <SequenceNumber>1000</SequenceNumber>
+    <Assembly>Microsoft.Office.DocumentManagement, Version=14.0.0.0, Culture=neutral, PublicKeyToken=71e9bce111e9429c</Assembly>
+    <Class>Microsoft.Office.DocumentManagement.Internal.DocIdHandler</Class>
+    <Data/>
+    <Filter/>
+  </Receiver>
+  <Receiver>
+    <Name>Document ID Generator</Name>
+    <Synchronization>Synchronous</Synchronization>
+    <Type>10002</Type>
+    <SequenceNumber>1001</SequenceNumber>
+    <Assembly>Microsoft.Office.DocumentManagement, Version=14.0.0.0, Culture=neutral, PublicKeyToken=71e9bce111e9429c</Assembly>
+    <Class>Microsoft.Office.DocumentManagement.Internal.DocIdHandler</Class>
+    <Data/>
+    <Filter/>
+  </Receiver>
+  <Receiver>
+    <Name>Document ID Generator</Name>
+    <Synchronization>Synchronous</Synchronization>
+    <Type>10004</Type>
+    <SequenceNumber>1002</SequenceNumber>
+    <Assembly>Microsoft.Office.DocumentManagement, Version=14.0.0.0, Culture=neutral, PublicKeyToken=71e9bce111e9429c</Assembly>
+    <Class>Microsoft.Office.DocumentManagement.Internal.DocIdHandler</Class>
+    <Data/>
+    <Filter/>
+  </Receiver>
+  <Receiver>
+    <Name>Document ID Generator</Name>
+    <Synchronization>Synchronous</Synchronization>
+    <Type>10006</Type>
+    <SequenceNumber>1003</SequenceNumber>
+    <Assembly>Microsoft.Office.DocumentManagement, Version=14.0.0.0, Culture=neutral, PublicKeyToken=71e9bce111e9429c</Assembly>
+    <Class>Microsoft.Office.DocumentManagement.Internal.DocIdHandler</Class>
+    <Data/>
+    <Filter/>
+  </Receiver>
+</spe:Receivers>
+</file>
+
+<file path=customXml/item5.xml><?xml version="1.0" encoding="utf-8"?>
 <ct:contentTypeSchema xmlns:ct="http://schemas.microsoft.com/office/2006/metadata/contentType" xmlns:ma="http://schemas.microsoft.com/office/2006/metadata/properties/metaAttributes" ct:_="" ma:_="" ma:contentTypeName="Document" ma:contentTypeID="0x0101003833BC964D4BA745A687F59529EB781A" ma:contentTypeVersion="1" ma:contentTypeDescription="Create a new document." ma:contentTypeScope="" ma:versionID="2c82f5b31150f784f7ba8a27c9ffc128">
   <xsd:schema xmlns:xsd="http://www.w3.org/2001/XMLSchema" xmlns:xs="http://www.w3.org/2001/XMLSchema" xmlns:p="http://schemas.microsoft.com/office/2006/metadata/properties" xmlns:ns2="7566ee58-baa1-4cd7-a09e-b251a660c77d" targetNamespace="http://schemas.microsoft.com/office/2006/metadata/properties" ma:root="true" ma:fieldsID="6ac6cc619cf7e2dee534c609ec1857d2" ns2:_="">
     <xsd:import namespace="7566ee58-baa1-4cd7-a09e-b251a660c77d"/>
@@ -9525,222 +9581,44 @@
 </ct:contentTypeSchema>
 </file>
 
-<file path=customXml/item2.xml><?xml version="1.0" encoding="utf-8"?>
-<?mso-contentType ?>
-<spe:Receivers xmlns:spe="http://schemas.microsoft.com/sharepoint/events">
-  <Receiver>
-    <Name>Document ID Generator</Name>
-    <Synchronization>Synchronous</Synchronization>
-    <Type>10001</Type>
-    <SequenceNumber>1000</SequenceNumber>
-    <Assembly>Microsoft.Office.DocumentManagement, Version=14.0.0.0, Culture=neutral, PublicKeyToken=71e9bce111e9429c</Assembly>
-    <Class>Microsoft.Office.DocumentManagement.Internal.DocIdHandler</Class>
-    <Data/>
-    <Filter/>
-  </Receiver>
-  <Receiver>
-    <Name>Document ID Generator</Name>
-    <Synchronization>Synchronous</Synchronization>
-    <Type>10002</Type>
-    <SequenceNumber>1001</SequenceNumber>
-    <Assembly>Microsoft.Office.DocumentManagement, Version=14.0.0.0, Culture=neutral, PublicKeyToken=71e9bce111e9429c</Assembly>
-    <Class>Microsoft.Office.DocumentManagement.Internal.DocIdHandler</Class>
-    <Data/>
-    <Filter/>
-  </Receiver>
-  <Receiver>
-    <Name>Document ID Generator</Name>
-    <Synchronization>Synchronous</Synchronization>
-    <Type>10004</Type>
-    <SequenceNumber>1002</SequenceNumber>
-    <Assembly>Microsoft.Office.DocumentManagement, Version=14.0.0.0, Culture=neutral, PublicKeyToken=71e9bce111e9429c</Assembly>
-    <Class>Microsoft.Office.DocumentManagement.Internal.DocIdHandler</Class>
-    <Data/>
-    <Filter/>
-  </Receiver>
-  <Receiver>
-    <Name>Document ID Generator</Name>
-    <Synchronization>Synchronous</Synchronization>
-    <Type>10006</Type>
-    <SequenceNumber>1003</SequenceNumber>
-    <Assembly>Microsoft.Office.DocumentManagement, Version=14.0.0.0, Culture=neutral, PublicKeyToken=71e9bce111e9429c</Assembly>
-    <Class>Microsoft.Office.DocumentManagement.Internal.DocIdHandler</Class>
-    <Data/>
-    <Filter/>
-  </Receiver>
-</spe:Receivers>
-</file>
-
-<file path=customXml/item3.xml><?xml version="1.0" encoding="utf-8"?>
-<?mso-contentType ?>
-<FormTemplates xmlns="http://schemas.microsoft.com/sharepoint/v3/contenttype/forms">
-  <Display>DocumentLibraryForm</Display>
-  <Edit>DocumentLibraryForm</Edit>
-  <New>DocumentLibraryForm</New>
-</FormTemplates>
-</file>
-
-<file path=customXml/item4.xml><?xml version="1.0" encoding="utf-8"?>
-<p:properties xmlns:p="http://schemas.microsoft.com/office/2006/metadata/properties" xmlns:xsi="http://www.w3.org/2001/XMLSchema-instance">
-  <documentManagement>
-    <_dlc_DocId xmlns="7566ee58-baa1-4cd7-a09e-b251a660c77d">AEZS3CYSKJT6-5-11593</_dlc_DocId>
-    <_dlc_DocIdUrl xmlns="7566ee58-baa1-4cd7-a09e-b251a660c77d">
-      <Url>http://devdiv/sites/docs/_layouts/DocIdRedir.aspx?ID=AEZS3CYSKJT6-5-11593</Url>
-      <Description>AEZS3CYSKJT6-5-11593</Description>
-    </_dlc_DocIdUrl>
-  </documentManagement>
-</p:properties>
-</file>
-
-<file path=customXml/item5.xml><?xml version="1.0" encoding="utf-8"?>
-<outs:outSpaceData xmlns:outs="http://schemas.microsoft.com/office/2009/outspace/metadata">
-  <outs:relatedDates>
-    <outs:relatedDate>
-      <outs:type>3</outs:type>
-      <outs:displayName>Last Modified</outs:displayName>
-      <outs:dateTime>2009-12-23T19:17:00Z</outs:dateTime>
-      <outs:isPinned>true</outs:isPinned>
-    </outs:relatedDate>
-    <outs:relatedDate>
-      <outs:type>2</outs:type>
-      <outs:displayName>Created</outs:displayName>
-      <outs:dateTime>2009-12-21T11:31:00Z</outs:dateTime>
-      <outs:isPinned>true</outs:isPinned>
-    </outs:relatedDate>
-    <outs:relatedDate>
-      <outs:type>4</outs:type>
-      <outs:displayName>Last Printed</outs:displayName>
-      <outs:dateTime>2004-06-22T22:53:00Z</outs:dateTime>
-      <outs:isPinned>true</outs:isPinned>
-    </outs:relatedDate>
-  </outs:relatedDates>
-  <outs:relatedDocuments>
-    <outs:relatedDocument>
-      <outs:type>2</outs:type>
-      <outs:displayName>Other documents in current folder</outs:displayName>
-      <outs:uri/>
-      <outs:isPinned>true</outs:isPinned>
-    </outs:relatedDocument>
-  </outs:relatedDocuments>
-  <outs:relatedPeople>
-    <outs:relatedPeopleItem>
-      <outs:category>Author</outs:category>
-      <outs:people>
-        <outs:relatedPerson>
-          <outs:displayName>Paul Vick</outs:displayName>
-          <outs:accountName/>
-        </outs:relatedPerson>
-      </outs:people>
-      <outs:source>0</outs:source>
-      <outs:isPinned>true</outs:isPinned>
-    </outs:relatedPeopleItem>
-    <outs:relatedPeopleItem>
-      <outs:category>Last modified by</outs:category>
-      <outs:people>
-        <outs:relatedPerson>
-          <outs:displayName>Lucian Wischik</outs:displayName>
-          <outs:accountName/>
-        </outs:relatedPerson>
-      </outs:people>
-      <outs:source>0</outs:source>
-      <outs:isPinned>true</outs:isPinned>
-    </outs:relatedPeopleItem>
-    <outs:relatedPeopleItem>
-      <outs:category>Manager</outs:category>
-      <outs:people/>
-      <outs:source>0</outs:source>
-      <outs:isPinned>false</outs:isPinned>
-    </outs:relatedPeopleItem>
-  </outs:relatedPeople>
-  <propertyMetadataList xmlns="http://schemas.microsoft.com/office/2009/outspace/metadata">
-    <propertyMetadata>
-      <type>0</type>
-      <propertyId>2228224</propertyId>
-      <propertyName/>
-      <isPinned>true</isPinned>
-    </propertyMetadata>
-    <propertyMetadata>
-      <type>0</type>
-      <propertyId>589824</propertyId>
-      <propertyName/>
-      <isPinned>true</isPinned>
-    </propertyMetadata>
-    <propertyMetadata>
-      <type>0</type>
-      <propertyId>589825</propertyId>
-      <propertyName/>
-      <isPinned>true</isPinned>
-    </propertyMetadata>
-    <propertyMetadata>
-      <type>0</type>
-      <propertyId>786432</propertyId>
-      <propertyName/>
-      <isPinned>true</isPinned>
-    </propertyMetadata>
-    <propertyMetadata>
-      <type>0</type>
-      <propertyId>14</propertyId>
-      <propertyName/>
-      <isPinned>true</isPinned>
-    </propertyMetadata>
-    <propertyMetadata>
-      <type>0</type>
-      <propertyId>8</propertyId>
-      <propertyName/>
-      <isPinned>true</isPinned>
-    </propertyMetadata>
-    <propertyMetadata>
-      <type>0</type>
-      <propertyId>6</propertyId>
-      <propertyName/>
-      <isPinned>true</isPinned>
-    </propertyMetadata>
-    <propertyMetadata>
-      <type>0</type>
-      <propertyId>655365</propertyId>
-      <propertyName/>
-      <isPinned>false</isPinned>
-    </propertyMetadata>
-    <propertyMetadata>
-      <type>0</type>
-      <propertyId>1</propertyId>
-      <propertyName/>
-      <isPinned>false</isPinned>
-    </propertyMetadata>
-    <propertyMetadata>
-      <type>0</type>
-      <propertyId>0</propertyId>
-      <propertyName/>
-      <isPinned>false</isPinned>
-    </propertyMetadata>
-    <propertyMetadata>
-      <type>0</type>
-      <propertyId>13</propertyId>
-      <propertyName/>
-      <isPinned>false</isPinned>
-    </propertyMetadata>
-    <propertyMetadata>
-      <type>0</type>
-      <propertyId>1179653</propertyId>
-      <propertyName/>
-      <isPinned>false</isPinned>
-    </propertyMetadata>
-    <propertyMetadata>
-      <type>0</type>
-      <propertyId>22</propertyId>
-      <propertyName/>
-      <isPinned>false</isPinned>
-    </propertyMetadata>
-  </propertyMetadataList>
-  <outs:corruptMetadataWasLost/>
-</outs:outSpaceData>
-</file>
-
 <file path=customXml/item6.xml><?xml version="1.0" encoding="utf-8"?>
 <b:Sources xmlns:b="http://schemas.openxmlformats.org/officeDocument/2006/bibliography" xmlns="http://schemas.openxmlformats.org/officeDocument/2006/bibliography" SelectedStyle=""/>
 </file>
 
 <file path=customXml/itemProps1.xml><?xml version="1.0" encoding="utf-8"?>
+<ds:datastoreItem xmlns:ds="http://schemas.openxmlformats.org/officeDocument/2006/customXml" ds:itemID="{DE6E02EE-5B55-46EE-801E-18B022259B8B}">
+  <ds:schemaRefs>
+    <ds:schemaRef ds:uri="http://schemas.microsoft.com/office/2009/outspace/metadata"/>
+  </ds:schemaRefs>
+</ds:datastoreItem>
+</file>
+
+<file path=customXml/itemProps2.xml><?xml version="1.0" encoding="utf-8"?>
+<ds:datastoreItem xmlns:ds="http://schemas.openxmlformats.org/officeDocument/2006/customXml" ds:itemID="{2E37463F-4900-4DF7-93D5-2DE331F0BA76}">
+  <ds:schemaRefs>
+    <ds:schemaRef ds:uri="http://schemas.microsoft.com/office/2006/metadata/properties"/>
+    <ds:schemaRef ds:uri="7566ee58-baa1-4cd7-a09e-b251a660c77d"/>
+  </ds:schemaRefs>
+</ds:datastoreItem>
+</file>
+
+<file path=customXml/itemProps3.xml><?xml version="1.0" encoding="utf-8"?>
+<ds:datastoreItem xmlns:ds="http://schemas.openxmlformats.org/officeDocument/2006/customXml" ds:itemID="{5F7E0613-7F22-4F19-943E-EB5FC93EC306}">
+  <ds:schemaRefs>
+    <ds:schemaRef ds:uri="http://schemas.microsoft.com/sharepoint/v3/contenttype/forms"/>
+  </ds:schemaRefs>
+</ds:datastoreItem>
+</file>
+
+<file path=customXml/itemProps4.xml><?xml version="1.0" encoding="utf-8"?>
+<ds:datastoreItem xmlns:ds="http://schemas.openxmlformats.org/officeDocument/2006/customXml" ds:itemID="{336AD0E4-6EE5-4145-8577-A81CAC1AAD59}">
+  <ds:schemaRefs>
+    <ds:schemaRef ds:uri="http://schemas.microsoft.com/sharepoint/events"/>
+  </ds:schemaRefs>
+</ds:datastoreItem>
+</file>
+
+<file path=customXml/itemProps5.xml><?xml version="1.0" encoding="utf-8"?>
 <ds:datastoreItem xmlns:ds="http://schemas.openxmlformats.org/officeDocument/2006/customXml" ds:itemID="{BB996290-6EDA-4F04-AF2C-C6E42E03DC7F}">
   <ds:schemaRefs>
     <ds:schemaRef ds:uri="http://schemas.microsoft.com/office/2006/metadata/contentType"/>
@@ -9758,41 +9636,8 @@
 </ds:datastoreItem>
 </file>
 
-<file path=customXml/itemProps2.xml><?xml version="1.0" encoding="utf-8"?>
-<ds:datastoreItem xmlns:ds="http://schemas.openxmlformats.org/officeDocument/2006/customXml" ds:itemID="{336AD0E4-6EE5-4145-8577-A81CAC1AAD59}">
-  <ds:schemaRefs>
-    <ds:schemaRef ds:uri="http://schemas.microsoft.com/sharepoint/events"/>
-  </ds:schemaRefs>
-</ds:datastoreItem>
-</file>
-
-<file path=customXml/itemProps3.xml><?xml version="1.0" encoding="utf-8"?>
-<ds:datastoreItem xmlns:ds="http://schemas.openxmlformats.org/officeDocument/2006/customXml" ds:itemID="{5F7E0613-7F22-4F19-943E-EB5FC93EC306}">
-  <ds:schemaRefs>
-    <ds:schemaRef ds:uri="http://schemas.microsoft.com/sharepoint/v3/contenttype/forms"/>
-  </ds:schemaRefs>
-</ds:datastoreItem>
-</file>
-
-<file path=customXml/itemProps4.xml><?xml version="1.0" encoding="utf-8"?>
-<ds:datastoreItem xmlns:ds="http://schemas.openxmlformats.org/officeDocument/2006/customXml" ds:itemID="{2E37463F-4900-4DF7-93D5-2DE331F0BA76}">
-  <ds:schemaRefs>
-    <ds:schemaRef ds:uri="http://schemas.microsoft.com/office/2006/metadata/properties"/>
-    <ds:schemaRef ds:uri="7566ee58-baa1-4cd7-a09e-b251a660c77d"/>
-  </ds:schemaRefs>
-</ds:datastoreItem>
-</file>
-
-<file path=customXml/itemProps5.xml><?xml version="1.0" encoding="utf-8"?>
-<ds:datastoreItem xmlns:ds="http://schemas.openxmlformats.org/officeDocument/2006/customXml" ds:itemID="{DE6E02EE-5B55-46EE-801E-18B022259B8B}">
-  <ds:schemaRefs>
-    <ds:schemaRef ds:uri="http://schemas.microsoft.com/office/2009/outspace/metadata"/>
-  </ds:schemaRefs>
-</ds:datastoreItem>
-</file>
-
 <file path=customXml/itemProps6.xml><?xml version="1.0" encoding="utf-8"?>
-<ds:datastoreItem xmlns:ds="http://schemas.openxmlformats.org/officeDocument/2006/customXml" ds:itemID="{605705E5-F8AC-4744-BFBD-5FA013226755}">
+<ds:datastoreItem xmlns:ds="http://schemas.openxmlformats.org/officeDocument/2006/customXml" ds:itemID="{8AD7B3CE-8CDF-425E-971E-47C76457FCAE}">
   <ds:schemaRefs>
     <ds:schemaRef ds:uri="http://schemas.openxmlformats.org/officeDocument/2006/bibliography"/>
   </ds:schemaRefs>

</xml_diff>